<commit_message>
AI File Updated on 04-05-22
</commit_message>
<xml_diff>
--- a/AI Tutorial.docx
+++ b/AI Tutorial.docx
@@ -35,7 +35,7 @@
           <w:u w:val="single"/>
         </w:rPr>
       </w:pPr>
-      <w:hyperlink r:id="rId7" w:anchor="scrollTo=he5u_okAYS4a" w:history="1">
+      <w:hyperlink r:id="rId8" w:anchor="scrollTo=he5u_okAYS4a" w:history="1">
         <w:r>
           <w:rPr>
             <w:rStyle w:val="Hyperlink"/>
@@ -55,7 +55,7 @@
           <w:u w:val="single"/>
         </w:rPr>
       </w:pPr>
-      <w:hyperlink r:id="rId8" w:history="1">
+      <w:hyperlink r:id="rId9" w:history="1">
         <w:r>
           <w:rPr>
             <w:rStyle w:val="Hyperlink"/>
@@ -87,7 +87,7 @@
           <w:u w:val="single"/>
         </w:rPr>
       </w:pPr>
-      <w:hyperlink r:id="rId9" w:history="1">
+      <w:hyperlink r:id="rId10" w:history="1">
         <w:r>
           <w:rPr>
             <w:rStyle w:val="Hyperlink"/>
@@ -99,21 +99,7 @@
         <w:rPr>
           <w:u w:val="single"/>
         </w:rPr>
-        <w:t xml:space="preserve"> (Examples of </w:t>
-      </w:r>
-      <w:proofErr w:type="spellStart"/>
-      <w:r>
-        <w:rPr>
-          <w:u w:val="single"/>
-        </w:rPr>
-        <w:t>Tensorflow</w:t>
-      </w:r>
-      <w:proofErr w:type="spellEnd"/>
-      <w:r>
-        <w:rPr>
-          <w:u w:val="single"/>
-        </w:rPr>
-        <w:t xml:space="preserve"> Models)</w:t>
+        <w:t xml:space="preserve"> (Examples of Tensorflow Models)</w:t>
       </w:r>
     </w:p>
     <w:p>
@@ -127,7 +113,7 @@
           <w:u w:val="single"/>
         </w:rPr>
       </w:pPr>
-      <w:hyperlink r:id="rId10" w:history="1">
+      <w:hyperlink r:id="rId11" w:history="1">
         <w:bookmarkStart w:id="0" w:name="OLE_LINK1"/>
         <w:r>
           <w:rPr>
@@ -147,21 +133,7 @@
         <w:rPr>
           <w:u w:val="single"/>
         </w:rPr>
-        <w:t xml:space="preserve"> (Starting guide for </w:t>
-      </w:r>
-      <w:proofErr w:type="spellStart"/>
-      <w:r>
-        <w:rPr>
-          <w:u w:val="single"/>
-        </w:rPr>
-        <w:t>Tensorflow</w:t>
-      </w:r>
-      <w:proofErr w:type="spellEnd"/>
-      <w:r>
-        <w:rPr>
-          <w:u w:val="single"/>
-        </w:rPr>
-        <w:t xml:space="preserve"> Model Development</w:t>
+        <w:t xml:space="preserve"> (Starting guide for Tensorflow Model Development</w:t>
       </w:r>
       <w:r>
         <w:rPr>
@@ -191,48 +163,90 @@
         <w:rPr>
           <w:u w:val="single"/>
         </w:rPr>
-        <w:t xml:space="preserve"> (Guide for </w:t>
-      </w:r>
-      <w:proofErr w:type="spellStart"/>
+        <w:t xml:space="preserve"> (Guide for Tensorflow </w:t>
+      </w:r>
       <w:r>
         <w:rPr>
           <w:u w:val="single"/>
         </w:rPr>
-        <w:t>Tensorflow</w:t>
-      </w:r>
-      <w:proofErr w:type="spellEnd"/>
+        <w:t xml:space="preserve">Model </w:t>
+      </w:r>
       <w:r>
         <w:rPr>
           <w:u w:val="single"/>
         </w:rPr>
-        <w:t xml:space="preserve"> </w:t>
+        <w:t>Development</w:t>
       </w:r>
       <w:r>
         <w:rPr>
           <w:u w:val="single"/>
         </w:rPr>
-        <w:t xml:space="preserve">Model </w:t>
-      </w:r>
-      <w:proofErr w:type="spellStart"/>
+        <w:t xml:space="preserve"> on Android</w:t>
+      </w:r>
       <w:r>
         <w:rPr>
           <w:u w:val="single"/>
         </w:rPr>
-        <w:t>Dveelopment</w:t>
-      </w:r>
-      <w:proofErr w:type="spellEnd"/>
-      <w:r>
+        <w:t>)</w:t>
+      </w:r>
+    </w:p>
+    <w:p>
+      <w:pPr>
+        <w:pStyle w:val="ListParagraph"/>
+        <w:numPr>
+          <w:ilvl w:val="0"/>
+          <w:numId w:val="1"/>
+        </w:numPr>
         <w:rPr>
           <w:u w:val="single"/>
         </w:rPr>
-        <w:t xml:space="preserve"> on Android</w:t>
-      </w:r>
-      <w:r>
+      </w:pPr>
+      <w:hyperlink r:id="rId12" w:history="1">
+        <w:r>
+          <w:rPr>
+            <w:rStyle w:val="Hyperlink"/>
+          </w:rPr>
+          <w:t>https://www.tensorflow.org/lite</w:t>
+        </w:r>
+      </w:hyperlink>
+    </w:p>
+    <w:p>
+      <w:pPr>
+        <w:pStyle w:val="ListParagraph"/>
+        <w:numPr>
+          <w:ilvl w:val="0"/>
+          <w:numId w:val="1"/>
+        </w:numPr>
         <w:rPr>
           <w:u w:val="single"/>
         </w:rPr>
-        <w:t>)</w:t>
-      </w:r>
+      </w:pPr>
+      <w:hyperlink r:id="rId13" w:history="1">
+        <w:r>
+          <w:rPr>
+            <w:rStyle w:val="Hyperlink"/>
+          </w:rPr>
+          <w:t>Intro to TensorFlow for Deep Learning - Udacity</w:t>
+        </w:r>
+      </w:hyperlink>
+      <w:r>
+        <w:t xml:space="preserve"> (Crash Course for beginners to learn Deep Learning)</w:t>
+      </w:r>
+      <w:r>
+        <w:t xml:space="preserve"> – added on 04-05-2022</w:t>
+      </w:r>
+    </w:p>
+    <w:p>
+      <w:pPr>
+        <w:pStyle w:val="ListParagraph"/>
+        <w:numPr>
+          <w:ilvl w:val="0"/>
+          <w:numId w:val="1"/>
+        </w:numPr>
+        <w:rPr>
+          <w:u w:val="single"/>
+        </w:rPr>
+      </w:pPr>
     </w:p>
     <w:p>
       <w:pPr>
@@ -296,19 +310,7 @@
           <w:szCs w:val="36"/>
           <w:u w:val="single"/>
         </w:rPr>
-        <w:t>Development workflo</w:t>
-      </w:r>
-      <w:r>
-        <w:rPr>
-          <w:rFonts w:ascii="Times New Roman" w:eastAsia="Times New Roman" w:hAnsi="Times New Roman" w:cs="Times New Roman"/>
-          <w:b/>
-          <w:bCs/>
-          <w:color w:val="202124"/>
-          <w:sz w:val="36"/>
-          <w:szCs w:val="36"/>
-          <w:u w:val="single"/>
-        </w:rPr>
-        <w:t>w</w:t>
+        <w:t>Development workflow</w:t>
       </w:r>
     </w:p>
     <w:p>
@@ -350,33 +352,16 @@
         </w:rPr>
         <w:t>A TensorFlow Lite model is represented in a special efficient portable format known as </w:t>
       </w:r>
-      <w:proofErr w:type="spellStart"/>
-      <w:r>
-        <w:fldChar w:fldCharType="begin"/>
-      </w:r>
-      <w:r>
-        <w:instrText xml:space="preserve"> HYPERLINK "https://google.github.io/flatbuffers/" </w:instrText>
-      </w:r>
-      <w:r>
-        <w:fldChar w:fldCharType="separate"/>
-      </w:r>
-      <w:r>
-        <w:rPr>
-          <w:rStyle w:val="Hyperlink"/>
-          <w:rFonts w:ascii="Roboto" w:hAnsi="Roboto"/>
-          <w:shd w:val="clear" w:color="auto" w:fill="FFFFFF"/>
-        </w:rPr>
-        <w:t>FlatBuffers</w:t>
-      </w:r>
-      <w:proofErr w:type="spellEnd"/>
-      <w:r>
-        <w:rPr>
-          <w:rStyle w:val="Hyperlink"/>
-          <w:rFonts w:ascii="Roboto" w:hAnsi="Roboto"/>
-          <w:shd w:val="clear" w:color="auto" w:fill="FFFFFF"/>
-        </w:rPr>
-        <w:fldChar w:fldCharType="end"/>
-      </w:r>
+      <w:hyperlink r:id="rId14" w:history="1">
+        <w:r>
+          <w:rPr>
+            <w:rStyle w:val="Hyperlink"/>
+            <w:rFonts w:ascii="Roboto" w:hAnsi="Roboto"/>
+            <w:shd w:val="clear" w:color="auto" w:fill="FFFFFF"/>
+          </w:rPr>
+          <w:t>FlatBuffers</w:t>
+        </w:r>
+      </w:hyperlink>
       <w:r>
         <w:t xml:space="preserve">. </w:t>
       </w:r>
@@ -436,7 +421,7 @@
         </w:rPr>
         <w:t> Refer to </w:t>
       </w:r>
-      <w:hyperlink r:id="rId11" w:history="1">
+      <w:hyperlink r:id="rId15" w:history="1">
         <w:r>
           <w:rPr>
             <w:rStyle w:val="Hyperlink"/>
@@ -490,7 +475,7 @@
         </w:rPr>
         <w:t> Use the </w:t>
       </w:r>
-      <w:hyperlink r:id="rId12" w:history="1">
+      <w:hyperlink r:id="rId16" w:history="1">
         <w:r>
           <w:rPr>
             <w:rStyle w:val="Hyperlink"/>
@@ -544,7 +529,7 @@
         </w:rPr>
         <w:t> Use the </w:t>
       </w:r>
-      <w:hyperlink r:id="rId13" w:history="1">
+      <w:hyperlink r:id="rId17" w:history="1">
         <w:r>
           <w:rPr>
             <w:rStyle w:val="Hyperlink"/>
@@ -560,7 +545,7 @@
         </w:rPr>
         <w:t> to convert a TensorFlow model into a TensorFlow Lite model. During conversion, you can apply </w:t>
       </w:r>
-      <w:hyperlink r:id="rId14" w:history="1">
+      <w:hyperlink r:id="rId18" w:history="1">
         <w:r>
           <w:rPr>
             <w:rStyle w:val="Hyperlink"/>
@@ -576,7 +561,7 @@
         </w:rPr>
         <w:t> such as </w:t>
       </w:r>
-      <w:hyperlink r:id="rId15" w:history="1">
+      <w:hyperlink r:id="rId19" w:history="1">
         <w:r>
           <w:rPr>
             <w:rStyle w:val="Hyperlink"/>
@@ -602,8 +587,1398 @@
       </w:r>
     </w:p>
     <w:p/>
+    <w:p/>
+    <w:p/>
+    <w:p/>
+    <w:p>
+      <w:pPr>
+        <w:rPr>
+          <w:b/>
+          <w:bCs/>
+          <w:sz w:val="32"/>
+          <w:szCs w:val="32"/>
+        </w:rPr>
+      </w:pPr>
+      <w:r>
+        <w:rPr>
+          <w:b/>
+          <w:bCs/>
+          <w:sz w:val="32"/>
+          <w:szCs w:val="32"/>
+        </w:rPr>
+        <w:t xml:space="preserve">Simple ML Code to create a model and to predict Temperature from Celsius to </w:t>
+      </w:r>
+      <w:r>
+        <w:rPr>
+          <w:b/>
+          <w:bCs/>
+          <w:sz w:val="32"/>
+          <w:szCs w:val="32"/>
+        </w:rPr>
+        <w:t>Fahrenheit</w:t>
+      </w:r>
+    </w:p>
+    <w:p>
+      <w:pPr>
+        <w:rPr>
+          <w:sz w:val="24"/>
+          <w:szCs w:val="24"/>
+        </w:rPr>
+      </w:pPr>
+      <w:r>
+        <w:rPr>
+          <w:sz w:val="24"/>
+          <w:szCs w:val="24"/>
+        </w:rPr>
+        <w:t xml:space="preserve">Link for the </w:t>
+      </w:r>
+      <w:proofErr w:type="gramStart"/>
+      <w:r>
+        <w:rPr>
+          <w:sz w:val="24"/>
+          <w:szCs w:val="24"/>
+        </w:rPr>
+        <w:t>code :</w:t>
+      </w:r>
+      <w:proofErr w:type="gramEnd"/>
+      <w:r>
+        <w:rPr>
+          <w:sz w:val="24"/>
+          <w:szCs w:val="24"/>
+        </w:rPr>
+        <w:t xml:space="preserve"> </w:t>
+      </w:r>
+      <w:r>
+        <w:rPr>
+          <w:sz w:val="24"/>
+          <w:szCs w:val="24"/>
+        </w:rPr>
+        <w:t>https://colab.research.google.com/drive/1MUg0qYcnmmGV6Iw3926WTSjL9HTDXVe6#scrollTo=mp7NnuK5jzAO</w:t>
+      </w:r>
+    </w:p>
+    <w:p>
+      <w:pPr>
+        <w:shd w:val="clear" w:color="auto" w:fill="FFFFFE"/>
+        <w:spacing w:after="0" w:line="285" w:lineRule="atLeast"/>
+        <w:rPr>
+          <w:rFonts w:ascii="Courier New" w:eastAsia="Times New Roman" w:hAnsi="Courier New" w:cs="Courier New"/>
+          <w:color w:val="000000"/>
+          <w:sz w:val="21"/>
+          <w:szCs w:val="21"/>
+        </w:rPr>
+      </w:pPr>
+      <w:r>
+        <w:rPr>
+          <w:rFonts w:ascii="Courier New" w:eastAsia="Times New Roman" w:hAnsi="Courier New" w:cs="Courier New"/>
+          <w:color w:val="AF00DB"/>
+          <w:sz w:val="21"/>
+          <w:szCs w:val="21"/>
+        </w:rPr>
+        <w:t>import</w:t>
+      </w:r>
+      <w:r>
+        <w:rPr>
+          <w:rFonts w:ascii="Courier New" w:eastAsia="Times New Roman" w:hAnsi="Courier New" w:cs="Courier New"/>
+          <w:color w:val="000000"/>
+          <w:sz w:val="21"/>
+          <w:szCs w:val="21"/>
+        </w:rPr>
+        <w:t> tensorflow </w:t>
+      </w:r>
+      <w:r>
+        <w:rPr>
+          <w:rFonts w:ascii="Courier New" w:eastAsia="Times New Roman" w:hAnsi="Courier New" w:cs="Courier New"/>
+          <w:color w:val="AF00DB"/>
+          <w:sz w:val="21"/>
+          <w:szCs w:val="21"/>
+        </w:rPr>
+        <w:t>as</w:t>
+      </w:r>
+      <w:r>
+        <w:rPr>
+          <w:rFonts w:ascii="Courier New" w:eastAsia="Times New Roman" w:hAnsi="Courier New" w:cs="Courier New"/>
+          <w:color w:val="000000"/>
+          <w:sz w:val="21"/>
+          <w:szCs w:val="21"/>
+        </w:rPr>
+        <w:t> tf</w:t>
+      </w:r>
+    </w:p>
+    <w:p>
+      <w:pPr>
+        <w:shd w:val="clear" w:color="auto" w:fill="FFFFFE"/>
+        <w:spacing w:after="0" w:line="285" w:lineRule="atLeast"/>
+        <w:rPr>
+          <w:rFonts w:ascii="Courier New" w:eastAsia="Times New Roman" w:hAnsi="Courier New" w:cs="Courier New"/>
+          <w:color w:val="000000"/>
+          <w:sz w:val="21"/>
+          <w:szCs w:val="21"/>
+        </w:rPr>
+      </w:pPr>
+      <w:r>
+        <w:rPr>
+          <w:rFonts w:ascii="Courier New" w:eastAsia="Times New Roman" w:hAnsi="Courier New" w:cs="Courier New"/>
+          <w:color w:val="AF00DB"/>
+          <w:sz w:val="21"/>
+          <w:szCs w:val="21"/>
+        </w:rPr>
+        <w:t>import</w:t>
+      </w:r>
+      <w:r>
+        <w:rPr>
+          <w:rFonts w:ascii="Courier New" w:eastAsia="Times New Roman" w:hAnsi="Courier New" w:cs="Courier New"/>
+          <w:color w:val="000000"/>
+          <w:sz w:val="21"/>
+          <w:szCs w:val="21"/>
+        </w:rPr>
+        <w:t> numpy </w:t>
+      </w:r>
+      <w:r>
+        <w:rPr>
+          <w:rFonts w:ascii="Courier New" w:eastAsia="Times New Roman" w:hAnsi="Courier New" w:cs="Courier New"/>
+          <w:color w:val="AF00DB"/>
+          <w:sz w:val="21"/>
+          <w:szCs w:val="21"/>
+        </w:rPr>
+        <w:t>as</w:t>
+      </w:r>
+      <w:r>
+        <w:rPr>
+          <w:rFonts w:ascii="Courier New" w:eastAsia="Times New Roman" w:hAnsi="Courier New" w:cs="Courier New"/>
+          <w:color w:val="000000"/>
+          <w:sz w:val="21"/>
+          <w:szCs w:val="21"/>
+        </w:rPr>
+        <w:t> np</w:t>
+      </w:r>
+    </w:p>
+    <w:p>
+      <w:pPr>
+        <w:shd w:val="clear" w:color="auto" w:fill="FFFFFE"/>
+        <w:spacing w:after="0" w:line="285" w:lineRule="atLeast"/>
+        <w:rPr>
+          <w:rFonts w:ascii="Courier New" w:eastAsia="Times New Roman" w:hAnsi="Courier New" w:cs="Courier New"/>
+          <w:color w:val="000000"/>
+          <w:sz w:val="21"/>
+          <w:szCs w:val="21"/>
+        </w:rPr>
+      </w:pPr>
+    </w:p>
+    <w:p>
+      <w:pPr>
+        <w:shd w:val="clear" w:color="auto" w:fill="FFFFFE"/>
+        <w:spacing w:after="0" w:line="285" w:lineRule="atLeast"/>
+        <w:rPr>
+          <w:rFonts w:ascii="Courier New" w:eastAsia="Times New Roman" w:hAnsi="Courier New" w:cs="Courier New"/>
+          <w:color w:val="000000"/>
+          <w:sz w:val="21"/>
+          <w:szCs w:val="21"/>
+        </w:rPr>
+      </w:pPr>
+      <w:r>
+        <w:rPr>
+          <w:rFonts w:ascii="Courier New" w:eastAsia="Times New Roman" w:hAnsi="Courier New" w:cs="Courier New"/>
+          <w:color w:val="000000"/>
+          <w:sz w:val="21"/>
+          <w:szCs w:val="21"/>
+        </w:rPr>
+        <w:t>#input data which is in Celsius format</w:t>
+      </w:r>
+    </w:p>
+    <w:p>
+      <w:pPr>
+        <w:shd w:val="clear" w:color="auto" w:fill="FFFFFE"/>
+        <w:spacing w:after="0" w:line="285" w:lineRule="atLeast"/>
+        <w:rPr>
+          <w:rFonts w:ascii="Courier New" w:eastAsia="Times New Roman" w:hAnsi="Courier New" w:cs="Courier New"/>
+          <w:color w:val="000000"/>
+          <w:sz w:val="21"/>
+          <w:szCs w:val="21"/>
+        </w:rPr>
+      </w:pPr>
+      <w:r>
+        <w:rPr>
+          <w:rFonts w:ascii="Courier New" w:eastAsia="Times New Roman" w:hAnsi="Courier New" w:cs="Courier New"/>
+          <w:color w:val="000000"/>
+          <w:sz w:val="21"/>
+          <w:szCs w:val="21"/>
+        </w:rPr>
+        <w:t>x = np.array([</w:t>
+      </w:r>
+      <w:r>
+        <w:rPr>
+          <w:rFonts w:ascii="Courier New" w:eastAsia="Times New Roman" w:hAnsi="Courier New" w:cs="Courier New"/>
+          <w:color w:val="09885A"/>
+          <w:sz w:val="21"/>
+          <w:szCs w:val="21"/>
+        </w:rPr>
+        <w:t>0</w:t>
+      </w:r>
+      <w:r>
+        <w:rPr>
+          <w:rFonts w:ascii="Courier New" w:eastAsia="Times New Roman" w:hAnsi="Courier New" w:cs="Courier New"/>
+          <w:color w:val="000000"/>
+          <w:sz w:val="21"/>
+          <w:szCs w:val="21"/>
+        </w:rPr>
+        <w:t>, </w:t>
+      </w:r>
+      <w:r>
+        <w:rPr>
+          <w:rFonts w:ascii="Courier New" w:eastAsia="Times New Roman" w:hAnsi="Courier New" w:cs="Courier New"/>
+          <w:color w:val="09885A"/>
+          <w:sz w:val="21"/>
+          <w:szCs w:val="21"/>
+        </w:rPr>
+        <w:t>10</w:t>
+      </w:r>
+      <w:r>
+        <w:rPr>
+          <w:rFonts w:ascii="Courier New" w:eastAsia="Times New Roman" w:hAnsi="Courier New" w:cs="Courier New"/>
+          <w:color w:val="000000"/>
+          <w:sz w:val="21"/>
+          <w:szCs w:val="21"/>
+        </w:rPr>
+        <w:t>, </w:t>
+      </w:r>
+      <w:r>
+        <w:rPr>
+          <w:rFonts w:ascii="Courier New" w:eastAsia="Times New Roman" w:hAnsi="Courier New" w:cs="Courier New"/>
+          <w:color w:val="09885A"/>
+          <w:sz w:val="21"/>
+          <w:szCs w:val="21"/>
+        </w:rPr>
+        <w:t>20</w:t>
+      </w:r>
+      <w:r>
+        <w:rPr>
+          <w:rFonts w:ascii="Courier New" w:eastAsia="Times New Roman" w:hAnsi="Courier New" w:cs="Courier New"/>
+          <w:color w:val="000000"/>
+          <w:sz w:val="21"/>
+          <w:szCs w:val="21"/>
+        </w:rPr>
+        <w:t>, </w:t>
+      </w:r>
+      <w:r>
+        <w:rPr>
+          <w:rFonts w:ascii="Courier New" w:eastAsia="Times New Roman" w:hAnsi="Courier New" w:cs="Courier New"/>
+          <w:color w:val="09885A"/>
+          <w:sz w:val="21"/>
+          <w:szCs w:val="21"/>
+        </w:rPr>
+        <w:t>30</w:t>
+      </w:r>
+      <w:r>
+        <w:rPr>
+          <w:rFonts w:ascii="Courier New" w:eastAsia="Times New Roman" w:hAnsi="Courier New" w:cs="Courier New"/>
+          <w:color w:val="000000"/>
+          <w:sz w:val="21"/>
+          <w:szCs w:val="21"/>
+        </w:rPr>
+        <w:t>, </w:t>
+      </w:r>
+      <w:r>
+        <w:rPr>
+          <w:rFonts w:ascii="Courier New" w:eastAsia="Times New Roman" w:hAnsi="Courier New" w:cs="Courier New"/>
+          <w:color w:val="09885A"/>
+          <w:sz w:val="21"/>
+          <w:szCs w:val="21"/>
+        </w:rPr>
+        <w:t>38</w:t>
+      </w:r>
+      <w:r>
+        <w:rPr>
+          <w:rFonts w:ascii="Courier New" w:eastAsia="Times New Roman" w:hAnsi="Courier New" w:cs="Courier New"/>
+          <w:color w:val="000000"/>
+          <w:sz w:val="21"/>
+          <w:szCs w:val="21"/>
+        </w:rPr>
+        <w:t>, </w:t>
+      </w:r>
+      <w:r>
+        <w:rPr>
+          <w:rFonts w:ascii="Courier New" w:eastAsia="Times New Roman" w:hAnsi="Courier New" w:cs="Courier New"/>
+          <w:color w:val="09885A"/>
+          <w:sz w:val="21"/>
+          <w:szCs w:val="21"/>
+        </w:rPr>
+        <w:t>32</w:t>
+      </w:r>
+      <w:r>
+        <w:rPr>
+          <w:rFonts w:ascii="Courier New" w:eastAsia="Times New Roman" w:hAnsi="Courier New" w:cs="Courier New"/>
+          <w:color w:val="000000"/>
+          <w:sz w:val="21"/>
+          <w:szCs w:val="21"/>
+        </w:rPr>
+        <w:t>], dtype=</w:t>
+      </w:r>
+      <w:r>
+        <w:rPr>
+          <w:rFonts w:ascii="Courier New" w:eastAsia="Times New Roman" w:hAnsi="Courier New" w:cs="Courier New"/>
+          <w:color w:val="267F99"/>
+          <w:sz w:val="21"/>
+          <w:szCs w:val="21"/>
+        </w:rPr>
+        <w:t>float</w:t>
+      </w:r>
+      <w:r>
+        <w:rPr>
+          <w:rFonts w:ascii="Courier New" w:eastAsia="Times New Roman" w:hAnsi="Courier New" w:cs="Courier New"/>
+          <w:color w:val="000000"/>
+          <w:sz w:val="21"/>
+          <w:szCs w:val="21"/>
+        </w:rPr>
+        <w:t>)</w:t>
+      </w:r>
+    </w:p>
+    <w:p>
+      <w:pPr>
+        <w:shd w:val="clear" w:color="auto" w:fill="FFFFFE"/>
+        <w:spacing w:after="0" w:line="285" w:lineRule="atLeast"/>
+        <w:rPr>
+          <w:rFonts w:ascii="Courier New" w:eastAsia="Times New Roman" w:hAnsi="Courier New" w:cs="Courier New"/>
+          <w:color w:val="000000"/>
+          <w:sz w:val="21"/>
+          <w:szCs w:val="21"/>
+        </w:rPr>
+      </w:pPr>
+      <w:r>
+        <w:rPr>
+          <w:rFonts w:ascii="Courier New" w:eastAsia="Times New Roman" w:hAnsi="Courier New" w:cs="Courier New"/>
+          <w:color w:val="000000"/>
+          <w:sz w:val="21"/>
+          <w:szCs w:val="21"/>
+        </w:rPr>
+        <w:t>y = np.array([</w:t>
+      </w:r>
+      <w:r>
+        <w:rPr>
+          <w:rFonts w:ascii="Courier New" w:eastAsia="Times New Roman" w:hAnsi="Courier New" w:cs="Courier New"/>
+          <w:color w:val="09885A"/>
+          <w:sz w:val="21"/>
+          <w:szCs w:val="21"/>
+        </w:rPr>
+        <w:t>32</w:t>
+      </w:r>
+      <w:r>
+        <w:rPr>
+          <w:rFonts w:ascii="Courier New" w:eastAsia="Times New Roman" w:hAnsi="Courier New" w:cs="Courier New"/>
+          <w:color w:val="000000"/>
+          <w:sz w:val="21"/>
+          <w:szCs w:val="21"/>
+        </w:rPr>
+        <w:t>, </w:t>
+      </w:r>
+      <w:r>
+        <w:rPr>
+          <w:rFonts w:ascii="Courier New" w:eastAsia="Times New Roman" w:hAnsi="Courier New" w:cs="Courier New"/>
+          <w:color w:val="09885A"/>
+          <w:sz w:val="21"/>
+          <w:szCs w:val="21"/>
+        </w:rPr>
+        <w:t>50</w:t>
+      </w:r>
+      <w:r>
+        <w:rPr>
+          <w:rFonts w:ascii="Courier New" w:eastAsia="Times New Roman" w:hAnsi="Courier New" w:cs="Courier New"/>
+          <w:color w:val="000000"/>
+          <w:sz w:val="21"/>
+          <w:szCs w:val="21"/>
+        </w:rPr>
+        <w:t>, </w:t>
+      </w:r>
+      <w:r>
+        <w:rPr>
+          <w:rFonts w:ascii="Courier New" w:eastAsia="Times New Roman" w:hAnsi="Courier New" w:cs="Courier New"/>
+          <w:color w:val="09885A"/>
+          <w:sz w:val="21"/>
+          <w:szCs w:val="21"/>
+        </w:rPr>
+        <w:t>68</w:t>
+      </w:r>
+      <w:r>
+        <w:rPr>
+          <w:rFonts w:ascii="Courier New" w:eastAsia="Times New Roman" w:hAnsi="Courier New" w:cs="Courier New"/>
+          <w:color w:val="000000"/>
+          <w:sz w:val="21"/>
+          <w:szCs w:val="21"/>
+        </w:rPr>
+        <w:t>, </w:t>
+      </w:r>
+      <w:r>
+        <w:rPr>
+          <w:rFonts w:ascii="Courier New" w:eastAsia="Times New Roman" w:hAnsi="Courier New" w:cs="Courier New"/>
+          <w:color w:val="09885A"/>
+          <w:sz w:val="21"/>
+          <w:szCs w:val="21"/>
+        </w:rPr>
+        <w:t>86</w:t>
+      </w:r>
+      <w:r>
+        <w:rPr>
+          <w:rFonts w:ascii="Courier New" w:eastAsia="Times New Roman" w:hAnsi="Courier New" w:cs="Courier New"/>
+          <w:color w:val="000000"/>
+          <w:sz w:val="21"/>
+          <w:szCs w:val="21"/>
+        </w:rPr>
+        <w:t>, </w:t>
+      </w:r>
+      <w:r>
+        <w:rPr>
+          <w:rFonts w:ascii="Courier New" w:eastAsia="Times New Roman" w:hAnsi="Courier New" w:cs="Courier New"/>
+          <w:color w:val="09885A"/>
+          <w:sz w:val="21"/>
+          <w:szCs w:val="21"/>
+        </w:rPr>
+        <w:t>100</w:t>
+      </w:r>
+      <w:r>
+        <w:rPr>
+          <w:rFonts w:ascii="Courier New" w:eastAsia="Times New Roman" w:hAnsi="Courier New" w:cs="Courier New"/>
+          <w:color w:val="000000"/>
+          <w:sz w:val="21"/>
+          <w:szCs w:val="21"/>
+        </w:rPr>
+        <w:t>, </w:t>
+      </w:r>
+      <w:r>
+        <w:rPr>
+          <w:rFonts w:ascii="Courier New" w:eastAsia="Times New Roman" w:hAnsi="Courier New" w:cs="Courier New"/>
+          <w:color w:val="09885A"/>
+          <w:sz w:val="21"/>
+          <w:szCs w:val="21"/>
+        </w:rPr>
+        <w:t>90</w:t>
+      </w:r>
+      <w:r>
+        <w:rPr>
+          <w:rFonts w:ascii="Courier New" w:eastAsia="Times New Roman" w:hAnsi="Courier New" w:cs="Courier New"/>
+          <w:color w:val="000000"/>
+          <w:sz w:val="21"/>
+          <w:szCs w:val="21"/>
+        </w:rPr>
+        <w:t>], dtype=</w:t>
+      </w:r>
+      <w:r>
+        <w:rPr>
+          <w:rFonts w:ascii="Courier New" w:eastAsia="Times New Roman" w:hAnsi="Courier New" w:cs="Courier New"/>
+          <w:color w:val="267F99"/>
+          <w:sz w:val="21"/>
+          <w:szCs w:val="21"/>
+        </w:rPr>
+        <w:t>float</w:t>
+      </w:r>
+      <w:r>
+        <w:rPr>
+          <w:rFonts w:ascii="Courier New" w:eastAsia="Times New Roman" w:hAnsi="Courier New" w:cs="Courier New"/>
+          <w:color w:val="000000"/>
+          <w:sz w:val="21"/>
+          <w:szCs w:val="21"/>
+        </w:rPr>
+        <w:t>)</w:t>
+      </w:r>
+    </w:p>
+    <w:p>
+      <w:pPr>
+        <w:shd w:val="clear" w:color="auto" w:fill="FFFFFE"/>
+        <w:spacing w:after="0" w:line="285" w:lineRule="atLeast"/>
+        <w:rPr>
+          <w:rFonts w:ascii="Courier New" w:eastAsia="Times New Roman" w:hAnsi="Courier New" w:cs="Courier New"/>
+          <w:color w:val="000000"/>
+          <w:sz w:val="21"/>
+          <w:szCs w:val="21"/>
+        </w:rPr>
+      </w:pPr>
+    </w:p>
+    <w:p>
+      <w:pPr>
+        <w:shd w:val="clear" w:color="auto" w:fill="FFFFFE"/>
+        <w:spacing w:after="0" w:line="285" w:lineRule="atLeast"/>
+        <w:rPr>
+          <w:rFonts w:ascii="Courier New" w:eastAsia="Times New Roman" w:hAnsi="Courier New" w:cs="Courier New"/>
+          <w:color w:val="000000"/>
+          <w:sz w:val="21"/>
+          <w:szCs w:val="21"/>
+        </w:rPr>
+      </w:pPr>
+      <w:r>
+        <w:rPr>
+          <w:rFonts w:ascii="Courier New" w:eastAsia="Times New Roman" w:hAnsi="Courier New" w:cs="Courier New"/>
+          <w:color w:val="000000"/>
+          <w:sz w:val="21"/>
+          <w:szCs w:val="21"/>
+        </w:rPr>
+        <w:t>#Creating Layers to process the input data and to predict the output</w:t>
+      </w:r>
+    </w:p>
+    <w:p>
+      <w:pPr>
+        <w:shd w:val="clear" w:color="auto" w:fill="FFFFFE"/>
+        <w:spacing w:after="0" w:line="285" w:lineRule="atLeast"/>
+        <w:rPr>
+          <w:rFonts w:ascii="Courier New" w:eastAsia="Times New Roman" w:hAnsi="Courier New" w:cs="Courier New"/>
+          <w:color w:val="000000"/>
+          <w:sz w:val="21"/>
+          <w:szCs w:val="21"/>
+        </w:rPr>
+      </w:pPr>
+      <w:r>
+        <w:rPr>
+          <w:rFonts w:ascii="Courier New" w:eastAsia="Times New Roman" w:hAnsi="Courier New" w:cs="Courier New"/>
+          <w:color w:val="000000"/>
+          <w:sz w:val="21"/>
+          <w:szCs w:val="21"/>
+        </w:rPr>
+        <w:t>l1 = tf.keras.layers.Dense(units=</w:t>
+      </w:r>
+      <w:r>
+        <w:rPr>
+          <w:rFonts w:ascii="Courier New" w:eastAsia="Times New Roman" w:hAnsi="Courier New" w:cs="Courier New"/>
+          <w:color w:val="09885A"/>
+          <w:sz w:val="21"/>
+          <w:szCs w:val="21"/>
+        </w:rPr>
+        <w:t>4</w:t>
+      </w:r>
+      <w:r>
+        <w:rPr>
+          <w:rFonts w:ascii="Courier New" w:eastAsia="Times New Roman" w:hAnsi="Courier New" w:cs="Courier New"/>
+          <w:color w:val="000000"/>
+          <w:sz w:val="21"/>
+          <w:szCs w:val="21"/>
+        </w:rPr>
+        <w:t>, name=</w:t>
+      </w:r>
+      <w:r>
+        <w:rPr>
+          <w:rFonts w:ascii="Courier New" w:eastAsia="Times New Roman" w:hAnsi="Courier New" w:cs="Courier New"/>
+          <w:color w:val="A31515"/>
+          <w:sz w:val="21"/>
+          <w:szCs w:val="21"/>
+        </w:rPr>
+        <w:t>'l1'</w:t>
+      </w:r>
+      <w:r>
+        <w:rPr>
+          <w:rFonts w:ascii="Courier New" w:eastAsia="Times New Roman" w:hAnsi="Courier New" w:cs="Courier New"/>
+          <w:color w:val="000000"/>
+          <w:sz w:val="21"/>
+          <w:szCs w:val="21"/>
+        </w:rPr>
+        <w:t>, input_shape=[</w:t>
+      </w:r>
+      <w:r>
+        <w:rPr>
+          <w:rFonts w:ascii="Courier New" w:eastAsia="Times New Roman" w:hAnsi="Courier New" w:cs="Courier New"/>
+          <w:color w:val="09885A"/>
+          <w:sz w:val="21"/>
+          <w:szCs w:val="21"/>
+        </w:rPr>
+        <w:t>1</w:t>
+      </w:r>
+      <w:r>
+        <w:rPr>
+          <w:rFonts w:ascii="Courier New" w:eastAsia="Times New Roman" w:hAnsi="Courier New" w:cs="Courier New"/>
+          <w:color w:val="000000"/>
+          <w:sz w:val="21"/>
+          <w:szCs w:val="21"/>
+        </w:rPr>
+        <w:t>])</w:t>
+      </w:r>
+    </w:p>
+    <w:p>
+      <w:pPr>
+        <w:shd w:val="clear" w:color="auto" w:fill="FFFFFE"/>
+        <w:spacing w:after="0" w:line="285" w:lineRule="atLeast"/>
+        <w:rPr>
+          <w:rFonts w:ascii="Courier New" w:eastAsia="Times New Roman" w:hAnsi="Courier New" w:cs="Courier New"/>
+          <w:color w:val="000000"/>
+          <w:sz w:val="21"/>
+          <w:szCs w:val="21"/>
+        </w:rPr>
+      </w:pPr>
+      <w:r>
+        <w:rPr>
+          <w:rFonts w:ascii="Courier New" w:eastAsia="Times New Roman" w:hAnsi="Courier New" w:cs="Courier New"/>
+          <w:color w:val="000000"/>
+          <w:sz w:val="21"/>
+          <w:szCs w:val="21"/>
+        </w:rPr>
+        <w:t>l2 = tf.keras.layers.Dense(units=</w:t>
+      </w:r>
+      <w:r>
+        <w:rPr>
+          <w:rFonts w:ascii="Courier New" w:eastAsia="Times New Roman" w:hAnsi="Courier New" w:cs="Courier New"/>
+          <w:color w:val="09885A"/>
+          <w:sz w:val="21"/>
+          <w:szCs w:val="21"/>
+        </w:rPr>
+        <w:t>4</w:t>
+      </w:r>
+      <w:r>
+        <w:rPr>
+          <w:rFonts w:ascii="Courier New" w:eastAsia="Times New Roman" w:hAnsi="Courier New" w:cs="Courier New"/>
+          <w:color w:val="000000"/>
+          <w:sz w:val="21"/>
+          <w:szCs w:val="21"/>
+        </w:rPr>
+        <w:t>, name=</w:t>
+      </w:r>
+      <w:r>
+        <w:rPr>
+          <w:rFonts w:ascii="Courier New" w:eastAsia="Times New Roman" w:hAnsi="Courier New" w:cs="Courier New"/>
+          <w:color w:val="A31515"/>
+          <w:sz w:val="21"/>
+          <w:szCs w:val="21"/>
+        </w:rPr>
+        <w:t>'l2'</w:t>
+      </w:r>
+      <w:r>
+        <w:rPr>
+          <w:rFonts w:ascii="Courier New" w:eastAsia="Times New Roman" w:hAnsi="Courier New" w:cs="Courier New"/>
+          <w:color w:val="000000"/>
+          <w:sz w:val="21"/>
+          <w:szCs w:val="21"/>
+        </w:rPr>
+        <w:t>)</w:t>
+      </w:r>
+    </w:p>
+    <w:p>
+      <w:pPr>
+        <w:shd w:val="clear" w:color="auto" w:fill="FFFFFE"/>
+        <w:spacing w:after="0" w:line="285" w:lineRule="atLeast"/>
+        <w:rPr>
+          <w:rFonts w:ascii="Courier New" w:eastAsia="Times New Roman" w:hAnsi="Courier New" w:cs="Courier New"/>
+          <w:color w:val="000000"/>
+          <w:sz w:val="21"/>
+          <w:szCs w:val="21"/>
+        </w:rPr>
+      </w:pPr>
+      <w:r>
+        <w:rPr>
+          <w:rFonts w:ascii="Courier New" w:eastAsia="Times New Roman" w:hAnsi="Courier New" w:cs="Courier New"/>
+          <w:color w:val="000000"/>
+          <w:sz w:val="21"/>
+          <w:szCs w:val="21"/>
+        </w:rPr>
+        <w:t>l3 = tf.keras.layers.Dense(units=</w:t>
+      </w:r>
+      <w:r>
+        <w:rPr>
+          <w:rFonts w:ascii="Courier New" w:eastAsia="Times New Roman" w:hAnsi="Courier New" w:cs="Courier New"/>
+          <w:color w:val="09885A"/>
+          <w:sz w:val="21"/>
+          <w:szCs w:val="21"/>
+        </w:rPr>
+        <w:t>1</w:t>
+      </w:r>
+      <w:r>
+        <w:rPr>
+          <w:rFonts w:ascii="Courier New" w:eastAsia="Times New Roman" w:hAnsi="Courier New" w:cs="Courier New"/>
+          <w:color w:val="000000"/>
+          <w:sz w:val="21"/>
+          <w:szCs w:val="21"/>
+        </w:rPr>
+        <w:t>, name=</w:t>
+      </w:r>
+      <w:r>
+        <w:rPr>
+          <w:rFonts w:ascii="Courier New" w:eastAsia="Times New Roman" w:hAnsi="Courier New" w:cs="Courier New"/>
+          <w:color w:val="A31515"/>
+          <w:sz w:val="21"/>
+          <w:szCs w:val="21"/>
+        </w:rPr>
+        <w:t>'l3'</w:t>
+      </w:r>
+      <w:r>
+        <w:rPr>
+          <w:rFonts w:ascii="Courier New" w:eastAsia="Times New Roman" w:hAnsi="Courier New" w:cs="Courier New"/>
+          <w:color w:val="000000"/>
+          <w:sz w:val="21"/>
+          <w:szCs w:val="21"/>
+        </w:rPr>
+        <w:t>)</w:t>
+      </w:r>
+    </w:p>
+    <w:p>
+      <w:pPr>
+        <w:shd w:val="clear" w:color="auto" w:fill="FFFFFE"/>
+        <w:spacing w:after="0" w:line="285" w:lineRule="atLeast"/>
+        <w:rPr>
+          <w:rFonts w:ascii="Courier New" w:eastAsia="Times New Roman" w:hAnsi="Courier New" w:cs="Courier New"/>
+          <w:color w:val="000000"/>
+          <w:sz w:val="21"/>
+          <w:szCs w:val="21"/>
+        </w:rPr>
+      </w:pPr>
+    </w:p>
+    <w:p>
+      <w:pPr>
+        <w:shd w:val="clear" w:color="auto" w:fill="FFFFFE"/>
+        <w:spacing w:after="0" w:line="285" w:lineRule="atLeast"/>
+        <w:rPr>
+          <w:rFonts w:ascii="Courier New" w:eastAsia="Times New Roman" w:hAnsi="Courier New" w:cs="Courier New"/>
+          <w:color w:val="000000"/>
+          <w:sz w:val="21"/>
+          <w:szCs w:val="21"/>
+        </w:rPr>
+      </w:pPr>
+      <w:r>
+        <w:rPr>
+          <w:rFonts w:ascii="Courier New" w:eastAsia="Times New Roman" w:hAnsi="Courier New" w:cs="Courier New"/>
+          <w:color w:val="000000"/>
+          <w:sz w:val="21"/>
+          <w:szCs w:val="21"/>
+        </w:rPr>
+        <w:t>#Creating Model</w:t>
+      </w:r>
+    </w:p>
+    <w:p>
+      <w:pPr>
+        <w:shd w:val="clear" w:color="auto" w:fill="FFFFFE"/>
+        <w:spacing w:after="0" w:line="285" w:lineRule="atLeast"/>
+        <w:rPr>
+          <w:rFonts w:ascii="Courier New" w:eastAsia="Times New Roman" w:hAnsi="Courier New" w:cs="Courier New"/>
+          <w:color w:val="000000"/>
+          <w:sz w:val="21"/>
+          <w:szCs w:val="21"/>
+        </w:rPr>
+      </w:pPr>
+      <w:r>
+        <w:rPr>
+          <w:rFonts w:ascii="Courier New" w:eastAsia="Times New Roman" w:hAnsi="Courier New" w:cs="Courier New"/>
+          <w:color w:val="000000"/>
+          <w:sz w:val="21"/>
+          <w:szCs w:val="21"/>
+        </w:rPr>
+        <w:t>model = tf.keras.Sequential([l1, l2, l3])</w:t>
+      </w:r>
+    </w:p>
+    <w:p>
+      <w:pPr>
+        <w:shd w:val="clear" w:color="auto" w:fill="FFFFFE"/>
+        <w:spacing w:after="0" w:line="285" w:lineRule="atLeast"/>
+        <w:rPr>
+          <w:rFonts w:ascii="Courier New" w:eastAsia="Times New Roman" w:hAnsi="Courier New" w:cs="Courier New"/>
+          <w:color w:val="000000"/>
+          <w:sz w:val="21"/>
+          <w:szCs w:val="21"/>
+        </w:rPr>
+      </w:pPr>
+    </w:p>
+    <w:p>
+      <w:pPr>
+        <w:shd w:val="clear" w:color="auto" w:fill="FFFFFE"/>
+        <w:spacing w:after="0" w:line="285" w:lineRule="atLeast"/>
+        <w:rPr>
+          <w:rFonts w:ascii="Courier New" w:eastAsia="Times New Roman" w:hAnsi="Courier New" w:cs="Courier New"/>
+          <w:color w:val="000000"/>
+          <w:sz w:val="21"/>
+          <w:szCs w:val="21"/>
+        </w:rPr>
+      </w:pPr>
+      <w:bookmarkStart w:id="1" w:name="OLE_LINK2"/>
+      <w:r>
+        <w:rPr>
+          <w:rFonts w:ascii="Courier New" w:eastAsia="Times New Roman" w:hAnsi="Courier New" w:cs="Courier New"/>
+          <w:color w:val="000000"/>
+          <w:sz w:val="21"/>
+          <w:szCs w:val="21"/>
+        </w:rPr>
+        <w:t>#Compile the model</w:t>
+      </w:r>
+    </w:p>
+    <w:bookmarkEnd w:id="1"/>
+    <w:p>
+      <w:pPr>
+        <w:shd w:val="clear" w:color="auto" w:fill="FFFFFE"/>
+        <w:spacing w:after="0" w:line="285" w:lineRule="atLeast"/>
+        <w:rPr>
+          <w:rFonts w:ascii="Courier New" w:eastAsia="Times New Roman" w:hAnsi="Courier New" w:cs="Courier New"/>
+          <w:color w:val="000000"/>
+          <w:sz w:val="21"/>
+          <w:szCs w:val="21"/>
+        </w:rPr>
+      </w:pPr>
+      <w:r>
+        <w:rPr>
+          <w:rFonts w:ascii="Courier New" w:eastAsia="Times New Roman" w:hAnsi="Courier New" w:cs="Courier New"/>
+          <w:color w:val="000000"/>
+          <w:sz w:val="21"/>
+          <w:szCs w:val="21"/>
+        </w:rPr>
+        <w:t>model.</w:t>
+      </w:r>
+      <w:r>
+        <w:rPr>
+          <w:rFonts w:ascii="Courier New" w:eastAsia="Times New Roman" w:hAnsi="Courier New" w:cs="Courier New"/>
+          <w:color w:val="795E26"/>
+          <w:sz w:val="21"/>
+          <w:szCs w:val="21"/>
+        </w:rPr>
+        <w:t>compile</w:t>
+      </w:r>
+      <w:r>
+        <w:rPr>
+          <w:rFonts w:ascii="Courier New" w:eastAsia="Times New Roman" w:hAnsi="Courier New" w:cs="Courier New"/>
+          <w:color w:val="000000"/>
+          <w:sz w:val="21"/>
+          <w:szCs w:val="21"/>
+        </w:rPr>
+        <w:t>(</w:t>
+      </w:r>
+    </w:p>
+    <w:p>
+      <w:pPr>
+        <w:shd w:val="clear" w:color="auto" w:fill="FFFFFE"/>
+        <w:spacing w:after="0" w:line="285" w:lineRule="atLeast"/>
+        <w:rPr>
+          <w:rFonts w:ascii="Courier New" w:eastAsia="Times New Roman" w:hAnsi="Courier New" w:cs="Courier New"/>
+          <w:color w:val="000000"/>
+          <w:sz w:val="21"/>
+          <w:szCs w:val="21"/>
+        </w:rPr>
+      </w:pPr>
+      <w:r>
+        <w:rPr>
+          <w:rFonts w:ascii="Courier New" w:eastAsia="Times New Roman" w:hAnsi="Courier New" w:cs="Courier New"/>
+          <w:color w:val="000000"/>
+          <w:sz w:val="21"/>
+          <w:szCs w:val="21"/>
+        </w:rPr>
+        <w:t>    loss=</w:t>
+      </w:r>
+      <w:r>
+        <w:rPr>
+          <w:rFonts w:ascii="Courier New" w:eastAsia="Times New Roman" w:hAnsi="Courier New" w:cs="Courier New"/>
+          <w:color w:val="A31515"/>
+          <w:sz w:val="21"/>
+          <w:szCs w:val="21"/>
+        </w:rPr>
+        <w:t>'mean_squared_error'</w:t>
+      </w:r>
+      <w:r>
+        <w:rPr>
+          <w:rFonts w:ascii="Courier New" w:eastAsia="Times New Roman" w:hAnsi="Courier New" w:cs="Courier New"/>
+          <w:color w:val="000000"/>
+          <w:sz w:val="21"/>
+          <w:szCs w:val="21"/>
+        </w:rPr>
+        <w:t>,</w:t>
+      </w:r>
+    </w:p>
+    <w:p>
+      <w:pPr>
+        <w:shd w:val="clear" w:color="auto" w:fill="FFFFFE"/>
+        <w:spacing w:after="0" w:line="285" w:lineRule="atLeast"/>
+        <w:rPr>
+          <w:rFonts w:ascii="Courier New" w:eastAsia="Times New Roman" w:hAnsi="Courier New" w:cs="Courier New"/>
+          <w:color w:val="000000"/>
+          <w:sz w:val="21"/>
+          <w:szCs w:val="21"/>
+        </w:rPr>
+      </w:pPr>
+      <w:r>
+        <w:rPr>
+          <w:rFonts w:ascii="Courier New" w:eastAsia="Times New Roman" w:hAnsi="Courier New" w:cs="Courier New"/>
+          <w:color w:val="000000"/>
+          <w:sz w:val="21"/>
+          <w:szCs w:val="21"/>
+        </w:rPr>
+        <w:t>    optimizer=tf.keras.optimizers.Adam(</w:t>
+      </w:r>
+      <w:r>
+        <w:rPr>
+          <w:rFonts w:ascii="Courier New" w:eastAsia="Times New Roman" w:hAnsi="Courier New" w:cs="Courier New"/>
+          <w:color w:val="09885A"/>
+          <w:sz w:val="21"/>
+          <w:szCs w:val="21"/>
+        </w:rPr>
+        <w:t>0.1</w:t>
+      </w:r>
+      <w:r>
+        <w:rPr>
+          <w:rFonts w:ascii="Courier New" w:eastAsia="Times New Roman" w:hAnsi="Courier New" w:cs="Courier New"/>
+          <w:color w:val="000000"/>
+          <w:sz w:val="21"/>
+          <w:szCs w:val="21"/>
+        </w:rPr>
+        <w:t>),</w:t>
+      </w:r>
+    </w:p>
+    <w:p>
+      <w:pPr>
+        <w:shd w:val="clear" w:color="auto" w:fill="FFFFFE"/>
+        <w:spacing w:after="0" w:line="285" w:lineRule="atLeast"/>
+        <w:rPr>
+          <w:rFonts w:ascii="Courier New" w:eastAsia="Times New Roman" w:hAnsi="Courier New" w:cs="Courier New"/>
+          <w:color w:val="000000"/>
+          <w:sz w:val="21"/>
+          <w:szCs w:val="21"/>
+        </w:rPr>
+      </w:pPr>
+      <w:r>
+        <w:rPr>
+          <w:rFonts w:ascii="Courier New" w:eastAsia="Times New Roman" w:hAnsi="Courier New" w:cs="Courier New"/>
+          <w:color w:val="000000"/>
+          <w:sz w:val="21"/>
+          <w:szCs w:val="21"/>
+        </w:rPr>
+        <w:t>)</w:t>
+      </w:r>
+    </w:p>
+    <w:p>
+      <w:pPr>
+        <w:rPr>
+          <w:sz w:val="24"/>
+          <w:szCs w:val="24"/>
+        </w:rPr>
+      </w:pPr>
+    </w:p>
+    <w:p>
+      <w:pPr>
+        <w:shd w:val="clear" w:color="auto" w:fill="FFFFFE"/>
+        <w:spacing w:after="0" w:line="285" w:lineRule="atLeast"/>
+        <w:rPr>
+          <w:rFonts w:ascii="Courier New" w:eastAsia="Times New Roman" w:hAnsi="Courier New" w:cs="Courier New"/>
+          <w:color w:val="000000"/>
+          <w:sz w:val="21"/>
+          <w:szCs w:val="21"/>
+        </w:rPr>
+      </w:pPr>
+      <w:bookmarkStart w:id="2" w:name="OLE_LINK3"/>
+      <w:r>
+        <w:rPr>
+          <w:rFonts w:ascii="Courier New" w:eastAsia="Times New Roman" w:hAnsi="Courier New" w:cs="Courier New"/>
+          <w:color w:val="000000"/>
+          <w:sz w:val="21"/>
+          <w:szCs w:val="21"/>
+        </w:rPr>
+        <w:t>#</w:t>
+      </w:r>
+      <w:r>
+        <w:rPr>
+          <w:rFonts w:ascii="Courier New" w:eastAsia="Times New Roman" w:hAnsi="Courier New" w:cs="Courier New"/>
+          <w:color w:val="000000"/>
+          <w:sz w:val="21"/>
+          <w:szCs w:val="21"/>
+        </w:rPr>
+        <w:t>Train the model</w:t>
+      </w:r>
+    </w:p>
+    <w:bookmarkEnd w:id="2"/>
+    <w:p>
+      <w:pPr>
+        <w:shd w:val="clear" w:color="auto" w:fill="FFFFFE"/>
+        <w:spacing w:after="0" w:line="285" w:lineRule="atLeast"/>
+        <w:rPr>
+          <w:rFonts w:ascii="Courier New" w:eastAsia="Times New Roman" w:hAnsi="Courier New" w:cs="Courier New"/>
+          <w:color w:val="000000"/>
+          <w:sz w:val="21"/>
+          <w:szCs w:val="21"/>
+        </w:rPr>
+      </w:pPr>
+      <w:r>
+        <w:rPr>
+          <w:rFonts w:ascii="Courier New" w:eastAsia="Times New Roman" w:hAnsi="Courier New" w:cs="Courier New"/>
+          <w:color w:val="000000"/>
+          <w:sz w:val="21"/>
+          <w:szCs w:val="21"/>
+        </w:rPr>
+        <w:t>history = model.fit(x, y, epochs=</w:t>
+      </w:r>
+      <w:r>
+        <w:rPr>
+          <w:rFonts w:ascii="Courier New" w:eastAsia="Times New Roman" w:hAnsi="Courier New" w:cs="Courier New"/>
+          <w:color w:val="09885A"/>
+          <w:sz w:val="21"/>
+          <w:szCs w:val="21"/>
+        </w:rPr>
+        <w:t>500</w:t>
+      </w:r>
+      <w:r>
+        <w:rPr>
+          <w:rFonts w:ascii="Courier New" w:eastAsia="Times New Roman" w:hAnsi="Courier New" w:cs="Courier New"/>
+          <w:color w:val="000000"/>
+          <w:sz w:val="21"/>
+          <w:szCs w:val="21"/>
+        </w:rPr>
+        <w:t>,verbose=</w:t>
+      </w:r>
+      <w:r>
+        <w:rPr>
+          <w:rFonts w:ascii="Courier New" w:eastAsia="Times New Roman" w:hAnsi="Courier New" w:cs="Courier New"/>
+          <w:color w:val="0000FF"/>
+          <w:sz w:val="21"/>
+          <w:szCs w:val="21"/>
+        </w:rPr>
+        <w:t>False</w:t>
+      </w:r>
+      <w:r>
+        <w:rPr>
+          <w:rFonts w:ascii="Courier New" w:eastAsia="Times New Roman" w:hAnsi="Courier New" w:cs="Courier New"/>
+          <w:color w:val="000000"/>
+          <w:sz w:val="21"/>
+          <w:szCs w:val="21"/>
+        </w:rPr>
+        <w:t>)</w:t>
+      </w:r>
+    </w:p>
+    <w:p>
+      <w:pPr>
+        <w:rPr>
+          <w:sz w:val="24"/>
+          <w:szCs w:val="24"/>
+        </w:rPr>
+      </w:pPr>
+    </w:p>
+    <w:p>
+      <w:pPr>
+        <w:shd w:val="clear" w:color="auto" w:fill="FFFFFE"/>
+        <w:spacing w:after="0" w:line="285" w:lineRule="atLeast"/>
+        <w:rPr>
+          <w:rFonts w:ascii="Courier New" w:eastAsia="Times New Roman" w:hAnsi="Courier New" w:cs="Courier New"/>
+          <w:color w:val="000000"/>
+          <w:sz w:val="21"/>
+          <w:szCs w:val="21"/>
+        </w:rPr>
+      </w:pPr>
+      <w:r>
+        <w:rPr>
+          <w:rFonts w:ascii="Courier New" w:eastAsia="Times New Roman" w:hAnsi="Courier New" w:cs="Courier New"/>
+          <w:color w:val="000000"/>
+          <w:sz w:val="21"/>
+          <w:szCs w:val="21"/>
+        </w:rPr>
+        <w:t>#</w:t>
+      </w:r>
+      <w:r>
+        <w:rPr>
+          <w:rFonts w:ascii="Courier New" w:eastAsia="Times New Roman" w:hAnsi="Courier New" w:cs="Courier New"/>
+          <w:color w:val="000000"/>
+          <w:sz w:val="21"/>
+          <w:szCs w:val="21"/>
+        </w:rPr>
+        <w:t>Visualize the loss</w:t>
+      </w:r>
+      <w:r>
+        <w:rPr>
+          <w:rFonts w:ascii="Courier New" w:eastAsia="Times New Roman" w:hAnsi="Courier New" w:cs="Courier New"/>
+          <w:color w:val="000000"/>
+          <w:sz w:val="21"/>
+          <w:szCs w:val="21"/>
+        </w:rPr>
+        <w:t xml:space="preserve"> rate</w:t>
+      </w:r>
+    </w:p>
+    <w:p>
+      <w:pPr>
+        <w:shd w:val="clear" w:color="auto" w:fill="FFFFFE"/>
+        <w:spacing w:after="0" w:line="285" w:lineRule="atLeast"/>
+        <w:rPr>
+          <w:rFonts w:ascii="Courier New" w:eastAsia="Times New Roman" w:hAnsi="Courier New" w:cs="Courier New"/>
+          <w:color w:val="000000"/>
+          <w:sz w:val="21"/>
+          <w:szCs w:val="21"/>
+        </w:rPr>
+      </w:pPr>
+      <w:r>
+        <w:rPr>
+          <w:rFonts w:ascii="Courier New" w:eastAsia="Times New Roman" w:hAnsi="Courier New" w:cs="Courier New"/>
+          <w:color w:val="AF00DB"/>
+          <w:sz w:val="21"/>
+          <w:szCs w:val="21"/>
+        </w:rPr>
+        <w:t>import</w:t>
+      </w:r>
+      <w:r>
+        <w:rPr>
+          <w:rFonts w:ascii="Courier New" w:eastAsia="Times New Roman" w:hAnsi="Courier New" w:cs="Courier New"/>
+          <w:color w:val="000000"/>
+          <w:sz w:val="21"/>
+          <w:szCs w:val="21"/>
+        </w:rPr>
+        <w:t> matplotlib.pyplot </w:t>
+      </w:r>
+      <w:r>
+        <w:rPr>
+          <w:rFonts w:ascii="Courier New" w:eastAsia="Times New Roman" w:hAnsi="Courier New" w:cs="Courier New"/>
+          <w:color w:val="AF00DB"/>
+          <w:sz w:val="21"/>
+          <w:szCs w:val="21"/>
+        </w:rPr>
+        <w:t>as</w:t>
+      </w:r>
+      <w:r>
+        <w:rPr>
+          <w:rFonts w:ascii="Courier New" w:eastAsia="Times New Roman" w:hAnsi="Courier New" w:cs="Courier New"/>
+          <w:color w:val="000000"/>
+          <w:sz w:val="21"/>
+          <w:szCs w:val="21"/>
+        </w:rPr>
+        <w:t> plt</w:t>
+      </w:r>
+    </w:p>
+    <w:p>
+      <w:pPr>
+        <w:shd w:val="clear" w:color="auto" w:fill="FFFFFE"/>
+        <w:spacing w:after="0" w:line="285" w:lineRule="atLeast"/>
+        <w:rPr>
+          <w:rFonts w:ascii="Courier New" w:eastAsia="Times New Roman" w:hAnsi="Courier New" w:cs="Courier New"/>
+          <w:color w:val="000000"/>
+          <w:sz w:val="21"/>
+          <w:szCs w:val="21"/>
+        </w:rPr>
+      </w:pPr>
+      <w:r>
+        <w:rPr>
+          <w:rFonts w:ascii="Courier New" w:eastAsia="Times New Roman" w:hAnsi="Courier New" w:cs="Courier New"/>
+          <w:color w:val="000000"/>
+          <w:sz w:val="21"/>
+          <w:szCs w:val="21"/>
+        </w:rPr>
+        <w:t>plt.xlabel(</w:t>
+      </w:r>
+      <w:r>
+        <w:rPr>
+          <w:rFonts w:ascii="Courier New" w:eastAsia="Times New Roman" w:hAnsi="Courier New" w:cs="Courier New"/>
+          <w:color w:val="A31515"/>
+          <w:sz w:val="21"/>
+          <w:szCs w:val="21"/>
+        </w:rPr>
+        <w:t>"Epochs"</w:t>
+      </w:r>
+      <w:r>
+        <w:rPr>
+          <w:rFonts w:ascii="Courier New" w:eastAsia="Times New Roman" w:hAnsi="Courier New" w:cs="Courier New"/>
+          <w:color w:val="000000"/>
+          <w:sz w:val="21"/>
+          <w:szCs w:val="21"/>
+        </w:rPr>
+        <w:t>)</w:t>
+      </w:r>
+    </w:p>
+    <w:p>
+      <w:pPr>
+        <w:shd w:val="clear" w:color="auto" w:fill="FFFFFE"/>
+        <w:spacing w:after="0" w:line="285" w:lineRule="atLeast"/>
+        <w:rPr>
+          <w:rFonts w:ascii="Courier New" w:eastAsia="Times New Roman" w:hAnsi="Courier New" w:cs="Courier New"/>
+          <w:color w:val="000000"/>
+          <w:sz w:val="21"/>
+          <w:szCs w:val="21"/>
+        </w:rPr>
+      </w:pPr>
+      <w:r>
+        <w:rPr>
+          <w:rFonts w:ascii="Courier New" w:eastAsia="Times New Roman" w:hAnsi="Courier New" w:cs="Courier New"/>
+          <w:color w:val="000000"/>
+          <w:sz w:val="21"/>
+          <w:szCs w:val="21"/>
+        </w:rPr>
+        <w:t>plt.ylabel(</w:t>
+      </w:r>
+      <w:r>
+        <w:rPr>
+          <w:rFonts w:ascii="Courier New" w:eastAsia="Times New Roman" w:hAnsi="Courier New" w:cs="Courier New"/>
+          <w:color w:val="A31515"/>
+          <w:sz w:val="21"/>
+          <w:szCs w:val="21"/>
+        </w:rPr>
+        <w:t>"Loss"</w:t>
+      </w:r>
+      <w:r>
+        <w:rPr>
+          <w:rFonts w:ascii="Courier New" w:eastAsia="Times New Roman" w:hAnsi="Courier New" w:cs="Courier New"/>
+          <w:color w:val="000000"/>
+          <w:sz w:val="21"/>
+          <w:szCs w:val="21"/>
+        </w:rPr>
+        <w:t>)</w:t>
+      </w:r>
+    </w:p>
+    <w:p>
+      <w:pPr>
+        <w:shd w:val="clear" w:color="auto" w:fill="FFFFFE"/>
+        <w:spacing w:after="0" w:line="285" w:lineRule="atLeast"/>
+        <w:rPr>
+          <w:rFonts w:ascii="Courier New" w:eastAsia="Times New Roman" w:hAnsi="Courier New" w:cs="Courier New"/>
+          <w:color w:val="000000"/>
+          <w:sz w:val="21"/>
+          <w:szCs w:val="21"/>
+        </w:rPr>
+      </w:pPr>
+      <w:r>
+        <w:rPr>
+          <w:rFonts w:ascii="Courier New" w:eastAsia="Times New Roman" w:hAnsi="Courier New" w:cs="Courier New"/>
+          <w:color w:val="000000"/>
+          <w:sz w:val="21"/>
+          <w:szCs w:val="21"/>
+        </w:rPr>
+        <w:t>plt.plot(history.history[</w:t>
+      </w:r>
+      <w:r>
+        <w:rPr>
+          <w:rFonts w:ascii="Courier New" w:eastAsia="Times New Roman" w:hAnsi="Courier New" w:cs="Courier New"/>
+          <w:color w:val="A31515"/>
+          <w:sz w:val="21"/>
+          <w:szCs w:val="21"/>
+        </w:rPr>
+        <w:t>'loss'</w:t>
+      </w:r>
+      <w:r>
+        <w:rPr>
+          <w:rFonts w:ascii="Courier New" w:eastAsia="Times New Roman" w:hAnsi="Courier New" w:cs="Courier New"/>
+          <w:color w:val="000000"/>
+          <w:sz w:val="21"/>
+          <w:szCs w:val="21"/>
+        </w:rPr>
+        <w:t>])</w:t>
+      </w:r>
+    </w:p>
+    <w:p>
+      <w:pPr>
+        <w:shd w:val="clear" w:color="auto" w:fill="FFFFFE"/>
+        <w:spacing w:after="0" w:line="285" w:lineRule="atLeast"/>
+        <w:rPr>
+          <w:rFonts w:ascii="Courier New" w:eastAsia="Times New Roman" w:hAnsi="Courier New" w:cs="Courier New"/>
+          <w:color w:val="000000"/>
+          <w:sz w:val="21"/>
+          <w:szCs w:val="21"/>
+        </w:rPr>
+      </w:pPr>
+    </w:p>
+    <w:p>
+      <w:pPr>
+        <w:shd w:val="clear" w:color="auto" w:fill="FFFFFE"/>
+        <w:spacing w:after="0" w:line="285" w:lineRule="atLeast"/>
+        <w:rPr>
+          <w:rFonts w:ascii="Courier New" w:eastAsia="Times New Roman" w:hAnsi="Courier New" w:cs="Courier New"/>
+          <w:color w:val="000000"/>
+          <w:sz w:val="21"/>
+          <w:szCs w:val="21"/>
+        </w:rPr>
+      </w:pPr>
+      <w:r>
+        <w:rPr>
+          <w:rFonts w:ascii="Courier New" w:eastAsia="Times New Roman" w:hAnsi="Courier New" w:cs="Courier New"/>
+          <w:color w:val="008000"/>
+          <w:sz w:val="21"/>
+          <w:szCs w:val="21"/>
+        </w:rPr>
+        <w:t>#predict the model</w:t>
+      </w:r>
+    </w:p>
+    <w:p>
+      <w:pPr>
+        <w:shd w:val="clear" w:color="auto" w:fill="FFFFFE"/>
+        <w:spacing w:after="0" w:line="285" w:lineRule="atLeast"/>
+        <w:rPr>
+          <w:rFonts w:ascii="Courier New" w:eastAsia="Times New Roman" w:hAnsi="Courier New" w:cs="Courier New"/>
+          <w:color w:val="000000"/>
+          <w:sz w:val="21"/>
+          <w:szCs w:val="21"/>
+        </w:rPr>
+      </w:pPr>
+      <w:r>
+        <w:rPr>
+          <w:rFonts w:ascii="Courier New" w:eastAsia="Times New Roman" w:hAnsi="Courier New" w:cs="Courier New"/>
+          <w:color w:val="795E26"/>
+          <w:sz w:val="21"/>
+          <w:szCs w:val="21"/>
+        </w:rPr>
+        <w:t>print</w:t>
+      </w:r>
+      <w:r>
+        <w:rPr>
+          <w:rFonts w:ascii="Courier New" w:eastAsia="Times New Roman" w:hAnsi="Courier New" w:cs="Courier New"/>
+          <w:color w:val="000000"/>
+          <w:sz w:val="21"/>
+          <w:szCs w:val="21"/>
+        </w:rPr>
+        <w:t>(model.predict([</w:t>
+      </w:r>
+      <w:r>
+        <w:rPr>
+          <w:rFonts w:ascii="Courier New" w:eastAsia="Times New Roman" w:hAnsi="Courier New" w:cs="Courier New"/>
+          <w:color w:val="09885A"/>
+          <w:sz w:val="21"/>
+          <w:szCs w:val="21"/>
+        </w:rPr>
+        <w:t>100.0</w:t>
+      </w:r>
+      <w:r>
+        <w:rPr>
+          <w:rFonts w:ascii="Courier New" w:eastAsia="Times New Roman" w:hAnsi="Courier New" w:cs="Courier New"/>
+          <w:color w:val="000000"/>
+          <w:sz w:val="21"/>
+          <w:szCs w:val="21"/>
+        </w:rPr>
+        <w:t>]))</w:t>
+      </w:r>
+    </w:p>
+    <w:p>
+      <w:pPr>
+        <w:shd w:val="clear" w:color="auto" w:fill="FFFFFE"/>
+        <w:spacing w:after="0" w:line="285" w:lineRule="atLeast"/>
+        <w:rPr>
+          <w:rFonts w:ascii="Courier New" w:eastAsia="Times New Roman" w:hAnsi="Courier New" w:cs="Courier New"/>
+          <w:color w:val="000000"/>
+          <w:sz w:val="21"/>
+          <w:szCs w:val="21"/>
+        </w:rPr>
+      </w:pPr>
+    </w:p>
+    <w:p>
+      <w:pPr>
+        <w:shd w:val="clear" w:color="auto" w:fill="FFFFFE"/>
+        <w:spacing w:after="0" w:line="285" w:lineRule="atLeast"/>
+        <w:rPr>
+          <w:rFonts w:ascii="Courier New" w:eastAsia="Times New Roman" w:hAnsi="Courier New" w:cs="Courier New"/>
+          <w:color w:val="000000"/>
+          <w:sz w:val="21"/>
+          <w:szCs w:val="21"/>
+        </w:rPr>
+      </w:pPr>
+      <w:r>
+        <w:rPr>
+          <w:rFonts w:ascii="Courier New" w:eastAsia="Times New Roman" w:hAnsi="Courier New" w:cs="Courier New"/>
+          <w:color w:val="000000"/>
+          <w:sz w:val="21"/>
+          <w:szCs w:val="21"/>
+        </w:rPr>
+        <w:lastRenderedPageBreak/>
+        <w:t xml:space="preserve">#The output will be in </w:t>
+      </w:r>
+      <w:r>
+        <w:rPr>
+          <w:rFonts w:ascii="Courier New" w:eastAsia="Times New Roman" w:hAnsi="Courier New" w:cs="Courier New"/>
+          <w:color w:val="000000"/>
+          <w:sz w:val="21"/>
+          <w:szCs w:val="21"/>
+        </w:rPr>
+        <w:t>Fahrenheit</w:t>
+      </w:r>
+    </w:p>
+    <w:p>
+      <w:pPr>
+        <w:rPr>
+          <w:sz w:val="24"/>
+          <w:szCs w:val="24"/>
+        </w:rPr>
+      </w:pPr>
+    </w:p>
+    <w:p>
+      <w:pPr>
+        <w:rPr>
+          <w:sz w:val="24"/>
+          <w:szCs w:val="24"/>
+        </w:rPr>
+      </w:pPr>
+    </w:p>
     <w:sectPr>
-      <w:pgSz w:w="11906" w:h="16838" w:code="9"/>
+      <w:pgSz w:w="12240" w:h="15840"/>
       <w:pgMar w:top="1440" w:right="1440" w:bottom="1440" w:left="1440" w:header="720" w:footer="720" w:gutter="0"/>
       <w:cols w:space="720"/>
       <w:docGrid w:linePitch="360"/>
@@ -685,7 +2060,7 @@
         <v:path o:extrusionok="f" gradientshapeok="t" o:connecttype="rect"/>
         <o:lock v:ext="edit" aspectratio="t"/>
       </v:shapetype>
-      <v:shape id="_x0000_i1026" type="#_x0000_t75" style="width:11.15pt;height:11.15pt" o:bullet="t">
+      <v:shape id="_x0000_i1026" type="#_x0000_t75" style="width:11.5pt;height:11.5pt" o:bullet="t">
         <v:imagedata r:id="rId1" o:title="mso9B13"/>
       </v:shape>
     </w:pict>
@@ -1985,4 +3360,16 @@
     </a:ext>
   </a:extLst>
 </a:theme>
+</file>
+
+<file path=customXml/item1.xml><?xml version="1.0" encoding="utf-8"?>
+<b:Sources xmlns:b="http://schemas.openxmlformats.org/officeDocument/2006/bibliography" xmlns="http://schemas.openxmlformats.org/officeDocument/2006/bibliography" SelectedStyle="\APASixthEditionOfficeOnline.xsl" StyleName="APA" Version="6"/>
+</file>
+
+<file path=customXml/itemProps1.xml><?xml version="1.0" encoding="utf-8"?>
+<ds:datastoreItem xmlns:ds="http://schemas.openxmlformats.org/officeDocument/2006/customXml" ds:itemID="{4475E836-89DD-497C-8E86-642F09C7A93E}">
+  <ds:schemaRefs>
+    <ds:schemaRef ds:uri="http://schemas.openxmlformats.org/officeDocument/2006/bibliography"/>
+  </ds:schemaRefs>
+</ds:datastoreItem>
 </file>
</xml_diff>

<commit_message>
Differences b/w regression and Classification added
</commit_message>
<xml_diff>
--- a/AI Tutorial.docx
+++ b/AI Tutorial.docx
@@ -1530,6 +1530,86 @@
     </w:p>
     <w:p>
       <w:pPr>
+        <w:shd w:val="clear" w:color="auto" w:fill="FFFFFE"/>
+        <w:spacing w:after="0" w:line="285" w:lineRule="atLeast"/>
+        <w:rPr>
+          <w:rFonts w:ascii="Courier New" w:eastAsia="Times New Roman" w:hAnsi="Courier New" w:cs="Courier New"/>
+          <w:color w:val="000000"/>
+          <w:sz w:val="21"/>
+          <w:szCs w:val="21"/>
+        </w:rPr>
+      </w:pPr>
+      <w:bookmarkStart w:id="2" w:name="OLE_LINK3"/>
+      <w:r>
+        <w:rPr>
+          <w:rFonts w:ascii="Courier New" w:eastAsia="Times New Roman" w:hAnsi="Courier New" w:cs="Courier New"/>
+          <w:color w:val="000000"/>
+          <w:sz w:val="21"/>
+          <w:szCs w:val="21"/>
+        </w:rPr>
+        <w:t>#Train the model</w:t>
+      </w:r>
+    </w:p>
+    <w:bookmarkEnd w:id="2"/>
+    <w:p>
+      <w:pPr>
+        <w:shd w:val="clear" w:color="auto" w:fill="FFFFFE"/>
+        <w:spacing w:after="0" w:line="285" w:lineRule="atLeast"/>
+        <w:rPr>
+          <w:rFonts w:ascii="Courier New" w:eastAsia="Times New Roman" w:hAnsi="Courier New" w:cs="Courier New"/>
+          <w:color w:val="000000"/>
+          <w:sz w:val="21"/>
+          <w:szCs w:val="21"/>
+        </w:rPr>
+      </w:pPr>
+      <w:r>
+        <w:rPr>
+          <w:rFonts w:ascii="Courier New" w:eastAsia="Times New Roman" w:hAnsi="Courier New" w:cs="Courier New"/>
+          <w:color w:val="000000"/>
+          <w:sz w:val="21"/>
+          <w:szCs w:val="21"/>
+        </w:rPr>
+        <w:t>history = model.fit(x, y, epochs=</w:t>
+      </w:r>
+      <w:r>
+        <w:rPr>
+          <w:rFonts w:ascii="Courier New" w:eastAsia="Times New Roman" w:hAnsi="Courier New" w:cs="Courier New"/>
+          <w:color w:val="09885A"/>
+          <w:sz w:val="21"/>
+          <w:szCs w:val="21"/>
+        </w:rPr>
+        <w:t>500</w:t>
+      </w:r>
+      <w:r>
+        <w:rPr>
+          <w:rFonts w:ascii="Courier New" w:eastAsia="Times New Roman" w:hAnsi="Courier New" w:cs="Courier New"/>
+          <w:color w:val="000000"/>
+          <w:sz w:val="21"/>
+          <w:szCs w:val="21"/>
+        </w:rPr>
+        <w:t>,verbose=</w:t>
+      </w:r>
+      <w:r>
+        <w:rPr>
+          <w:rFonts w:ascii="Courier New" w:eastAsia="Times New Roman" w:hAnsi="Courier New" w:cs="Courier New"/>
+          <w:color w:val="0000FF"/>
+          <w:sz w:val="21"/>
+          <w:szCs w:val="21"/>
+        </w:rPr>
+        <w:t>False</w:t>
+      </w:r>
+      <w:r>
+        <w:rPr>
+          <w:rFonts w:ascii="Courier New" w:eastAsia="Times New Roman" w:hAnsi="Courier New" w:cs="Courier New"/>
+          <w:color w:val="000000"/>
+          <w:sz w:val="21"/>
+          <w:szCs w:val="21"/>
+        </w:rPr>
+        <w:t>)</w:t>
+      </w:r>
+    </w:p>
+    <w:p>
+      <w:pPr>
         <w:rPr>
           <w:sz w:val="24"/>
           <w:szCs w:val="24"/>
@@ -1547,27 +1627,25 @@
           <w:szCs w:val="21"/>
         </w:rPr>
       </w:pPr>
-      <w:bookmarkStart w:id="2" w:name="OLE_LINK3"/>
-      <w:r>
-        <w:rPr>
-          <w:rFonts w:ascii="Courier New" w:eastAsia="Times New Roman" w:hAnsi="Courier New" w:cs="Courier New"/>
-          <w:color w:val="000000"/>
-          <w:sz w:val="21"/>
-          <w:szCs w:val="21"/>
-        </w:rPr>
-        <w:t>#</w:t>
-      </w:r>
-      <w:r>
-        <w:rPr>
-          <w:rFonts w:ascii="Courier New" w:eastAsia="Times New Roman" w:hAnsi="Courier New" w:cs="Courier New"/>
-          <w:color w:val="000000"/>
-          <w:sz w:val="21"/>
-          <w:szCs w:val="21"/>
-        </w:rPr>
-        <w:t>Train the model</w:t>
-      </w:r>
-    </w:p>
-    <w:bookmarkEnd w:id="2"/>
+      <w:r>
+        <w:rPr>
+          <w:rFonts w:ascii="Courier New" w:eastAsia="Times New Roman" w:hAnsi="Courier New" w:cs="Courier New"/>
+          <w:color w:val="000000"/>
+          <w:sz w:val="21"/>
+          <w:szCs w:val="21"/>
+        </w:rPr>
+        <w:t>#Visualize the loss</w:t>
+      </w:r>
+      <w:r>
+        <w:rPr>
+          <w:rFonts w:ascii="Courier New" w:eastAsia="Times New Roman" w:hAnsi="Courier New" w:cs="Courier New"/>
+          <w:color w:val="000000"/>
+          <w:sz w:val="21"/>
+          <w:szCs w:val="21"/>
+        </w:rPr>
+        <w:t xml:space="preserve"> rate</w:t>
+      </w:r>
+    </w:p>
     <w:p>
       <w:pPr>
         <w:shd w:val="clear" w:color="auto" w:fill="FFFFFE"/>
@@ -1582,11 +1660,218 @@
       <w:r>
         <w:rPr>
           <w:rFonts w:ascii="Courier New" w:eastAsia="Times New Roman" w:hAnsi="Courier New" w:cs="Courier New"/>
-          <w:color w:val="000000"/>
-          <w:sz w:val="21"/>
-          <w:szCs w:val="21"/>
-        </w:rPr>
-        <w:t>history = model.fit(x, y, epochs=</w:t>
+          <w:color w:val="AF00DB"/>
+          <w:sz w:val="21"/>
+          <w:szCs w:val="21"/>
+        </w:rPr>
+        <w:t>import</w:t>
+      </w:r>
+      <w:r>
+        <w:rPr>
+          <w:rFonts w:ascii="Courier New" w:eastAsia="Times New Roman" w:hAnsi="Courier New" w:cs="Courier New"/>
+          <w:color w:val="000000"/>
+          <w:sz w:val="21"/>
+          <w:szCs w:val="21"/>
+        </w:rPr>
+        <w:t> matplotlib.pyplot </w:t>
+      </w:r>
+      <w:r>
+        <w:rPr>
+          <w:rFonts w:ascii="Courier New" w:eastAsia="Times New Roman" w:hAnsi="Courier New" w:cs="Courier New"/>
+          <w:color w:val="AF00DB"/>
+          <w:sz w:val="21"/>
+          <w:szCs w:val="21"/>
+        </w:rPr>
+        <w:t>as</w:t>
+      </w:r>
+      <w:r>
+        <w:rPr>
+          <w:rFonts w:ascii="Courier New" w:eastAsia="Times New Roman" w:hAnsi="Courier New" w:cs="Courier New"/>
+          <w:color w:val="000000"/>
+          <w:sz w:val="21"/>
+          <w:szCs w:val="21"/>
+        </w:rPr>
+        <w:t> plt</w:t>
+      </w:r>
+    </w:p>
+    <w:p>
+      <w:pPr>
+        <w:shd w:val="clear" w:color="auto" w:fill="FFFFFE"/>
+        <w:spacing w:after="0" w:line="285" w:lineRule="atLeast"/>
+        <w:rPr>
+          <w:rFonts w:ascii="Courier New" w:eastAsia="Times New Roman" w:hAnsi="Courier New" w:cs="Courier New"/>
+          <w:color w:val="000000"/>
+          <w:sz w:val="21"/>
+          <w:szCs w:val="21"/>
+        </w:rPr>
+      </w:pPr>
+      <w:r>
+        <w:rPr>
+          <w:rFonts w:ascii="Courier New" w:eastAsia="Times New Roman" w:hAnsi="Courier New" w:cs="Courier New"/>
+          <w:color w:val="000000"/>
+          <w:sz w:val="21"/>
+          <w:szCs w:val="21"/>
+        </w:rPr>
+        <w:t>plt.xlabel(</w:t>
+      </w:r>
+      <w:r>
+        <w:rPr>
+          <w:rFonts w:ascii="Courier New" w:eastAsia="Times New Roman" w:hAnsi="Courier New" w:cs="Courier New"/>
+          <w:color w:val="A31515"/>
+          <w:sz w:val="21"/>
+          <w:szCs w:val="21"/>
+        </w:rPr>
+        <w:t>"Epochs"</w:t>
+      </w:r>
+      <w:r>
+        <w:rPr>
+          <w:rFonts w:ascii="Courier New" w:eastAsia="Times New Roman" w:hAnsi="Courier New" w:cs="Courier New"/>
+          <w:color w:val="000000"/>
+          <w:sz w:val="21"/>
+          <w:szCs w:val="21"/>
+        </w:rPr>
+        <w:t>)</w:t>
+      </w:r>
+    </w:p>
+    <w:p>
+      <w:pPr>
+        <w:shd w:val="clear" w:color="auto" w:fill="FFFFFE"/>
+        <w:spacing w:after="0" w:line="285" w:lineRule="atLeast"/>
+        <w:rPr>
+          <w:rFonts w:ascii="Courier New" w:eastAsia="Times New Roman" w:hAnsi="Courier New" w:cs="Courier New"/>
+          <w:color w:val="000000"/>
+          <w:sz w:val="21"/>
+          <w:szCs w:val="21"/>
+        </w:rPr>
+      </w:pPr>
+      <w:r>
+        <w:rPr>
+          <w:rFonts w:ascii="Courier New" w:eastAsia="Times New Roman" w:hAnsi="Courier New" w:cs="Courier New"/>
+          <w:color w:val="000000"/>
+          <w:sz w:val="21"/>
+          <w:szCs w:val="21"/>
+        </w:rPr>
+        <w:t>plt.ylabel(</w:t>
+      </w:r>
+      <w:r>
+        <w:rPr>
+          <w:rFonts w:ascii="Courier New" w:eastAsia="Times New Roman" w:hAnsi="Courier New" w:cs="Courier New"/>
+          <w:color w:val="A31515"/>
+          <w:sz w:val="21"/>
+          <w:szCs w:val="21"/>
+        </w:rPr>
+        <w:t>"Loss"</w:t>
+      </w:r>
+      <w:r>
+        <w:rPr>
+          <w:rFonts w:ascii="Courier New" w:eastAsia="Times New Roman" w:hAnsi="Courier New" w:cs="Courier New"/>
+          <w:color w:val="000000"/>
+          <w:sz w:val="21"/>
+          <w:szCs w:val="21"/>
+        </w:rPr>
+        <w:t>)</w:t>
+      </w:r>
+    </w:p>
+    <w:p>
+      <w:pPr>
+        <w:shd w:val="clear" w:color="auto" w:fill="FFFFFE"/>
+        <w:spacing w:after="0" w:line="285" w:lineRule="atLeast"/>
+        <w:rPr>
+          <w:rFonts w:ascii="Courier New" w:eastAsia="Times New Roman" w:hAnsi="Courier New" w:cs="Courier New"/>
+          <w:color w:val="000000"/>
+          <w:sz w:val="21"/>
+          <w:szCs w:val="21"/>
+        </w:rPr>
+      </w:pPr>
+      <w:r>
+        <w:rPr>
+          <w:rFonts w:ascii="Courier New" w:eastAsia="Times New Roman" w:hAnsi="Courier New" w:cs="Courier New"/>
+          <w:color w:val="000000"/>
+          <w:sz w:val="21"/>
+          <w:szCs w:val="21"/>
+        </w:rPr>
+        <w:t>plt.plot(history.history[</w:t>
+      </w:r>
+      <w:r>
+        <w:rPr>
+          <w:rFonts w:ascii="Courier New" w:eastAsia="Times New Roman" w:hAnsi="Courier New" w:cs="Courier New"/>
+          <w:color w:val="A31515"/>
+          <w:sz w:val="21"/>
+          <w:szCs w:val="21"/>
+        </w:rPr>
+        <w:t>'loss'</w:t>
+      </w:r>
+      <w:r>
+        <w:rPr>
+          <w:rFonts w:ascii="Courier New" w:eastAsia="Times New Roman" w:hAnsi="Courier New" w:cs="Courier New"/>
+          <w:color w:val="000000"/>
+          <w:sz w:val="21"/>
+          <w:szCs w:val="21"/>
+        </w:rPr>
+        <w:t>])</w:t>
+      </w:r>
+    </w:p>
+    <w:p>
+      <w:pPr>
+        <w:shd w:val="clear" w:color="auto" w:fill="FFFFFE"/>
+        <w:spacing w:after="0" w:line="285" w:lineRule="atLeast"/>
+        <w:rPr>
+          <w:rFonts w:ascii="Courier New" w:eastAsia="Times New Roman" w:hAnsi="Courier New" w:cs="Courier New"/>
+          <w:color w:val="000000"/>
+          <w:sz w:val="21"/>
+          <w:szCs w:val="21"/>
+        </w:rPr>
+      </w:pPr>
+    </w:p>
+    <w:p>
+      <w:pPr>
+        <w:shd w:val="clear" w:color="auto" w:fill="FFFFFE"/>
+        <w:spacing w:after="0" w:line="285" w:lineRule="atLeast"/>
+        <w:rPr>
+          <w:rFonts w:ascii="Courier New" w:eastAsia="Times New Roman" w:hAnsi="Courier New" w:cs="Courier New"/>
+          <w:color w:val="000000"/>
+          <w:sz w:val="21"/>
+          <w:szCs w:val="21"/>
+        </w:rPr>
+      </w:pPr>
+      <w:r>
+        <w:rPr>
+          <w:rFonts w:ascii="Courier New" w:eastAsia="Times New Roman" w:hAnsi="Courier New" w:cs="Courier New"/>
+          <w:color w:val="008000"/>
+          <w:sz w:val="21"/>
+          <w:szCs w:val="21"/>
+        </w:rPr>
+        <w:t>#predict the model</w:t>
+      </w:r>
+    </w:p>
+    <w:p>
+      <w:pPr>
+        <w:shd w:val="clear" w:color="auto" w:fill="FFFFFE"/>
+        <w:spacing w:after="0" w:line="285" w:lineRule="atLeast"/>
+        <w:rPr>
+          <w:rFonts w:ascii="Courier New" w:eastAsia="Times New Roman" w:hAnsi="Courier New" w:cs="Courier New"/>
+          <w:color w:val="000000"/>
+          <w:sz w:val="21"/>
+          <w:szCs w:val="21"/>
+        </w:rPr>
+      </w:pPr>
+      <w:r>
+        <w:rPr>
+          <w:rFonts w:ascii="Courier New" w:eastAsia="Times New Roman" w:hAnsi="Courier New" w:cs="Courier New"/>
+          <w:color w:val="795E26"/>
+          <w:sz w:val="21"/>
+          <w:szCs w:val="21"/>
+        </w:rPr>
+        <w:t>print</w:t>
+      </w:r>
+      <w:r>
+        <w:rPr>
+          <w:rFonts w:ascii="Courier New" w:eastAsia="Times New Roman" w:hAnsi="Courier New" w:cs="Courier New"/>
+          <w:color w:val="000000"/>
+          <w:sz w:val="21"/>
+          <w:szCs w:val="21"/>
+        </w:rPr>
+        <w:t>(model.predict([</w:t>
       </w:r>
       <w:r>
         <w:rPr>
@@ -1595,35 +1880,37 @@
           <w:sz w:val="21"/>
           <w:szCs w:val="21"/>
         </w:rPr>
-        <w:t>500</w:t>
-      </w:r>
-      <w:r>
-        <w:rPr>
-          <w:rFonts w:ascii="Courier New" w:eastAsia="Times New Roman" w:hAnsi="Courier New" w:cs="Courier New"/>
-          <w:color w:val="000000"/>
-          <w:sz w:val="21"/>
-          <w:szCs w:val="21"/>
-        </w:rPr>
-        <w:t>,verbose=</w:t>
-      </w:r>
-      <w:r>
-        <w:rPr>
-          <w:rFonts w:ascii="Courier New" w:eastAsia="Times New Roman" w:hAnsi="Courier New" w:cs="Courier New"/>
-          <w:color w:val="0000FF"/>
-          <w:sz w:val="21"/>
-          <w:szCs w:val="21"/>
-        </w:rPr>
-        <w:t>False</w:t>
-      </w:r>
-      <w:r>
-        <w:rPr>
-          <w:rFonts w:ascii="Courier New" w:eastAsia="Times New Roman" w:hAnsi="Courier New" w:cs="Courier New"/>
-          <w:color w:val="000000"/>
-          <w:sz w:val="21"/>
-          <w:szCs w:val="21"/>
-        </w:rPr>
-        <w:t>)</w:t>
-      </w:r>
+        <w:t>100.0</w:t>
+      </w:r>
+      <w:r>
+        <w:rPr>
+          <w:rFonts w:ascii="Courier New" w:eastAsia="Times New Roman" w:hAnsi="Courier New" w:cs="Courier New"/>
+          <w:color w:val="000000"/>
+          <w:sz w:val="21"/>
+          <w:szCs w:val="21"/>
+        </w:rPr>
+        <w:t>]))</w:t>
+      </w:r>
+    </w:p>
+    <w:p>
+      <w:pPr>
+        <w:rPr>
+          <w:rFonts w:ascii="Courier New" w:eastAsia="Times New Roman" w:hAnsi="Courier New" w:cs="Courier New"/>
+          <w:color w:val="000000"/>
+          <w:sz w:val="21"/>
+          <w:szCs w:val="21"/>
+        </w:rPr>
+      </w:pPr>
+    </w:p>
+    <w:p>
+      <w:pPr>
+        <w:rPr>
+          <w:rFonts w:ascii="Courier New" w:eastAsia="Times New Roman" w:hAnsi="Courier New" w:cs="Courier New"/>
+          <w:color w:val="000000"/>
+          <w:sz w:val="21"/>
+          <w:szCs w:val="21"/>
+        </w:rPr>
+      </w:pPr>
     </w:p>
     <w:p>
       <w:pPr>
@@ -1632,342 +1919,55 @@
           <w:szCs w:val="24"/>
         </w:rPr>
       </w:pPr>
-    </w:p>
-    <w:p>
-      <w:pPr>
-        <w:shd w:val="clear" w:color="auto" w:fill="FFFFFE"/>
-        <w:spacing w:after="0" w:line="285" w:lineRule="atLeast"/>
-        <w:rPr>
-          <w:rFonts w:ascii="Courier New" w:eastAsia="Times New Roman" w:hAnsi="Courier New" w:cs="Courier New"/>
-          <w:color w:val="000000"/>
-          <w:sz w:val="21"/>
-          <w:szCs w:val="21"/>
-        </w:rPr>
-      </w:pPr>
-      <w:r>
-        <w:rPr>
-          <w:rFonts w:ascii="Courier New" w:eastAsia="Times New Roman" w:hAnsi="Courier New" w:cs="Courier New"/>
-          <w:color w:val="000000"/>
-          <w:sz w:val="21"/>
-          <w:szCs w:val="21"/>
-        </w:rPr>
-        <w:t>#</w:t>
-      </w:r>
-      <w:r>
-        <w:rPr>
-          <w:rFonts w:ascii="Courier New" w:eastAsia="Times New Roman" w:hAnsi="Courier New" w:cs="Courier New"/>
-          <w:color w:val="000000"/>
-          <w:sz w:val="21"/>
-          <w:szCs w:val="21"/>
-        </w:rPr>
-        <w:t>Visualize the loss</w:t>
-      </w:r>
-      <w:r>
-        <w:rPr>
-          <w:rFonts w:ascii="Courier New" w:eastAsia="Times New Roman" w:hAnsi="Courier New" w:cs="Courier New"/>
-          <w:color w:val="000000"/>
-          <w:sz w:val="21"/>
-          <w:szCs w:val="21"/>
-        </w:rPr>
-        <w:t xml:space="preserve"> rate</w:t>
-      </w:r>
-    </w:p>
-    <w:p>
-      <w:pPr>
-        <w:shd w:val="clear" w:color="auto" w:fill="FFFFFE"/>
-        <w:spacing w:after="0" w:line="285" w:lineRule="atLeast"/>
-        <w:rPr>
-          <w:rFonts w:ascii="Courier New" w:eastAsia="Times New Roman" w:hAnsi="Courier New" w:cs="Courier New"/>
-          <w:color w:val="000000"/>
-          <w:sz w:val="21"/>
-          <w:szCs w:val="21"/>
-        </w:rPr>
-      </w:pPr>
-      <w:r>
-        <w:rPr>
-          <w:rFonts w:ascii="Courier New" w:eastAsia="Times New Roman" w:hAnsi="Courier New" w:cs="Courier New"/>
-          <w:color w:val="AF00DB"/>
-          <w:sz w:val="21"/>
-          <w:szCs w:val="21"/>
-        </w:rPr>
-        <w:t>import</w:t>
-      </w:r>
-      <w:r>
-        <w:rPr>
-          <w:rFonts w:ascii="Courier New" w:eastAsia="Times New Roman" w:hAnsi="Courier New" w:cs="Courier New"/>
-          <w:color w:val="000000"/>
-          <w:sz w:val="21"/>
-          <w:szCs w:val="21"/>
-        </w:rPr>
-        <w:t> matplotlib.pyplot </w:t>
-      </w:r>
-      <w:r>
-        <w:rPr>
-          <w:rFonts w:ascii="Courier New" w:eastAsia="Times New Roman" w:hAnsi="Courier New" w:cs="Courier New"/>
-          <w:color w:val="AF00DB"/>
-          <w:sz w:val="21"/>
-          <w:szCs w:val="21"/>
-        </w:rPr>
-        <w:t>as</w:t>
-      </w:r>
-      <w:r>
-        <w:rPr>
-          <w:rFonts w:ascii="Courier New" w:eastAsia="Times New Roman" w:hAnsi="Courier New" w:cs="Courier New"/>
-          <w:color w:val="000000"/>
-          <w:sz w:val="21"/>
-          <w:szCs w:val="21"/>
-        </w:rPr>
-        <w:t> plt</w:t>
-      </w:r>
-    </w:p>
-    <w:p>
-      <w:pPr>
-        <w:shd w:val="clear" w:color="auto" w:fill="FFFFFE"/>
-        <w:spacing w:after="0" w:line="285" w:lineRule="atLeast"/>
-        <w:rPr>
-          <w:rFonts w:ascii="Courier New" w:eastAsia="Times New Roman" w:hAnsi="Courier New" w:cs="Courier New"/>
-          <w:color w:val="000000"/>
-          <w:sz w:val="21"/>
-          <w:szCs w:val="21"/>
-        </w:rPr>
-      </w:pPr>
-      <w:r>
-        <w:rPr>
-          <w:rFonts w:ascii="Courier New" w:eastAsia="Times New Roman" w:hAnsi="Courier New" w:cs="Courier New"/>
-          <w:color w:val="000000"/>
-          <w:sz w:val="21"/>
-          <w:szCs w:val="21"/>
-        </w:rPr>
-        <w:t>plt.xlabel(</w:t>
-      </w:r>
-      <w:r>
-        <w:rPr>
-          <w:rFonts w:ascii="Courier New" w:eastAsia="Times New Roman" w:hAnsi="Courier New" w:cs="Courier New"/>
-          <w:color w:val="A31515"/>
-          <w:sz w:val="21"/>
-          <w:szCs w:val="21"/>
-        </w:rPr>
-        <w:t>"Epochs"</w:t>
-      </w:r>
-      <w:r>
-        <w:rPr>
-          <w:rFonts w:ascii="Courier New" w:eastAsia="Times New Roman" w:hAnsi="Courier New" w:cs="Courier New"/>
-          <w:color w:val="000000"/>
-          <w:sz w:val="21"/>
-          <w:szCs w:val="21"/>
-        </w:rPr>
-        <w:t>)</w:t>
-      </w:r>
-    </w:p>
-    <w:p>
-      <w:pPr>
-        <w:shd w:val="clear" w:color="auto" w:fill="FFFFFE"/>
-        <w:spacing w:after="0" w:line="285" w:lineRule="atLeast"/>
-        <w:rPr>
-          <w:rFonts w:ascii="Courier New" w:eastAsia="Times New Roman" w:hAnsi="Courier New" w:cs="Courier New"/>
-          <w:color w:val="000000"/>
-          <w:sz w:val="21"/>
-          <w:szCs w:val="21"/>
-        </w:rPr>
-      </w:pPr>
-      <w:r>
-        <w:rPr>
-          <w:rFonts w:ascii="Courier New" w:eastAsia="Times New Roman" w:hAnsi="Courier New" w:cs="Courier New"/>
-          <w:color w:val="000000"/>
-          <w:sz w:val="21"/>
-          <w:szCs w:val="21"/>
-        </w:rPr>
-        <w:t>plt.ylabel(</w:t>
-      </w:r>
-      <w:r>
-        <w:rPr>
-          <w:rFonts w:ascii="Courier New" w:eastAsia="Times New Roman" w:hAnsi="Courier New" w:cs="Courier New"/>
-          <w:color w:val="A31515"/>
-          <w:sz w:val="21"/>
-          <w:szCs w:val="21"/>
-        </w:rPr>
-        <w:t>"Loss"</w:t>
-      </w:r>
-      <w:r>
-        <w:rPr>
-          <w:rFonts w:ascii="Courier New" w:eastAsia="Times New Roman" w:hAnsi="Courier New" w:cs="Courier New"/>
-          <w:color w:val="000000"/>
-          <w:sz w:val="21"/>
-          <w:szCs w:val="21"/>
-        </w:rPr>
-        <w:t>)</w:t>
-      </w:r>
-    </w:p>
-    <w:p>
-      <w:pPr>
-        <w:shd w:val="clear" w:color="auto" w:fill="FFFFFE"/>
-        <w:spacing w:after="0" w:line="285" w:lineRule="atLeast"/>
-        <w:rPr>
-          <w:rFonts w:ascii="Courier New" w:eastAsia="Times New Roman" w:hAnsi="Courier New" w:cs="Courier New"/>
-          <w:color w:val="000000"/>
-          <w:sz w:val="21"/>
-          <w:szCs w:val="21"/>
-        </w:rPr>
-      </w:pPr>
-      <w:r>
-        <w:rPr>
-          <w:rFonts w:ascii="Courier New" w:eastAsia="Times New Roman" w:hAnsi="Courier New" w:cs="Courier New"/>
-          <w:color w:val="000000"/>
-          <w:sz w:val="21"/>
-          <w:szCs w:val="21"/>
-        </w:rPr>
-        <w:t>plt.plot(history.history[</w:t>
-      </w:r>
-      <w:r>
-        <w:rPr>
-          <w:rFonts w:ascii="Courier New" w:eastAsia="Times New Roman" w:hAnsi="Courier New" w:cs="Courier New"/>
-          <w:color w:val="A31515"/>
-          <w:sz w:val="21"/>
-          <w:szCs w:val="21"/>
-        </w:rPr>
-        <w:t>'loss'</w:t>
-      </w:r>
-      <w:r>
-        <w:rPr>
-          <w:rFonts w:ascii="Courier New" w:eastAsia="Times New Roman" w:hAnsi="Courier New" w:cs="Courier New"/>
-          <w:color w:val="000000"/>
-          <w:sz w:val="21"/>
-          <w:szCs w:val="21"/>
-        </w:rPr>
-        <w:t>])</w:t>
-      </w:r>
-    </w:p>
-    <w:p>
-      <w:pPr>
-        <w:shd w:val="clear" w:color="auto" w:fill="FFFFFE"/>
-        <w:spacing w:after="0" w:line="285" w:lineRule="atLeast"/>
-        <w:rPr>
-          <w:rFonts w:ascii="Courier New" w:eastAsia="Times New Roman" w:hAnsi="Courier New" w:cs="Courier New"/>
-          <w:color w:val="000000"/>
-          <w:sz w:val="21"/>
-          <w:szCs w:val="21"/>
-        </w:rPr>
-      </w:pPr>
-    </w:p>
-    <w:p>
-      <w:pPr>
-        <w:shd w:val="clear" w:color="auto" w:fill="FFFFFE"/>
-        <w:spacing w:after="0" w:line="285" w:lineRule="atLeast"/>
-        <w:rPr>
-          <w:rFonts w:ascii="Courier New" w:eastAsia="Times New Roman" w:hAnsi="Courier New" w:cs="Courier New"/>
-          <w:color w:val="000000"/>
-          <w:sz w:val="21"/>
-          <w:szCs w:val="21"/>
-        </w:rPr>
-      </w:pPr>
-      <w:r>
-        <w:rPr>
-          <w:rFonts w:ascii="Courier New" w:eastAsia="Times New Roman" w:hAnsi="Courier New" w:cs="Courier New"/>
-          <w:color w:val="008000"/>
-          <w:sz w:val="21"/>
-          <w:szCs w:val="21"/>
-        </w:rPr>
-        <w:t>#predict the model</w:t>
-      </w:r>
-    </w:p>
-    <w:p>
-      <w:pPr>
-        <w:shd w:val="clear" w:color="auto" w:fill="FFFFFE"/>
-        <w:spacing w:after="0" w:line="285" w:lineRule="atLeast"/>
-        <w:rPr>
-          <w:rFonts w:ascii="Courier New" w:eastAsia="Times New Roman" w:hAnsi="Courier New" w:cs="Courier New"/>
-          <w:color w:val="000000"/>
-          <w:sz w:val="21"/>
-          <w:szCs w:val="21"/>
-        </w:rPr>
-      </w:pPr>
-      <w:r>
-        <w:rPr>
-          <w:rFonts w:ascii="Courier New" w:eastAsia="Times New Roman" w:hAnsi="Courier New" w:cs="Courier New"/>
-          <w:color w:val="795E26"/>
-          <w:sz w:val="21"/>
-          <w:szCs w:val="21"/>
-        </w:rPr>
-        <w:t>print</w:t>
-      </w:r>
-      <w:r>
-        <w:rPr>
-          <w:rFonts w:ascii="Courier New" w:eastAsia="Times New Roman" w:hAnsi="Courier New" w:cs="Courier New"/>
-          <w:color w:val="000000"/>
-          <w:sz w:val="21"/>
-          <w:szCs w:val="21"/>
-        </w:rPr>
-        <w:t>(model.predict([</w:t>
-      </w:r>
-      <w:r>
-        <w:rPr>
-          <w:rFonts w:ascii="Courier New" w:eastAsia="Times New Roman" w:hAnsi="Courier New" w:cs="Courier New"/>
-          <w:color w:val="09885A"/>
-          <w:sz w:val="21"/>
-          <w:szCs w:val="21"/>
-        </w:rPr>
-        <w:t>100.0</w:t>
-      </w:r>
-      <w:r>
-        <w:rPr>
-          <w:rFonts w:ascii="Courier New" w:eastAsia="Times New Roman" w:hAnsi="Courier New" w:cs="Courier New"/>
-          <w:color w:val="000000"/>
-          <w:sz w:val="21"/>
-          <w:szCs w:val="21"/>
-        </w:rPr>
-        <w:t>]))</w:t>
-      </w:r>
-    </w:p>
-    <w:p>
-      <w:pPr>
-        <w:shd w:val="clear" w:color="auto" w:fill="FFFFFE"/>
-        <w:spacing w:after="0" w:line="285" w:lineRule="atLeast"/>
-        <w:rPr>
-          <w:rFonts w:ascii="Courier New" w:eastAsia="Times New Roman" w:hAnsi="Courier New" w:cs="Courier New"/>
-          <w:color w:val="000000"/>
-          <w:sz w:val="21"/>
-          <w:szCs w:val="21"/>
-        </w:rPr>
-      </w:pPr>
-    </w:p>
-    <w:p>
-      <w:pPr>
-        <w:shd w:val="clear" w:color="auto" w:fill="FFFFFE"/>
-        <w:spacing w:after="0" w:line="285" w:lineRule="atLeast"/>
-        <w:rPr>
-          <w:rFonts w:ascii="Courier New" w:eastAsia="Times New Roman" w:hAnsi="Courier New" w:cs="Courier New"/>
-          <w:color w:val="000000"/>
-          <w:sz w:val="21"/>
-          <w:szCs w:val="21"/>
-        </w:rPr>
-      </w:pPr>
-      <w:r>
-        <w:rPr>
-          <w:rFonts w:ascii="Courier New" w:eastAsia="Times New Roman" w:hAnsi="Courier New" w:cs="Courier New"/>
-          <w:color w:val="000000"/>
-          <w:sz w:val="21"/>
-          <w:szCs w:val="21"/>
-        </w:rPr>
-        <w:lastRenderedPageBreak/>
-        <w:t xml:space="preserve">#The output will be in </w:t>
-      </w:r>
-      <w:r>
-        <w:rPr>
-          <w:rFonts w:ascii="Courier New" w:eastAsia="Times New Roman" w:hAnsi="Courier New" w:cs="Courier New"/>
-          <w:color w:val="000000"/>
-          <w:sz w:val="21"/>
-          <w:szCs w:val="21"/>
-        </w:rPr>
-        <w:t>Fahrenheit</w:t>
-      </w:r>
-    </w:p>
-    <w:p>
-      <w:pPr>
-        <w:rPr>
+      <w:r>
+        <w:rPr>
+          <w:noProof/>
           <w:sz w:val="24"/>
           <w:szCs w:val="24"/>
         </w:rPr>
-      </w:pPr>
+        <w:lastRenderedPageBreak/>
+        <w:drawing>
+          <wp:inline distT="0" distB="0" distL="0" distR="0" wp14:anchorId="3E5BA354" wp14:editId="769695B5">
+            <wp:extent cx="5943600" cy="2993390"/>
+            <wp:effectExtent l="0" t="0" r="0" b="0"/>
+            <wp:docPr id="1" name="Picture 1" descr="Table&#10;&#10;Description automatically generated"/>
+            <wp:cNvGraphicFramePr>
+              <a:graphicFrameLocks xmlns:a="http://schemas.openxmlformats.org/drawingml/2006/main" noChangeAspect="1"/>
+            </wp:cNvGraphicFramePr>
+            <a:graphic xmlns:a="http://schemas.openxmlformats.org/drawingml/2006/main">
+              <a:graphicData uri="http://schemas.openxmlformats.org/drawingml/2006/picture">
+                <pic:pic xmlns:pic="http://schemas.openxmlformats.org/drawingml/2006/picture">
+                  <pic:nvPicPr>
+                    <pic:cNvPr id="1" name="Picture 1" descr="Table&#10;&#10;Description automatically generated"/>
+                    <pic:cNvPicPr/>
+                  </pic:nvPicPr>
+                  <pic:blipFill>
+                    <a:blip r:embed="rId20" cstate="print">
+                      <a:extLst>
+                        <a:ext uri="{28A0092B-C50C-407E-A947-70E740481C1C}">
+                          <a14:useLocalDpi xmlns:a14="http://schemas.microsoft.com/office/drawing/2010/main" val="0"/>
+                        </a:ext>
+                      </a:extLst>
+                    </a:blip>
+                    <a:stretch>
+                      <a:fillRect/>
+                    </a:stretch>
+                  </pic:blipFill>
+                  <pic:spPr>
+                    <a:xfrm>
+                      <a:off x="0" y="0"/>
+                      <a:ext cx="5943600" cy="2993390"/>
+                    </a:xfrm>
+                    <a:prstGeom prst="rect">
+                      <a:avLst/>
+                    </a:prstGeom>
+                  </pic:spPr>
+                </pic:pic>
+              </a:graphicData>
+            </a:graphic>
+          </wp:inline>
+        </w:drawing>
+      </w:r>
     </w:p>
     <w:p>
       <w:pPr>
@@ -2060,7 +2060,7 @@
         <v:path o:extrusionok="f" gradientshapeok="t" o:connecttype="rect"/>
         <o:lock v:ext="edit" aspectratio="t"/>
       </v:shapetype>
-      <v:shape id="_x0000_i1026" type="#_x0000_t75" style="width:11.5pt;height:11.5pt" o:bullet="t">
+      <v:shape id="_x0000_i1036" type="#_x0000_t75" style="width:11.5pt;height:11.5pt" o:bullet="t">
         <v:imagedata r:id="rId1" o:title="mso9B13"/>
       </v:shape>
     </w:pict>
@@ -2433,13 +2433,13 @@
       </w:rPr>
     </w:lvl>
   </w:abstractNum>
-  <w:num w:numId="1">
+  <w:num w:numId="1" w16cid:durableId="1973290135">
     <w:abstractNumId w:val="2"/>
   </w:num>
-  <w:num w:numId="2">
+  <w:num w:numId="2" w16cid:durableId="1279067681">
     <w:abstractNumId w:val="0"/>
   </w:num>
-  <w:num w:numId="3">
+  <w:num w:numId="3" w16cid:durableId="1858041391">
     <w:abstractNumId w:val="1"/>
   </w:num>
 </w:numbering>

</xml_diff>

<commit_message>
AI Totorial doc was modified on 07-04-2022
</commit_message>
<xml_diff>
--- a/AI Tutorial.docx
+++ b/AI Tutorial.docx
@@ -630,31 +630,982 @@
           <w:sz w:val="24"/>
           <w:szCs w:val="24"/>
         </w:rPr>
-        <w:t xml:space="preserve">Link for the </w:t>
-      </w:r>
-      <w:proofErr w:type="gramStart"/>
+        <w:t>Link for the code :</w:t>
+      </w:r>
       <w:r>
         <w:rPr>
           <w:sz w:val="24"/>
           <w:szCs w:val="24"/>
         </w:rPr>
-        <w:t>code :</w:t>
-      </w:r>
-      <w:proofErr w:type="gramEnd"/>
+        <w:t xml:space="preserve"> </w:t>
+      </w:r>
       <w:r>
         <w:rPr>
           <w:sz w:val="24"/>
           <w:szCs w:val="24"/>
         </w:rPr>
-        <w:t xml:space="preserve"> </w:t>
-      </w:r>
-      <w:r>
+        <w:t>https://colab.research.google.com/drive/1MUg0qYcnmmGV6Iw3926WTSjL9HTDXVe6#scrollTo=mp7NnuK5jzAO</w:t>
+      </w:r>
+    </w:p>
+    <w:p>
+      <w:pPr>
+        <w:shd w:val="clear" w:color="auto" w:fill="FFFFFE"/>
+        <w:spacing w:after="0" w:line="285" w:lineRule="atLeast"/>
+        <w:rPr>
+          <w:rFonts w:ascii="Courier New" w:eastAsia="Times New Roman" w:hAnsi="Courier New" w:cs="Courier New"/>
+          <w:color w:val="000000"/>
+          <w:sz w:val="21"/>
+          <w:szCs w:val="21"/>
+        </w:rPr>
+      </w:pPr>
+      <w:r>
+        <w:rPr>
+          <w:rFonts w:ascii="Courier New" w:eastAsia="Times New Roman" w:hAnsi="Courier New" w:cs="Courier New"/>
+          <w:color w:val="AF00DB"/>
+          <w:sz w:val="21"/>
+          <w:szCs w:val="21"/>
+        </w:rPr>
+        <w:t>import</w:t>
+      </w:r>
+      <w:r>
+        <w:rPr>
+          <w:rFonts w:ascii="Courier New" w:eastAsia="Times New Roman" w:hAnsi="Courier New" w:cs="Courier New"/>
+          <w:color w:val="000000"/>
+          <w:sz w:val="21"/>
+          <w:szCs w:val="21"/>
+        </w:rPr>
+        <w:t> tensorflow </w:t>
+      </w:r>
+      <w:r>
+        <w:rPr>
+          <w:rFonts w:ascii="Courier New" w:eastAsia="Times New Roman" w:hAnsi="Courier New" w:cs="Courier New"/>
+          <w:color w:val="AF00DB"/>
+          <w:sz w:val="21"/>
+          <w:szCs w:val="21"/>
+        </w:rPr>
+        <w:t>as</w:t>
+      </w:r>
+      <w:r>
+        <w:rPr>
+          <w:rFonts w:ascii="Courier New" w:eastAsia="Times New Roman" w:hAnsi="Courier New" w:cs="Courier New"/>
+          <w:color w:val="000000"/>
+          <w:sz w:val="21"/>
+          <w:szCs w:val="21"/>
+        </w:rPr>
+        <w:t> tf</w:t>
+      </w:r>
+    </w:p>
+    <w:p>
+      <w:pPr>
+        <w:shd w:val="clear" w:color="auto" w:fill="FFFFFE"/>
+        <w:spacing w:after="0" w:line="285" w:lineRule="atLeast"/>
+        <w:rPr>
+          <w:rFonts w:ascii="Courier New" w:eastAsia="Times New Roman" w:hAnsi="Courier New" w:cs="Courier New"/>
+          <w:color w:val="000000"/>
+          <w:sz w:val="21"/>
+          <w:szCs w:val="21"/>
+        </w:rPr>
+      </w:pPr>
+      <w:r>
+        <w:rPr>
+          <w:rFonts w:ascii="Courier New" w:eastAsia="Times New Roman" w:hAnsi="Courier New" w:cs="Courier New"/>
+          <w:color w:val="AF00DB"/>
+          <w:sz w:val="21"/>
+          <w:szCs w:val="21"/>
+        </w:rPr>
+        <w:t>import</w:t>
+      </w:r>
+      <w:r>
+        <w:rPr>
+          <w:rFonts w:ascii="Courier New" w:eastAsia="Times New Roman" w:hAnsi="Courier New" w:cs="Courier New"/>
+          <w:color w:val="000000"/>
+          <w:sz w:val="21"/>
+          <w:szCs w:val="21"/>
+        </w:rPr>
+        <w:t> numpy </w:t>
+      </w:r>
+      <w:r>
+        <w:rPr>
+          <w:rFonts w:ascii="Courier New" w:eastAsia="Times New Roman" w:hAnsi="Courier New" w:cs="Courier New"/>
+          <w:color w:val="AF00DB"/>
+          <w:sz w:val="21"/>
+          <w:szCs w:val="21"/>
+        </w:rPr>
+        <w:t>as</w:t>
+      </w:r>
+      <w:r>
+        <w:rPr>
+          <w:rFonts w:ascii="Courier New" w:eastAsia="Times New Roman" w:hAnsi="Courier New" w:cs="Courier New"/>
+          <w:color w:val="000000"/>
+          <w:sz w:val="21"/>
+          <w:szCs w:val="21"/>
+        </w:rPr>
+        <w:t> np</w:t>
+      </w:r>
+    </w:p>
+    <w:p>
+      <w:pPr>
+        <w:shd w:val="clear" w:color="auto" w:fill="FFFFFE"/>
+        <w:spacing w:after="0" w:line="285" w:lineRule="atLeast"/>
+        <w:rPr>
+          <w:rFonts w:ascii="Courier New" w:eastAsia="Times New Roman" w:hAnsi="Courier New" w:cs="Courier New"/>
+          <w:color w:val="000000"/>
+          <w:sz w:val="21"/>
+          <w:szCs w:val="21"/>
+        </w:rPr>
+      </w:pPr>
+    </w:p>
+    <w:p>
+      <w:pPr>
+        <w:shd w:val="clear" w:color="auto" w:fill="FFFFFE"/>
+        <w:spacing w:after="0" w:line="285" w:lineRule="atLeast"/>
+        <w:rPr>
+          <w:rFonts w:ascii="Courier New" w:eastAsia="Times New Roman" w:hAnsi="Courier New" w:cs="Courier New"/>
+          <w:color w:val="000000"/>
+          <w:sz w:val="21"/>
+          <w:szCs w:val="21"/>
+        </w:rPr>
+      </w:pPr>
+      <w:r>
+        <w:rPr>
+          <w:rFonts w:ascii="Courier New" w:eastAsia="Times New Roman" w:hAnsi="Courier New" w:cs="Courier New"/>
+          <w:color w:val="000000"/>
+          <w:sz w:val="21"/>
+          <w:szCs w:val="21"/>
+        </w:rPr>
+        <w:t>#input data which is in Celsius format</w:t>
+      </w:r>
+    </w:p>
+    <w:p>
+      <w:pPr>
+        <w:shd w:val="clear" w:color="auto" w:fill="FFFFFE"/>
+        <w:spacing w:after="0" w:line="285" w:lineRule="atLeast"/>
+        <w:rPr>
+          <w:rFonts w:ascii="Courier New" w:eastAsia="Times New Roman" w:hAnsi="Courier New" w:cs="Courier New"/>
+          <w:color w:val="000000"/>
+          <w:sz w:val="21"/>
+          <w:szCs w:val="21"/>
+        </w:rPr>
+      </w:pPr>
+      <w:r>
+        <w:rPr>
+          <w:rFonts w:ascii="Courier New" w:eastAsia="Times New Roman" w:hAnsi="Courier New" w:cs="Courier New"/>
+          <w:color w:val="000000"/>
+          <w:sz w:val="21"/>
+          <w:szCs w:val="21"/>
+        </w:rPr>
+        <w:t>x = np.array([</w:t>
+      </w:r>
+      <w:r>
+        <w:rPr>
+          <w:rFonts w:ascii="Courier New" w:eastAsia="Times New Roman" w:hAnsi="Courier New" w:cs="Courier New"/>
+          <w:color w:val="09885A"/>
+          <w:sz w:val="21"/>
+          <w:szCs w:val="21"/>
+        </w:rPr>
+        <w:t>0</w:t>
+      </w:r>
+      <w:r>
+        <w:rPr>
+          <w:rFonts w:ascii="Courier New" w:eastAsia="Times New Roman" w:hAnsi="Courier New" w:cs="Courier New"/>
+          <w:color w:val="000000"/>
+          <w:sz w:val="21"/>
+          <w:szCs w:val="21"/>
+        </w:rPr>
+        <w:t>, </w:t>
+      </w:r>
+      <w:r>
+        <w:rPr>
+          <w:rFonts w:ascii="Courier New" w:eastAsia="Times New Roman" w:hAnsi="Courier New" w:cs="Courier New"/>
+          <w:color w:val="09885A"/>
+          <w:sz w:val="21"/>
+          <w:szCs w:val="21"/>
+        </w:rPr>
+        <w:t>10</w:t>
+      </w:r>
+      <w:r>
+        <w:rPr>
+          <w:rFonts w:ascii="Courier New" w:eastAsia="Times New Roman" w:hAnsi="Courier New" w:cs="Courier New"/>
+          <w:color w:val="000000"/>
+          <w:sz w:val="21"/>
+          <w:szCs w:val="21"/>
+        </w:rPr>
+        <w:t>, </w:t>
+      </w:r>
+      <w:r>
+        <w:rPr>
+          <w:rFonts w:ascii="Courier New" w:eastAsia="Times New Roman" w:hAnsi="Courier New" w:cs="Courier New"/>
+          <w:color w:val="09885A"/>
+          <w:sz w:val="21"/>
+          <w:szCs w:val="21"/>
+        </w:rPr>
+        <w:t>20</w:t>
+      </w:r>
+      <w:r>
+        <w:rPr>
+          <w:rFonts w:ascii="Courier New" w:eastAsia="Times New Roman" w:hAnsi="Courier New" w:cs="Courier New"/>
+          <w:color w:val="000000"/>
+          <w:sz w:val="21"/>
+          <w:szCs w:val="21"/>
+        </w:rPr>
+        <w:t>, </w:t>
+      </w:r>
+      <w:r>
+        <w:rPr>
+          <w:rFonts w:ascii="Courier New" w:eastAsia="Times New Roman" w:hAnsi="Courier New" w:cs="Courier New"/>
+          <w:color w:val="09885A"/>
+          <w:sz w:val="21"/>
+          <w:szCs w:val="21"/>
+        </w:rPr>
+        <w:t>30</w:t>
+      </w:r>
+      <w:r>
+        <w:rPr>
+          <w:rFonts w:ascii="Courier New" w:eastAsia="Times New Roman" w:hAnsi="Courier New" w:cs="Courier New"/>
+          <w:color w:val="000000"/>
+          <w:sz w:val="21"/>
+          <w:szCs w:val="21"/>
+        </w:rPr>
+        <w:t>, </w:t>
+      </w:r>
+      <w:r>
+        <w:rPr>
+          <w:rFonts w:ascii="Courier New" w:eastAsia="Times New Roman" w:hAnsi="Courier New" w:cs="Courier New"/>
+          <w:color w:val="09885A"/>
+          <w:sz w:val="21"/>
+          <w:szCs w:val="21"/>
+        </w:rPr>
+        <w:t>38</w:t>
+      </w:r>
+      <w:r>
+        <w:rPr>
+          <w:rFonts w:ascii="Courier New" w:eastAsia="Times New Roman" w:hAnsi="Courier New" w:cs="Courier New"/>
+          <w:color w:val="000000"/>
+          <w:sz w:val="21"/>
+          <w:szCs w:val="21"/>
+        </w:rPr>
+        <w:t>, </w:t>
+      </w:r>
+      <w:r>
+        <w:rPr>
+          <w:rFonts w:ascii="Courier New" w:eastAsia="Times New Roman" w:hAnsi="Courier New" w:cs="Courier New"/>
+          <w:color w:val="09885A"/>
+          <w:sz w:val="21"/>
+          <w:szCs w:val="21"/>
+        </w:rPr>
+        <w:t>32</w:t>
+      </w:r>
+      <w:r>
+        <w:rPr>
+          <w:rFonts w:ascii="Courier New" w:eastAsia="Times New Roman" w:hAnsi="Courier New" w:cs="Courier New"/>
+          <w:color w:val="000000"/>
+          <w:sz w:val="21"/>
+          <w:szCs w:val="21"/>
+        </w:rPr>
+        <w:t>], dtype=</w:t>
+      </w:r>
+      <w:r>
+        <w:rPr>
+          <w:rFonts w:ascii="Courier New" w:eastAsia="Times New Roman" w:hAnsi="Courier New" w:cs="Courier New"/>
+          <w:color w:val="267F99"/>
+          <w:sz w:val="21"/>
+          <w:szCs w:val="21"/>
+        </w:rPr>
+        <w:t>float</w:t>
+      </w:r>
+      <w:r>
+        <w:rPr>
+          <w:rFonts w:ascii="Courier New" w:eastAsia="Times New Roman" w:hAnsi="Courier New" w:cs="Courier New"/>
+          <w:color w:val="000000"/>
+          <w:sz w:val="21"/>
+          <w:szCs w:val="21"/>
+        </w:rPr>
+        <w:t>)</w:t>
+      </w:r>
+    </w:p>
+    <w:p>
+      <w:pPr>
+        <w:shd w:val="clear" w:color="auto" w:fill="FFFFFE"/>
+        <w:spacing w:after="0" w:line="285" w:lineRule="atLeast"/>
+        <w:rPr>
+          <w:rFonts w:ascii="Courier New" w:eastAsia="Times New Roman" w:hAnsi="Courier New" w:cs="Courier New"/>
+          <w:color w:val="000000"/>
+          <w:sz w:val="21"/>
+          <w:szCs w:val="21"/>
+        </w:rPr>
+      </w:pPr>
+      <w:r>
+        <w:rPr>
+          <w:rFonts w:ascii="Courier New" w:eastAsia="Times New Roman" w:hAnsi="Courier New" w:cs="Courier New"/>
+          <w:color w:val="000000"/>
+          <w:sz w:val="21"/>
+          <w:szCs w:val="21"/>
+        </w:rPr>
+        <w:t>y = np.array([</w:t>
+      </w:r>
+      <w:r>
+        <w:rPr>
+          <w:rFonts w:ascii="Courier New" w:eastAsia="Times New Roman" w:hAnsi="Courier New" w:cs="Courier New"/>
+          <w:color w:val="09885A"/>
+          <w:sz w:val="21"/>
+          <w:szCs w:val="21"/>
+        </w:rPr>
+        <w:t>32</w:t>
+      </w:r>
+      <w:r>
+        <w:rPr>
+          <w:rFonts w:ascii="Courier New" w:eastAsia="Times New Roman" w:hAnsi="Courier New" w:cs="Courier New"/>
+          <w:color w:val="000000"/>
+          <w:sz w:val="21"/>
+          <w:szCs w:val="21"/>
+        </w:rPr>
+        <w:t>, </w:t>
+      </w:r>
+      <w:r>
+        <w:rPr>
+          <w:rFonts w:ascii="Courier New" w:eastAsia="Times New Roman" w:hAnsi="Courier New" w:cs="Courier New"/>
+          <w:color w:val="09885A"/>
+          <w:sz w:val="21"/>
+          <w:szCs w:val="21"/>
+        </w:rPr>
+        <w:t>50</w:t>
+      </w:r>
+      <w:r>
+        <w:rPr>
+          <w:rFonts w:ascii="Courier New" w:eastAsia="Times New Roman" w:hAnsi="Courier New" w:cs="Courier New"/>
+          <w:color w:val="000000"/>
+          <w:sz w:val="21"/>
+          <w:szCs w:val="21"/>
+        </w:rPr>
+        <w:t>, </w:t>
+      </w:r>
+      <w:r>
+        <w:rPr>
+          <w:rFonts w:ascii="Courier New" w:eastAsia="Times New Roman" w:hAnsi="Courier New" w:cs="Courier New"/>
+          <w:color w:val="09885A"/>
+          <w:sz w:val="21"/>
+          <w:szCs w:val="21"/>
+        </w:rPr>
+        <w:t>68</w:t>
+      </w:r>
+      <w:r>
+        <w:rPr>
+          <w:rFonts w:ascii="Courier New" w:eastAsia="Times New Roman" w:hAnsi="Courier New" w:cs="Courier New"/>
+          <w:color w:val="000000"/>
+          <w:sz w:val="21"/>
+          <w:szCs w:val="21"/>
+        </w:rPr>
+        <w:t>, </w:t>
+      </w:r>
+      <w:r>
+        <w:rPr>
+          <w:rFonts w:ascii="Courier New" w:eastAsia="Times New Roman" w:hAnsi="Courier New" w:cs="Courier New"/>
+          <w:color w:val="09885A"/>
+          <w:sz w:val="21"/>
+          <w:szCs w:val="21"/>
+        </w:rPr>
+        <w:t>86</w:t>
+      </w:r>
+      <w:r>
+        <w:rPr>
+          <w:rFonts w:ascii="Courier New" w:eastAsia="Times New Roman" w:hAnsi="Courier New" w:cs="Courier New"/>
+          <w:color w:val="000000"/>
+          <w:sz w:val="21"/>
+          <w:szCs w:val="21"/>
+        </w:rPr>
+        <w:t>, </w:t>
+      </w:r>
+      <w:r>
+        <w:rPr>
+          <w:rFonts w:ascii="Courier New" w:eastAsia="Times New Roman" w:hAnsi="Courier New" w:cs="Courier New"/>
+          <w:color w:val="09885A"/>
+          <w:sz w:val="21"/>
+          <w:szCs w:val="21"/>
+        </w:rPr>
+        <w:t>100</w:t>
+      </w:r>
+      <w:r>
+        <w:rPr>
+          <w:rFonts w:ascii="Courier New" w:eastAsia="Times New Roman" w:hAnsi="Courier New" w:cs="Courier New"/>
+          <w:color w:val="000000"/>
+          <w:sz w:val="21"/>
+          <w:szCs w:val="21"/>
+        </w:rPr>
+        <w:t>, </w:t>
+      </w:r>
+      <w:r>
+        <w:rPr>
+          <w:rFonts w:ascii="Courier New" w:eastAsia="Times New Roman" w:hAnsi="Courier New" w:cs="Courier New"/>
+          <w:color w:val="09885A"/>
+          <w:sz w:val="21"/>
+          <w:szCs w:val="21"/>
+        </w:rPr>
+        <w:t>90</w:t>
+      </w:r>
+      <w:r>
+        <w:rPr>
+          <w:rFonts w:ascii="Courier New" w:eastAsia="Times New Roman" w:hAnsi="Courier New" w:cs="Courier New"/>
+          <w:color w:val="000000"/>
+          <w:sz w:val="21"/>
+          <w:szCs w:val="21"/>
+        </w:rPr>
+        <w:t>], dtype=</w:t>
+      </w:r>
+      <w:r>
+        <w:rPr>
+          <w:rFonts w:ascii="Courier New" w:eastAsia="Times New Roman" w:hAnsi="Courier New" w:cs="Courier New"/>
+          <w:color w:val="267F99"/>
+          <w:sz w:val="21"/>
+          <w:szCs w:val="21"/>
+        </w:rPr>
+        <w:t>float</w:t>
+      </w:r>
+      <w:r>
+        <w:rPr>
+          <w:rFonts w:ascii="Courier New" w:eastAsia="Times New Roman" w:hAnsi="Courier New" w:cs="Courier New"/>
+          <w:color w:val="000000"/>
+          <w:sz w:val="21"/>
+          <w:szCs w:val="21"/>
+        </w:rPr>
+        <w:t>)</w:t>
+      </w:r>
+    </w:p>
+    <w:p>
+      <w:pPr>
+        <w:shd w:val="clear" w:color="auto" w:fill="FFFFFE"/>
+        <w:spacing w:after="0" w:line="285" w:lineRule="atLeast"/>
+        <w:rPr>
+          <w:rFonts w:ascii="Courier New" w:eastAsia="Times New Roman" w:hAnsi="Courier New" w:cs="Courier New"/>
+          <w:color w:val="000000"/>
+          <w:sz w:val="21"/>
+          <w:szCs w:val="21"/>
+        </w:rPr>
+      </w:pPr>
+    </w:p>
+    <w:p>
+      <w:pPr>
+        <w:shd w:val="clear" w:color="auto" w:fill="FFFFFE"/>
+        <w:spacing w:after="0" w:line="285" w:lineRule="atLeast"/>
+        <w:rPr>
+          <w:rFonts w:ascii="Courier New" w:eastAsia="Times New Roman" w:hAnsi="Courier New" w:cs="Courier New"/>
+          <w:color w:val="000000"/>
+          <w:sz w:val="21"/>
+          <w:szCs w:val="21"/>
+        </w:rPr>
+      </w:pPr>
+      <w:r>
+        <w:rPr>
+          <w:rFonts w:ascii="Courier New" w:eastAsia="Times New Roman" w:hAnsi="Courier New" w:cs="Courier New"/>
+          <w:color w:val="000000"/>
+          <w:sz w:val="21"/>
+          <w:szCs w:val="21"/>
+        </w:rPr>
+        <w:t>#Creating Layers to process the input data and to predict the output</w:t>
+      </w:r>
+    </w:p>
+    <w:p>
+      <w:pPr>
+        <w:shd w:val="clear" w:color="auto" w:fill="FFFFFE"/>
+        <w:spacing w:after="0" w:line="285" w:lineRule="atLeast"/>
+        <w:rPr>
+          <w:rFonts w:ascii="Courier New" w:eastAsia="Times New Roman" w:hAnsi="Courier New" w:cs="Courier New"/>
+          <w:color w:val="000000"/>
+          <w:sz w:val="21"/>
+          <w:szCs w:val="21"/>
+        </w:rPr>
+      </w:pPr>
+      <w:r>
+        <w:rPr>
+          <w:rFonts w:ascii="Courier New" w:eastAsia="Times New Roman" w:hAnsi="Courier New" w:cs="Courier New"/>
+          <w:color w:val="000000"/>
+          <w:sz w:val="21"/>
+          <w:szCs w:val="21"/>
+        </w:rPr>
+        <w:t>l1 = tf.keras.layers.Dense(units=</w:t>
+      </w:r>
+      <w:r>
+        <w:rPr>
+          <w:rFonts w:ascii="Courier New" w:eastAsia="Times New Roman" w:hAnsi="Courier New" w:cs="Courier New"/>
+          <w:color w:val="09885A"/>
+          <w:sz w:val="21"/>
+          <w:szCs w:val="21"/>
+        </w:rPr>
+        <w:t>4</w:t>
+      </w:r>
+      <w:r>
+        <w:rPr>
+          <w:rFonts w:ascii="Courier New" w:eastAsia="Times New Roman" w:hAnsi="Courier New" w:cs="Courier New"/>
+          <w:color w:val="000000"/>
+          <w:sz w:val="21"/>
+          <w:szCs w:val="21"/>
+        </w:rPr>
+        <w:t>, name=</w:t>
+      </w:r>
+      <w:r>
+        <w:rPr>
+          <w:rFonts w:ascii="Courier New" w:eastAsia="Times New Roman" w:hAnsi="Courier New" w:cs="Courier New"/>
+          <w:color w:val="A31515"/>
+          <w:sz w:val="21"/>
+          <w:szCs w:val="21"/>
+        </w:rPr>
+        <w:t>'l1'</w:t>
+      </w:r>
+      <w:r>
+        <w:rPr>
+          <w:rFonts w:ascii="Courier New" w:eastAsia="Times New Roman" w:hAnsi="Courier New" w:cs="Courier New"/>
+          <w:color w:val="000000"/>
+          <w:sz w:val="21"/>
+          <w:szCs w:val="21"/>
+        </w:rPr>
+        <w:t>, input_shape=[</w:t>
+      </w:r>
+      <w:r>
+        <w:rPr>
+          <w:rFonts w:ascii="Courier New" w:eastAsia="Times New Roman" w:hAnsi="Courier New" w:cs="Courier New"/>
+          <w:color w:val="09885A"/>
+          <w:sz w:val="21"/>
+          <w:szCs w:val="21"/>
+        </w:rPr>
+        <w:t>1</w:t>
+      </w:r>
+      <w:r>
+        <w:rPr>
+          <w:rFonts w:ascii="Courier New" w:eastAsia="Times New Roman" w:hAnsi="Courier New" w:cs="Courier New"/>
+          <w:color w:val="000000"/>
+          <w:sz w:val="21"/>
+          <w:szCs w:val="21"/>
+        </w:rPr>
+        <w:t>])</w:t>
+      </w:r>
+    </w:p>
+    <w:p>
+      <w:pPr>
+        <w:shd w:val="clear" w:color="auto" w:fill="FFFFFE"/>
+        <w:spacing w:after="0" w:line="285" w:lineRule="atLeast"/>
+        <w:rPr>
+          <w:rFonts w:ascii="Courier New" w:eastAsia="Times New Roman" w:hAnsi="Courier New" w:cs="Courier New"/>
+          <w:color w:val="000000"/>
+          <w:sz w:val="21"/>
+          <w:szCs w:val="21"/>
+        </w:rPr>
+      </w:pPr>
+      <w:r>
+        <w:rPr>
+          <w:rFonts w:ascii="Courier New" w:eastAsia="Times New Roman" w:hAnsi="Courier New" w:cs="Courier New"/>
+          <w:color w:val="000000"/>
+          <w:sz w:val="21"/>
+          <w:szCs w:val="21"/>
+        </w:rPr>
+        <w:t>l2 = tf.keras.layers.Dense(units=</w:t>
+      </w:r>
+      <w:r>
+        <w:rPr>
+          <w:rFonts w:ascii="Courier New" w:eastAsia="Times New Roman" w:hAnsi="Courier New" w:cs="Courier New"/>
+          <w:color w:val="09885A"/>
+          <w:sz w:val="21"/>
+          <w:szCs w:val="21"/>
+        </w:rPr>
+        <w:t>4</w:t>
+      </w:r>
+      <w:r>
+        <w:rPr>
+          <w:rFonts w:ascii="Courier New" w:eastAsia="Times New Roman" w:hAnsi="Courier New" w:cs="Courier New"/>
+          <w:color w:val="000000"/>
+          <w:sz w:val="21"/>
+          <w:szCs w:val="21"/>
+        </w:rPr>
+        <w:t>, name=</w:t>
+      </w:r>
+      <w:r>
+        <w:rPr>
+          <w:rFonts w:ascii="Courier New" w:eastAsia="Times New Roman" w:hAnsi="Courier New" w:cs="Courier New"/>
+          <w:color w:val="A31515"/>
+          <w:sz w:val="21"/>
+          <w:szCs w:val="21"/>
+        </w:rPr>
+        <w:t>'l2'</w:t>
+      </w:r>
+      <w:r>
+        <w:rPr>
+          <w:rFonts w:ascii="Courier New" w:eastAsia="Times New Roman" w:hAnsi="Courier New" w:cs="Courier New"/>
+          <w:color w:val="000000"/>
+          <w:sz w:val="21"/>
+          <w:szCs w:val="21"/>
+        </w:rPr>
+        <w:t>)</w:t>
+      </w:r>
+    </w:p>
+    <w:p>
+      <w:pPr>
+        <w:shd w:val="clear" w:color="auto" w:fill="FFFFFE"/>
+        <w:spacing w:after="0" w:line="285" w:lineRule="atLeast"/>
+        <w:rPr>
+          <w:rFonts w:ascii="Courier New" w:eastAsia="Times New Roman" w:hAnsi="Courier New" w:cs="Courier New"/>
+          <w:color w:val="000000"/>
+          <w:sz w:val="21"/>
+          <w:szCs w:val="21"/>
+        </w:rPr>
+      </w:pPr>
+      <w:r>
+        <w:rPr>
+          <w:rFonts w:ascii="Courier New" w:eastAsia="Times New Roman" w:hAnsi="Courier New" w:cs="Courier New"/>
+          <w:color w:val="000000"/>
+          <w:sz w:val="21"/>
+          <w:szCs w:val="21"/>
+        </w:rPr>
+        <w:t>l3 = tf.keras.layers.Dense(units=</w:t>
+      </w:r>
+      <w:r>
+        <w:rPr>
+          <w:rFonts w:ascii="Courier New" w:eastAsia="Times New Roman" w:hAnsi="Courier New" w:cs="Courier New"/>
+          <w:color w:val="09885A"/>
+          <w:sz w:val="21"/>
+          <w:szCs w:val="21"/>
+        </w:rPr>
+        <w:t>1</w:t>
+      </w:r>
+      <w:r>
+        <w:rPr>
+          <w:rFonts w:ascii="Courier New" w:eastAsia="Times New Roman" w:hAnsi="Courier New" w:cs="Courier New"/>
+          <w:color w:val="000000"/>
+          <w:sz w:val="21"/>
+          <w:szCs w:val="21"/>
+        </w:rPr>
+        <w:t>, name=</w:t>
+      </w:r>
+      <w:r>
+        <w:rPr>
+          <w:rFonts w:ascii="Courier New" w:eastAsia="Times New Roman" w:hAnsi="Courier New" w:cs="Courier New"/>
+          <w:color w:val="A31515"/>
+          <w:sz w:val="21"/>
+          <w:szCs w:val="21"/>
+        </w:rPr>
+        <w:t>'l3'</w:t>
+      </w:r>
+      <w:r>
+        <w:rPr>
+          <w:rFonts w:ascii="Courier New" w:eastAsia="Times New Roman" w:hAnsi="Courier New" w:cs="Courier New"/>
+          <w:color w:val="000000"/>
+          <w:sz w:val="21"/>
+          <w:szCs w:val="21"/>
+        </w:rPr>
+        <w:t>)</w:t>
+      </w:r>
+    </w:p>
+    <w:p>
+      <w:pPr>
+        <w:shd w:val="clear" w:color="auto" w:fill="FFFFFE"/>
+        <w:spacing w:after="0" w:line="285" w:lineRule="atLeast"/>
+        <w:rPr>
+          <w:rFonts w:ascii="Courier New" w:eastAsia="Times New Roman" w:hAnsi="Courier New" w:cs="Courier New"/>
+          <w:color w:val="000000"/>
+          <w:sz w:val="21"/>
+          <w:szCs w:val="21"/>
+        </w:rPr>
+      </w:pPr>
+    </w:p>
+    <w:p>
+      <w:pPr>
+        <w:shd w:val="clear" w:color="auto" w:fill="FFFFFE"/>
+        <w:spacing w:after="0" w:line="285" w:lineRule="atLeast"/>
+        <w:rPr>
+          <w:rFonts w:ascii="Courier New" w:eastAsia="Times New Roman" w:hAnsi="Courier New" w:cs="Courier New"/>
+          <w:color w:val="000000"/>
+          <w:sz w:val="21"/>
+          <w:szCs w:val="21"/>
+        </w:rPr>
+      </w:pPr>
+      <w:r>
+        <w:rPr>
+          <w:rFonts w:ascii="Courier New" w:eastAsia="Times New Roman" w:hAnsi="Courier New" w:cs="Courier New"/>
+          <w:color w:val="000000"/>
+          <w:sz w:val="21"/>
+          <w:szCs w:val="21"/>
+        </w:rPr>
+        <w:t>#Creating Model</w:t>
+      </w:r>
+    </w:p>
+    <w:p>
+      <w:pPr>
+        <w:shd w:val="clear" w:color="auto" w:fill="FFFFFE"/>
+        <w:spacing w:after="0" w:line="285" w:lineRule="atLeast"/>
+        <w:rPr>
+          <w:rFonts w:ascii="Courier New" w:eastAsia="Times New Roman" w:hAnsi="Courier New" w:cs="Courier New"/>
+          <w:color w:val="000000"/>
+          <w:sz w:val="21"/>
+          <w:szCs w:val="21"/>
+        </w:rPr>
+      </w:pPr>
+      <w:r>
+        <w:rPr>
+          <w:rFonts w:ascii="Courier New" w:eastAsia="Times New Roman" w:hAnsi="Courier New" w:cs="Courier New"/>
+          <w:color w:val="000000"/>
+          <w:sz w:val="21"/>
+          <w:szCs w:val="21"/>
+        </w:rPr>
+        <w:t>model = tf.keras.Sequential([l1, l2, l3])</w:t>
+      </w:r>
+    </w:p>
+    <w:p>
+      <w:pPr>
+        <w:shd w:val="clear" w:color="auto" w:fill="FFFFFE"/>
+        <w:spacing w:after="0" w:line="285" w:lineRule="atLeast"/>
+        <w:rPr>
+          <w:rFonts w:ascii="Courier New" w:eastAsia="Times New Roman" w:hAnsi="Courier New" w:cs="Courier New"/>
+          <w:color w:val="000000"/>
+          <w:sz w:val="21"/>
+          <w:szCs w:val="21"/>
+        </w:rPr>
+      </w:pPr>
+    </w:p>
+    <w:p>
+      <w:pPr>
+        <w:shd w:val="clear" w:color="auto" w:fill="FFFFFE"/>
+        <w:spacing w:after="0" w:line="285" w:lineRule="atLeast"/>
+        <w:rPr>
+          <w:rFonts w:ascii="Courier New" w:eastAsia="Times New Roman" w:hAnsi="Courier New" w:cs="Courier New"/>
+          <w:color w:val="000000"/>
+          <w:sz w:val="21"/>
+          <w:szCs w:val="21"/>
+        </w:rPr>
+      </w:pPr>
+      <w:bookmarkStart w:id="1" w:name="OLE_LINK2"/>
+      <w:r>
+        <w:rPr>
+          <w:rFonts w:ascii="Courier New" w:eastAsia="Times New Roman" w:hAnsi="Courier New" w:cs="Courier New"/>
+          <w:color w:val="000000"/>
+          <w:sz w:val="21"/>
+          <w:szCs w:val="21"/>
+        </w:rPr>
+        <w:t>#Compile the model</w:t>
+      </w:r>
+    </w:p>
+    <w:bookmarkEnd w:id="1"/>
+    <w:p>
+      <w:pPr>
+        <w:shd w:val="clear" w:color="auto" w:fill="FFFFFE"/>
+        <w:spacing w:after="0" w:line="285" w:lineRule="atLeast"/>
+        <w:rPr>
+          <w:rFonts w:ascii="Courier New" w:eastAsia="Times New Roman" w:hAnsi="Courier New" w:cs="Courier New"/>
+          <w:color w:val="000000"/>
+          <w:sz w:val="21"/>
+          <w:szCs w:val="21"/>
+        </w:rPr>
+      </w:pPr>
+      <w:r>
+        <w:rPr>
+          <w:rFonts w:ascii="Courier New" w:eastAsia="Times New Roman" w:hAnsi="Courier New" w:cs="Courier New"/>
+          <w:color w:val="000000"/>
+          <w:sz w:val="21"/>
+          <w:szCs w:val="21"/>
+        </w:rPr>
+        <w:t>model.</w:t>
+      </w:r>
+      <w:r>
+        <w:rPr>
+          <w:rFonts w:ascii="Courier New" w:eastAsia="Times New Roman" w:hAnsi="Courier New" w:cs="Courier New"/>
+          <w:color w:val="795E26"/>
+          <w:sz w:val="21"/>
+          <w:szCs w:val="21"/>
+        </w:rPr>
+        <w:t>compile</w:t>
+      </w:r>
+      <w:r>
+        <w:rPr>
+          <w:rFonts w:ascii="Courier New" w:eastAsia="Times New Roman" w:hAnsi="Courier New" w:cs="Courier New"/>
+          <w:color w:val="000000"/>
+          <w:sz w:val="21"/>
+          <w:szCs w:val="21"/>
+        </w:rPr>
+        <w:t>(</w:t>
+      </w:r>
+    </w:p>
+    <w:p>
+      <w:pPr>
+        <w:shd w:val="clear" w:color="auto" w:fill="FFFFFE"/>
+        <w:spacing w:after="0" w:line="285" w:lineRule="atLeast"/>
+        <w:rPr>
+          <w:rFonts w:ascii="Courier New" w:eastAsia="Times New Roman" w:hAnsi="Courier New" w:cs="Courier New"/>
+          <w:color w:val="000000"/>
+          <w:sz w:val="21"/>
+          <w:szCs w:val="21"/>
+        </w:rPr>
+      </w:pPr>
+      <w:r>
+        <w:rPr>
+          <w:rFonts w:ascii="Courier New" w:eastAsia="Times New Roman" w:hAnsi="Courier New" w:cs="Courier New"/>
+          <w:color w:val="000000"/>
+          <w:sz w:val="21"/>
+          <w:szCs w:val="21"/>
+        </w:rPr>
+        <w:t>    loss=</w:t>
+      </w:r>
+      <w:r>
+        <w:rPr>
+          <w:rFonts w:ascii="Courier New" w:eastAsia="Times New Roman" w:hAnsi="Courier New" w:cs="Courier New"/>
+          <w:color w:val="A31515"/>
+          <w:sz w:val="21"/>
+          <w:szCs w:val="21"/>
+        </w:rPr>
+        <w:t>'mean_squared_error'</w:t>
+      </w:r>
+      <w:r>
+        <w:rPr>
+          <w:rFonts w:ascii="Courier New" w:eastAsia="Times New Roman" w:hAnsi="Courier New" w:cs="Courier New"/>
+          <w:color w:val="000000"/>
+          <w:sz w:val="21"/>
+          <w:szCs w:val="21"/>
+        </w:rPr>
+        <w:t>,</w:t>
+      </w:r>
+    </w:p>
+    <w:p>
+      <w:pPr>
+        <w:shd w:val="clear" w:color="auto" w:fill="FFFFFE"/>
+        <w:spacing w:after="0" w:line="285" w:lineRule="atLeast"/>
+        <w:rPr>
+          <w:rFonts w:ascii="Courier New" w:eastAsia="Times New Roman" w:hAnsi="Courier New" w:cs="Courier New"/>
+          <w:color w:val="000000"/>
+          <w:sz w:val="21"/>
+          <w:szCs w:val="21"/>
+        </w:rPr>
+      </w:pPr>
+      <w:r>
+        <w:rPr>
+          <w:rFonts w:ascii="Courier New" w:eastAsia="Times New Roman" w:hAnsi="Courier New" w:cs="Courier New"/>
+          <w:color w:val="000000"/>
+          <w:sz w:val="21"/>
+          <w:szCs w:val="21"/>
+        </w:rPr>
+        <w:t>    optimizer=tf.keras.optimizers.Adam(</w:t>
+      </w:r>
+      <w:r>
+        <w:rPr>
+          <w:rFonts w:ascii="Courier New" w:eastAsia="Times New Roman" w:hAnsi="Courier New" w:cs="Courier New"/>
+          <w:color w:val="09885A"/>
+          <w:sz w:val="21"/>
+          <w:szCs w:val="21"/>
+        </w:rPr>
+        <w:t>0.1</w:t>
+      </w:r>
+      <w:r>
+        <w:rPr>
+          <w:rFonts w:ascii="Courier New" w:eastAsia="Times New Roman" w:hAnsi="Courier New" w:cs="Courier New"/>
+          <w:color w:val="000000"/>
+          <w:sz w:val="21"/>
+          <w:szCs w:val="21"/>
+        </w:rPr>
+        <w:t>),</w:t>
+      </w:r>
+    </w:p>
+    <w:p>
+      <w:pPr>
+        <w:shd w:val="clear" w:color="auto" w:fill="FFFFFE"/>
+        <w:spacing w:after="0" w:line="285" w:lineRule="atLeast"/>
+        <w:rPr>
+          <w:rFonts w:ascii="Courier New" w:eastAsia="Times New Roman" w:hAnsi="Courier New" w:cs="Courier New"/>
+          <w:color w:val="000000"/>
+          <w:sz w:val="21"/>
+          <w:szCs w:val="21"/>
+        </w:rPr>
+      </w:pPr>
+      <w:r>
+        <w:rPr>
+          <w:rFonts w:ascii="Courier New" w:eastAsia="Times New Roman" w:hAnsi="Courier New" w:cs="Courier New"/>
+          <w:color w:val="000000"/>
+          <w:sz w:val="21"/>
+          <w:szCs w:val="21"/>
+        </w:rPr>
+        <w:t>)</w:t>
+      </w:r>
+    </w:p>
+    <w:p>
+      <w:pPr>
+        <w:shd w:val="clear" w:color="auto" w:fill="FFFFFE"/>
+        <w:spacing w:after="0" w:line="285" w:lineRule="atLeast"/>
+        <w:rPr>
+          <w:rFonts w:ascii="Courier New" w:eastAsia="Times New Roman" w:hAnsi="Courier New" w:cs="Courier New"/>
+          <w:color w:val="000000"/>
+          <w:sz w:val="21"/>
+          <w:szCs w:val="21"/>
+        </w:rPr>
+      </w:pPr>
+      <w:bookmarkStart w:id="2" w:name="OLE_LINK3"/>
+      <w:r>
+        <w:rPr>
+          <w:rFonts w:ascii="Courier New" w:eastAsia="Times New Roman" w:hAnsi="Courier New" w:cs="Courier New"/>
+          <w:color w:val="000000"/>
+          <w:sz w:val="21"/>
+          <w:szCs w:val="21"/>
+        </w:rPr>
+        <w:t>#Train the model</w:t>
+      </w:r>
+    </w:p>
+    <w:bookmarkEnd w:id="2"/>
+    <w:p>
+      <w:pPr>
+        <w:shd w:val="clear" w:color="auto" w:fill="FFFFFE"/>
+        <w:spacing w:after="0" w:line="285" w:lineRule="atLeast"/>
+        <w:rPr>
+          <w:rFonts w:ascii="Courier New" w:eastAsia="Times New Roman" w:hAnsi="Courier New" w:cs="Courier New"/>
+          <w:color w:val="000000"/>
+          <w:sz w:val="21"/>
+          <w:szCs w:val="21"/>
+        </w:rPr>
+      </w:pPr>
+      <w:r>
+        <w:rPr>
+          <w:rFonts w:ascii="Courier New" w:eastAsia="Times New Roman" w:hAnsi="Courier New" w:cs="Courier New"/>
+          <w:color w:val="000000"/>
+          <w:sz w:val="21"/>
+          <w:szCs w:val="21"/>
+        </w:rPr>
+        <w:t>history = model.fit(x, y, epochs=</w:t>
+      </w:r>
+      <w:r>
+        <w:rPr>
+          <w:rFonts w:ascii="Courier New" w:eastAsia="Times New Roman" w:hAnsi="Courier New" w:cs="Courier New"/>
+          <w:color w:val="09885A"/>
+          <w:sz w:val="21"/>
+          <w:szCs w:val="21"/>
+        </w:rPr>
+        <w:t>500</w:t>
+      </w:r>
+      <w:r>
+        <w:rPr>
+          <w:rFonts w:ascii="Courier New" w:eastAsia="Times New Roman" w:hAnsi="Courier New" w:cs="Courier New"/>
+          <w:color w:val="000000"/>
+          <w:sz w:val="21"/>
+          <w:szCs w:val="21"/>
+        </w:rPr>
+        <w:t>,verbose=</w:t>
+      </w:r>
+      <w:r>
+        <w:rPr>
+          <w:rFonts w:ascii="Courier New" w:eastAsia="Times New Roman" w:hAnsi="Courier New" w:cs="Courier New"/>
+          <w:color w:val="0000FF"/>
+          <w:sz w:val="21"/>
+          <w:szCs w:val="21"/>
+        </w:rPr>
+        <w:t>False</w:t>
+      </w:r>
+      <w:r>
+        <w:rPr>
+          <w:rFonts w:ascii="Courier New" w:eastAsia="Times New Roman" w:hAnsi="Courier New" w:cs="Courier New"/>
+          <w:color w:val="000000"/>
+          <w:sz w:val="21"/>
+          <w:szCs w:val="21"/>
+        </w:rPr>
+        <w:t>)</w:t>
+      </w:r>
+    </w:p>
+    <w:p>
+      <w:pPr>
         <w:rPr>
           <w:sz w:val="24"/>
           <w:szCs w:val="24"/>
         </w:rPr>
-        <w:t>https://colab.research.google.com/drive/1MUg0qYcnmmGV6Iw3926WTSjL9HTDXVe6#scrollTo=mp7NnuK5jzAO</w:t>
-      </w:r>
+      </w:pPr>
     </w:p>
     <w:p>
       <w:pPr>
@@ -670,38 +1621,20 @@
       <w:r>
         <w:rPr>
           <w:rFonts w:ascii="Courier New" w:eastAsia="Times New Roman" w:hAnsi="Courier New" w:cs="Courier New"/>
-          <w:color w:val="AF00DB"/>
-          <w:sz w:val="21"/>
-          <w:szCs w:val="21"/>
-        </w:rPr>
-        <w:t>import</w:t>
-      </w:r>
-      <w:r>
-        <w:rPr>
-          <w:rFonts w:ascii="Courier New" w:eastAsia="Times New Roman" w:hAnsi="Courier New" w:cs="Courier New"/>
-          <w:color w:val="000000"/>
-          <w:sz w:val="21"/>
-          <w:szCs w:val="21"/>
-        </w:rPr>
-        <w:t> tensorflow </w:t>
-      </w:r>
-      <w:r>
-        <w:rPr>
-          <w:rFonts w:ascii="Courier New" w:eastAsia="Times New Roman" w:hAnsi="Courier New" w:cs="Courier New"/>
-          <w:color w:val="AF00DB"/>
-          <w:sz w:val="21"/>
-          <w:szCs w:val="21"/>
-        </w:rPr>
-        <w:t>as</w:t>
-      </w:r>
-      <w:r>
-        <w:rPr>
-          <w:rFonts w:ascii="Courier New" w:eastAsia="Times New Roman" w:hAnsi="Courier New" w:cs="Courier New"/>
-          <w:color w:val="000000"/>
-          <w:sz w:val="21"/>
-          <w:szCs w:val="21"/>
-        </w:rPr>
-        <w:t> tf</w:t>
+          <w:color w:val="000000"/>
+          <w:sz w:val="21"/>
+          <w:szCs w:val="21"/>
+        </w:rPr>
+        <w:t>#Visualize the loss</w:t>
+      </w:r>
+      <w:r>
+        <w:rPr>
+          <w:rFonts w:ascii="Courier New" w:eastAsia="Times New Roman" w:hAnsi="Courier New" w:cs="Courier New"/>
+          <w:color w:val="000000"/>
+          <w:sz w:val="21"/>
+          <w:szCs w:val="21"/>
+        </w:rPr>
+        <w:t xml:space="preserve"> rate</w:t>
       </w:r>
     </w:p>
     <w:p>
@@ -731,7 +1664,7 @@
           <w:sz w:val="21"/>
           <w:szCs w:val="21"/>
         </w:rPr>
-        <w:t> numpy </w:t>
+        <w:t> matplotlib.pyplot </w:t>
       </w:r>
       <w:r>
         <w:rPr>
@@ -749,7 +1682,7 @@
           <w:sz w:val="21"/>
           <w:szCs w:val="21"/>
         </w:rPr>
-        <w:t> np</w:t>
+        <w:t> plt</w:t>
       </w:r>
     </w:p>
     <w:p>
@@ -763,6 +1696,33 @@
           <w:szCs w:val="21"/>
         </w:rPr>
       </w:pPr>
+      <w:r>
+        <w:rPr>
+          <w:rFonts w:ascii="Courier New" w:eastAsia="Times New Roman" w:hAnsi="Courier New" w:cs="Courier New"/>
+          <w:color w:val="000000"/>
+          <w:sz w:val="21"/>
+          <w:szCs w:val="21"/>
+        </w:rPr>
+        <w:t>plt.xlabel(</w:t>
+      </w:r>
+      <w:r>
+        <w:rPr>
+          <w:rFonts w:ascii="Courier New" w:eastAsia="Times New Roman" w:hAnsi="Courier New" w:cs="Courier New"/>
+          <w:color w:val="A31515"/>
+          <w:sz w:val="21"/>
+          <w:szCs w:val="21"/>
+        </w:rPr>
+        <w:t>"Epochs"</w:t>
+      </w:r>
+      <w:r>
+        <w:rPr>
+          <w:rFonts w:ascii="Courier New" w:eastAsia="Times New Roman" w:hAnsi="Courier New" w:cs="Courier New"/>
+          <w:color w:val="000000"/>
+          <w:sz w:val="21"/>
+          <w:szCs w:val="21"/>
+        </w:rPr>
+        <w:t>)</w:t>
+      </w:r>
     </w:p>
     <w:p>
       <w:pPr>
@@ -782,7 +1742,25 @@
           <w:sz w:val="21"/>
           <w:szCs w:val="21"/>
         </w:rPr>
-        <w:t>#input data which is in Celsius format</w:t>
+        <w:t>plt.ylabel(</w:t>
+      </w:r>
+      <w:r>
+        <w:rPr>
+          <w:rFonts w:ascii="Courier New" w:eastAsia="Times New Roman" w:hAnsi="Courier New" w:cs="Courier New"/>
+          <w:color w:val="A31515"/>
+          <w:sz w:val="21"/>
+          <w:szCs w:val="21"/>
+        </w:rPr>
+        <w:t>"Loss"</w:t>
+      </w:r>
+      <w:r>
+        <w:rPr>
+          <w:rFonts w:ascii="Courier New" w:eastAsia="Times New Roman" w:hAnsi="Courier New" w:cs="Courier New"/>
+          <w:color w:val="000000"/>
+          <w:sz w:val="21"/>
+          <w:szCs w:val="21"/>
+        </w:rPr>
+        <w:t>)</w:t>
       </w:r>
     </w:p>
     <w:p>
@@ -803,133 +1781,25 @@
           <w:sz w:val="21"/>
           <w:szCs w:val="21"/>
         </w:rPr>
-        <w:t>x = np.array([</w:t>
-      </w:r>
-      <w:r>
-        <w:rPr>
-          <w:rFonts w:ascii="Courier New" w:eastAsia="Times New Roman" w:hAnsi="Courier New" w:cs="Courier New"/>
-          <w:color w:val="09885A"/>
-          <w:sz w:val="21"/>
-          <w:szCs w:val="21"/>
-        </w:rPr>
-        <w:t>0</w:t>
-      </w:r>
-      <w:r>
-        <w:rPr>
-          <w:rFonts w:ascii="Courier New" w:eastAsia="Times New Roman" w:hAnsi="Courier New" w:cs="Courier New"/>
-          <w:color w:val="000000"/>
-          <w:sz w:val="21"/>
-          <w:szCs w:val="21"/>
-        </w:rPr>
-        <w:t>, </w:t>
-      </w:r>
-      <w:r>
-        <w:rPr>
-          <w:rFonts w:ascii="Courier New" w:eastAsia="Times New Roman" w:hAnsi="Courier New" w:cs="Courier New"/>
-          <w:color w:val="09885A"/>
-          <w:sz w:val="21"/>
-          <w:szCs w:val="21"/>
-        </w:rPr>
-        <w:t>10</w:t>
-      </w:r>
-      <w:r>
-        <w:rPr>
-          <w:rFonts w:ascii="Courier New" w:eastAsia="Times New Roman" w:hAnsi="Courier New" w:cs="Courier New"/>
-          <w:color w:val="000000"/>
-          <w:sz w:val="21"/>
-          <w:szCs w:val="21"/>
-        </w:rPr>
-        <w:t>, </w:t>
-      </w:r>
-      <w:r>
-        <w:rPr>
-          <w:rFonts w:ascii="Courier New" w:eastAsia="Times New Roman" w:hAnsi="Courier New" w:cs="Courier New"/>
-          <w:color w:val="09885A"/>
-          <w:sz w:val="21"/>
-          <w:szCs w:val="21"/>
-        </w:rPr>
-        <w:t>20</w:t>
-      </w:r>
-      <w:r>
-        <w:rPr>
-          <w:rFonts w:ascii="Courier New" w:eastAsia="Times New Roman" w:hAnsi="Courier New" w:cs="Courier New"/>
-          <w:color w:val="000000"/>
-          <w:sz w:val="21"/>
-          <w:szCs w:val="21"/>
-        </w:rPr>
-        <w:t>, </w:t>
-      </w:r>
-      <w:r>
-        <w:rPr>
-          <w:rFonts w:ascii="Courier New" w:eastAsia="Times New Roman" w:hAnsi="Courier New" w:cs="Courier New"/>
-          <w:color w:val="09885A"/>
-          <w:sz w:val="21"/>
-          <w:szCs w:val="21"/>
-        </w:rPr>
-        <w:t>30</w:t>
-      </w:r>
-      <w:r>
-        <w:rPr>
-          <w:rFonts w:ascii="Courier New" w:eastAsia="Times New Roman" w:hAnsi="Courier New" w:cs="Courier New"/>
-          <w:color w:val="000000"/>
-          <w:sz w:val="21"/>
-          <w:szCs w:val="21"/>
-        </w:rPr>
-        <w:t>, </w:t>
-      </w:r>
-      <w:r>
-        <w:rPr>
-          <w:rFonts w:ascii="Courier New" w:eastAsia="Times New Roman" w:hAnsi="Courier New" w:cs="Courier New"/>
-          <w:color w:val="09885A"/>
-          <w:sz w:val="21"/>
-          <w:szCs w:val="21"/>
-        </w:rPr>
-        <w:t>38</w:t>
-      </w:r>
-      <w:r>
-        <w:rPr>
-          <w:rFonts w:ascii="Courier New" w:eastAsia="Times New Roman" w:hAnsi="Courier New" w:cs="Courier New"/>
-          <w:color w:val="000000"/>
-          <w:sz w:val="21"/>
-          <w:szCs w:val="21"/>
-        </w:rPr>
-        <w:t>, </w:t>
-      </w:r>
-      <w:r>
-        <w:rPr>
-          <w:rFonts w:ascii="Courier New" w:eastAsia="Times New Roman" w:hAnsi="Courier New" w:cs="Courier New"/>
-          <w:color w:val="09885A"/>
-          <w:sz w:val="21"/>
-          <w:szCs w:val="21"/>
-        </w:rPr>
-        <w:t>32</w:t>
-      </w:r>
-      <w:r>
-        <w:rPr>
-          <w:rFonts w:ascii="Courier New" w:eastAsia="Times New Roman" w:hAnsi="Courier New" w:cs="Courier New"/>
-          <w:color w:val="000000"/>
-          <w:sz w:val="21"/>
-          <w:szCs w:val="21"/>
-        </w:rPr>
-        <w:t>], dtype=</w:t>
-      </w:r>
-      <w:r>
-        <w:rPr>
-          <w:rFonts w:ascii="Courier New" w:eastAsia="Times New Roman" w:hAnsi="Courier New" w:cs="Courier New"/>
-          <w:color w:val="267F99"/>
-          <w:sz w:val="21"/>
-          <w:szCs w:val="21"/>
-        </w:rPr>
-        <w:t>float</w:t>
-      </w:r>
-      <w:r>
-        <w:rPr>
-          <w:rFonts w:ascii="Courier New" w:eastAsia="Times New Roman" w:hAnsi="Courier New" w:cs="Courier New"/>
-          <w:color w:val="000000"/>
-          <w:sz w:val="21"/>
-          <w:szCs w:val="21"/>
-        </w:rPr>
-        <w:t>)</w:t>
+        <w:t>plt.plot(history.history[</w:t>
+      </w:r>
+      <w:r>
+        <w:rPr>
+          <w:rFonts w:ascii="Courier New" w:eastAsia="Times New Roman" w:hAnsi="Courier New" w:cs="Courier New"/>
+          <w:color w:val="A31515"/>
+          <w:sz w:val="21"/>
+          <w:szCs w:val="21"/>
+        </w:rPr>
+        <w:t>'loss'</w:t>
+      </w:r>
+      <w:r>
+        <w:rPr>
+          <w:rFonts w:ascii="Courier New" w:eastAsia="Times New Roman" w:hAnsi="Courier New" w:cs="Courier New"/>
+          <w:color w:val="000000"/>
+          <w:sz w:val="21"/>
+          <w:szCs w:val="21"/>
+        </w:rPr>
+        <w:t>])</w:t>
       </w:r>
     </w:p>
     <w:p>
@@ -943,141 +1813,6 @@
           <w:szCs w:val="21"/>
         </w:rPr>
       </w:pPr>
-      <w:r>
-        <w:rPr>
-          <w:rFonts w:ascii="Courier New" w:eastAsia="Times New Roman" w:hAnsi="Courier New" w:cs="Courier New"/>
-          <w:color w:val="000000"/>
-          <w:sz w:val="21"/>
-          <w:szCs w:val="21"/>
-        </w:rPr>
-        <w:t>y = np.array([</w:t>
-      </w:r>
-      <w:r>
-        <w:rPr>
-          <w:rFonts w:ascii="Courier New" w:eastAsia="Times New Roman" w:hAnsi="Courier New" w:cs="Courier New"/>
-          <w:color w:val="09885A"/>
-          <w:sz w:val="21"/>
-          <w:szCs w:val="21"/>
-        </w:rPr>
-        <w:t>32</w:t>
-      </w:r>
-      <w:r>
-        <w:rPr>
-          <w:rFonts w:ascii="Courier New" w:eastAsia="Times New Roman" w:hAnsi="Courier New" w:cs="Courier New"/>
-          <w:color w:val="000000"/>
-          <w:sz w:val="21"/>
-          <w:szCs w:val="21"/>
-        </w:rPr>
-        <w:t>, </w:t>
-      </w:r>
-      <w:r>
-        <w:rPr>
-          <w:rFonts w:ascii="Courier New" w:eastAsia="Times New Roman" w:hAnsi="Courier New" w:cs="Courier New"/>
-          <w:color w:val="09885A"/>
-          <w:sz w:val="21"/>
-          <w:szCs w:val="21"/>
-        </w:rPr>
-        <w:t>50</w:t>
-      </w:r>
-      <w:r>
-        <w:rPr>
-          <w:rFonts w:ascii="Courier New" w:eastAsia="Times New Roman" w:hAnsi="Courier New" w:cs="Courier New"/>
-          <w:color w:val="000000"/>
-          <w:sz w:val="21"/>
-          <w:szCs w:val="21"/>
-        </w:rPr>
-        <w:t>, </w:t>
-      </w:r>
-      <w:r>
-        <w:rPr>
-          <w:rFonts w:ascii="Courier New" w:eastAsia="Times New Roman" w:hAnsi="Courier New" w:cs="Courier New"/>
-          <w:color w:val="09885A"/>
-          <w:sz w:val="21"/>
-          <w:szCs w:val="21"/>
-        </w:rPr>
-        <w:t>68</w:t>
-      </w:r>
-      <w:r>
-        <w:rPr>
-          <w:rFonts w:ascii="Courier New" w:eastAsia="Times New Roman" w:hAnsi="Courier New" w:cs="Courier New"/>
-          <w:color w:val="000000"/>
-          <w:sz w:val="21"/>
-          <w:szCs w:val="21"/>
-        </w:rPr>
-        <w:t>, </w:t>
-      </w:r>
-      <w:r>
-        <w:rPr>
-          <w:rFonts w:ascii="Courier New" w:eastAsia="Times New Roman" w:hAnsi="Courier New" w:cs="Courier New"/>
-          <w:color w:val="09885A"/>
-          <w:sz w:val="21"/>
-          <w:szCs w:val="21"/>
-        </w:rPr>
-        <w:t>86</w:t>
-      </w:r>
-      <w:r>
-        <w:rPr>
-          <w:rFonts w:ascii="Courier New" w:eastAsia="Times New Roman" w:hAnsi="Courier New" w:cs="Courier New"/>
-          <w:color w:val="000000"/>
-          <w:sz w:val="21"/>
-          <w:szCs w:val="21"/>
-        </w:rPr>
-        <w:t>, </w:t>
-      </w:r>
-      <w:r>
-        <w:rPr>
-          <w:rFonts w:ascii="Courier New" w:eastAsia="Times New Roman" w:hAnsi="Courier New" w:cs="Courier New"/>
-          <w:color w:val="09885A"/>
-          <w:sz w:val="21"/>
-          <w:szCs w:val="21"/>
-        </w:rPr>
-        <w:t>100</w:t>
-      </w:r>
-      <w:r>
-        <w:rPr>
-          <w:rFonts w:ascii="Courier New" w:eastAsia="Times New Roman" w:hAnsi="Courier New" w:cs="Courier New"/>
-          <w:color w:val="000000"/>
-          <w:sz w:val="21"/>
-          <w:szCs w:val="21"/>
-        </w:rPr>
-        <w:t>, </w:t>
-      </w:r>
-      <w:r>
-        <w:rPr>
-          <w:rFonts w:ascii="Courier New" w:eastAsia="Times New Roman" w:hAnsi="Courier New" w:cs="Courier New"/>
-          <w:color w:val="09885A"/>
-          <w:sz w:val="21"/>
-          <w:szCs w:val="21"/>
-        </w:rPr>
-        <w:t>90</w:t>
-      </w:r>
-      <w:r>
-        <w:rPr>
-          <w:rFonts w:ascii="Courier New" w:eastAsia="Times New Roman" w:hAnsi="Courier New" w:cs="Courier New"/>
-          <w:color w:val="000000"/>
-          <w:sz w:val="21"/>
-          <w:szCs w:val="21"/>
-        </w:rPr>
-        <w:t>], dtype=</w:t>
-      </w:r>
-      <w:r>
-        <w:rPr>
-          <w:rFonts w:ascii="Courier New" w:eastAsia="Times New Roman" w:hAnsi="Courier New" w:cs="Courier New"/>
-          <w:color w:val="267F99"/>
-          <w:sz w:val="21"/>
-          <w:szCs w:val="21"/>
-        </w:rPr>
-        <w:t>float</w:t>
-      </w:r>
-      <w:r>
-        <w:rPr>
-          <w:rFonts w:ascii="Courier New" w:eastAsia="Times New Roman" w:hAnsi="Courier New" w:cs="Courier New"/>
-          <w:color w:val="000000"/>
-          <w:sz w:val="21"/>
-          <w:szCs w:val="21"/>
-        </w:rPr>
-        <w:t>)</w:t>
-      </w:r>
     </w:p>
     <w:p>
       <w:pPr>
@@ -1090,6 +1825,15 @@
           <w:szCs w:val="21"/>
         </w:rPr>
       </w:pPr>
+      <w:r>
+        <w:rPr>
+          <w:rFonts w:ascii="Courier New" w:eastAsia="Times New Roman" w:hAnsi="Courier New" w:cs="Courier New"/>
+          <w:color w:val="008000"/>
+          <w:sz w:val="21"/>
+          <w:szCs w:val="21"/>
+        </w:rPr>
+        <w:t>#predict the model</w:t>
+      </w:r>
     </w:p>
     <w:p>
       <w:pPr>
@@ -1105,32 +1849,20 @@
       <w:r>
         <w:rPr>
           <w:rFonts w:ascii="Courier New" w:eastAsia="Times New Roman" w:hAnsi="Courier New" w:cs="Courier New"/>
-          <w:color w:val="000000"/>
-          <w:sz w:val="21"/>
-          <w:szCs w:val="21"/>
-        </w:rPr>
-        <w:t>#Creating Layers to process the input data and to predict the output</w:t>
-      </w:r>
-    </w:p>
-    <w:p>
-      <w:pPr>
-        <w:shd w:val="clear" w:color="auto" w:fill="FFFFFE"/>
-        <w:spacing w:after="0" w:line="285" w:lineRule="atLeast"/>
-        <w:rPr>
-          <w:rFonts w:ascii="Courier New" w:eastAsia="Times New Roman" w:hAnsi="Courier New" w:cs="Courier New"/>
-          <w:color w:val="000000"/>
-          <w:sz w:val="21"/>
-          <w:szCs w:val="21"/>
-        </w:rPr>
-      </w:pPr>
-      <w:r>
-        <w:rPr>
-          <w:rFonts w:ascii="Courier New" w:eastAsia="Times New Roman" w:hAnsi="Courier New" w:cs="Courier New"/>
-          <w:color w:val="000000"/>
-          <w:sz w:val="21"/>
-          <w:szCs w:val="21"/>
-        </w:rPr>
-        <w:t>l1 = tf.keras.layers.Dense(units=</w:t>
+          <w:color w:val="795E26"/>
+          <w:sz w:val="21"/>
+          <w:szCs w:val="21"/>
+        </w:rPr>
+        <w:t>print</w:t>
+      </w:r>
+      <w:r>
+        <w:rPr>
+          <w:rFonts w:ascii="Courier New" w:eastAsia="Times New Roman" w:hAnsi="Courier New" w:cs="Courier New"/>
+          <w:color w:val="000000"/>
+          <w:sz w:val="21"/>
+          <w:szCs w:val="21"/>
+        </w:rPr>
+        <w:t>(model.predict([</w:t>
       </w:r>
       <w:r>
         <w:rPr>
@@ -1139,747 +1871,6 @@
           <w:sz w:val="21"/>
           <w:szCs w:val="21"/>
         </w:rPr>
-        <w:t>4</w:t>
-      </w:r>
-      <w:r>
-        <w:rPr>
-          <w:rFonts w:ascii="Courier New" w:eastAsia="Times New Roman" w:hAnsi="Courier New" w:cs="Courier New"/>
-          <w:color w:val="000000"/>
-          <w:sz w:val="21"/>
-          <w:szCs w:val="21"/>
-        </w:rPr>
-        <w:t>, name=</w:t>
-      </w:r>
-      <w:r>
-        <w:rPr>
-          <w:rFonts w:ascii="Courier New" w:eastAsia="Times New Roman" w:hAnsi="Courier New" w:cs="Courier New"/>
-          <w:color w:val="A31515"/>
-          <w:sz w:val="21"/>
-          <w:szCs w:val="21"/>
-        </w:rPr>
-        <w:t>'l1'</w:t>
-      </w:r>
-      <w:r>
-        <w:rPr>
-          <w:rFonts w:ascii="Courier New" w:eastAsia="Times New Roman" w:hAnsi="Courier New" w:cs="Courier New"/>
-          <w:color w:val="000000"/>
-          <w:sz w:val="21"/>
-          <w:szCs w:val="21"/>
-        </w:rPr>
-        <w:t>, input_shape=[</w:t>
-      </w:r>
-      <w:r>
-        <w:rPr>
-          <w:rFonts w:ascii="Courier New" w:eastAsia="Times New Roman" w:hAnsi="Courier New" w:cs="Courier New"/>
-          <w:color w:val="09885A"/>
-          <w:sz w:val="21"/>
-          <w:szCs w:val="21"/>
-        </w:rPr>
-        <w:t>1</w:t>
-      </w:r>
-      <w:r>
-        <w:rPr>
-          <w:rFonts w:ascii="Courier New" w:eastAsia="Times New Roman" w:hAnsi="Courier New" w:cs="Courier New"/>
-          <w:color w:val="000000"/>
-          <w:sz w:val="21"/>
-          <w:szCs w:val="21"/>
-        </w:rPr>
-        <w:t>])</w:t>
-      </w:r>
-    </w:p>
-    <w:p>
-      <w:pPr>
-        <w:shd w:val="clear" w:color="auto" w:fill="FFFFFE"/>
-        <w:spacing w:after="0" w:line="285" w:lineRule="atLeast"/>
-        <w:rPr>
-          <w:rFonts w:ascii="Courier New" w:eastAsia="Times New Roman" w:hAnsi="Courier New" w:cs="Courier New"/>
-          <w:color w:val="000000"/>
-          <w:sz w:val="21"/>
-          <w:szCs w:val="21"/>
-        </w:rPr>
-      </w:pPr>
-      <w:r>
-        <w:rPr>
-          <w:rFonts w:ascii="Courier New" w:eastAsia="Times New Roman" w:hAnsi="Courier New" w:cs="Courier New"/>
-          <w:color w:val="000000"/>
-          <w:sz w:val="21"/>
-          <w:szCs w:val="21"/>
-        </w:rPr>
-        <w:t>l2 = tf.keras.layers.Dense(units=</w:t>
-      </w:r>
-      <w:r>
-        <w:rPr>
-          <w:rFonts w:ascii="Courier New" w:eastAsia="Times New Roman" w:hAnsi="Courier New" w:cs="Courier New"/>
-          <w:color w:val="09885A"/>
-          <w:sz w:val="21"/>
-          <w:szCs w:val="21"/>
-        </w:rPr>
-        <w:t>4</w:t>
-      </w:r>
-      <w:r>
-        <w:rPr>
-          <w:rFonts w:ascii="Courier New" w:eastAsia="Times New Roman" w:hAnsi="Courier New" w:cs="Courier New"/>
-          <w:color w:val="000000"/>
-          <w:sz w:val="21"/>
-          <w:szCs w:val="21"/>
-        </w:rPr>
-        <w:t>, name=</w:t>
-      </w:r>
-      <w:r>
-        <w:rPr>
-          <w:rFonts w:ascii="Courier New" w:eastAsia="Times New Roman" w:hAnsi="Courier New" w:cs="Courier New"/>
-          <w:color w:val="A31515"/>
-          <w:sz w:val="21"/>
-          <w:szCs w:val="21"/>
-        </w:rPr>
-        <w:t>'l2'</w:t>
-      </w:r>
-      <w:r>
-        <w:rPr>
-          <w:rFonts w:ascii="Courier New" w:eastAsia="Times New Roman" w:hAnsi="Courier New" w:cs="Courier New"/>
-          <w:color w:val="000000"/>
-          <w:sz w:val="21"/>
-          <w:szCs w:val="21"/>
-        </w:rPr>
-        <w:t>)</w:t>
-      </w:r>
-    </w:p>
-    <w:p>
-      <w:pPr>
-        <w:shd w:val="clear" w:color="auto" w:fill="FFFFFE"/>
-        <w:spacing w:after="0" w:line="285" w:lineRule="atLeast"/>
-        <w:rPr>
-          <w:rFonts w:ascii="Courier New" w:eastAsia="Times New Roman" w:hAnsi="Courier New" w:cs="Courier New"/>
-          <w:color w:val="000000"/>
-          <w:sz w:val="21"/>
-          <w:szCs w:val="21"/>
-        </w:rPr>
-      </w:pPr>
-      <w:r>
-        <w:rPr>
-          <w:rFonts w:ascii="Courier New" w:eastAsia="Times New Roman" w:hAnsi="Courier New" w:cs="Courier New"/>
-          <w:color w:val="000000"/>
-          <w:sz w:val="21"/>
-          <w:szCs w:val="21"/>
-        </w:rPr>
-        <w:t>l3 = tf.keras.layers.Dense(units=</w:t>
-      </w:r>
-      <w:r>
-        <w:rPr>
-          <w:rFonts w:ascii="Courier New" w:eastAsia="Times New Roman" w:hAnsi="Courier New" w:cs="Courier New"/>
-          <w:color w:val="09885A"/>
-          <w:sz w:val="21"/>
-          <w:szCs w:val="21"/>
-        </w:rPr>
-        <w:t>1</w:t>
-      </w:r>
-      <w:r>
-        <w:rPr>
-          <w:rFonts w:ascii="Courier New" w:eastAsia="Times New Roman" w:hAnsi="Courier New" w:cs="Courier New"/>
-          <w:color w:val="000000"/>
-          <w:sz w:val="21"/>
-          <w:szCs w:val="21"/>
-        </w:rPr>
-        <w:t>, name=</w:t>
-      </w:r>
-      <w:r>
-        <w:rPr>
-          <w:rFonts w:ascii="Courier New" w:eastAsia="Times New Roman" w:hAnsi="Courier New" w:cs="Courier New"/>
-          <w:color w:val="A31515"/>
-          <w:sz w:val="21"/>
-          <w:szCs w:val="21"/>
-        </w:rPr>
-        <w:t>'l3'</w:t>
-      </w:r>
-      <w:r>
-        <w:rPr>
-          <w:rFonts w:ascii="Courier New" w:eastAsia="Times New Roman" w:hAnsi="Courier New" w:cs="Courier New"/>
-          <w:color w:val="000000"/>
-          <w:sz w:val="21"/>
-          <w:szCs w:val="21"/>
-        </w:rPr>
-        <w:t>)</w:t>
-      </w:r>
-    </w:p>
-    <w:p>
-      <w:pPr>
-        <w:shd w:val="clear" w:color="auto" w:fill="FFFFFE"/>
-        <w:spacing w:after="0" w:line="285" w:lineRule="atLeast"/>
-        <w:rPr>
-          <w:rFonts w:ascii="Courier New" w:eastAsia="Times New Roman" w:hAnsi="Courier New" w:cs="Courier New"/>
-          <w:color w:val="000000"/>
-          <w:sz w:val="21"/>
-          <w:szCs w:val="21"/>
-        </w:rPr>
-      </w:pPr>
-    </w:p>
-    <w:p>
-      <w:pPr>
-        <w:shd w:val="clear" w:color="auto" w:fill="FFFFFE"/>
-        <w:spacing w:after="0" w:line="285" w:lineRule="atLeast"/>
-        <w:rPr>
-          <w:rFonts w:ascii="Courier New" w:eastAsia="Times New Roman" w:hAnsi="Courier New" w:cs="Courier New"/>
-          <w:color w:val="000000"/>
-          <w:sz w:val="21"/>
-          <w:szCs w:val="21"/>
-        </w:rPr>
-      </w:pPr>
-      <w:r>
-        <w:rPr>
-          <w:rFonts w:ascii="Courier New" w:eastAsia="Times New Roman" w:hAnsi="Courier New" w:cs="Courier New"/>
-          <w:color w:val="000000"/>
-          <w:sz w:val="21"/>
-          <w:szCs w:val="21"/>
-        </w:rPr>
-        <w:t>#Creating Model</w:t>
-      </w:r>
-    </w:p>
-    <w:p>
-      <w:pPr>
-        <w:shd w:val="clear" w:color="auto" w:fill="FFFFFE"/>
-        <w:spacing w:after="0" w:line="285" w:lineRule="atLeast"/>
-        <w:rPr>
-          <w:rFonts w:ascii="Courier New" w:eastAsia="Times New Roman" w:hAnsi="Courier New" w:cs="Courier New"/>
-          <w:color w:val="000000"/>
-          <w:sz w:val="21"/>
-          <w:szCs w:val="21"/>
-        </w:rPr>
-      </w:pPr>
-      <w:r>
-        <w:rPr>
-          <w:rFonts w:ascii="Courier New" w:eastAsia="Times New Roman" w:hAnsi="Courier New" w:cs="Courier New"/>
-          <w:color w:val="000000"/>
-          <w:sz w:val="21"/>
-          <w:szCs w:val="21"/>
-        </w:rPr>
-        <w:t>model = tf.keras.Sequential([l1, l2, l3])</w:t>
-      </w:r>
-    </w:p>
-    <w:p>
-      <w:pPr>
-        <w:shd w:val="clear" w:color="auto" w:fill="FFFFFE"/>
-        <w:spacing w:after="0" w:line="285" w:lineRule="atLeast"/>
-        <w:rPr>
-          <w:rFonts w:ascii="Courier New" w:eastAsia="Times New Roman" w:hAnsi="Courier New" w:cs="Courier New"/>
-          <w:color w:val="000000"/>
-          <w:sz w:val="21"/>
-          <w:szCs w:val="21"/>
-        </w:rPr>
-      </w:pPr>
-    </w:p>
-    <w:p>
-      <w:pPr>
-        <w:shd w:val="clear" w:color="auto" w:fill="FFFFFE"/>
-        <w:spacing w:after="0" w:line="285" w:lineRule="atLeast"/>
-        <w:rPr>
-          <w:rFonts w:ascii="Courier New" w:eastAsia="Times New Roman" w:hAnsi="Courier New" w:cs="Courier New"/>
-          <w:color w:val="000000"/>
-          <w:sz w:val="21"/>
-          <w:szCs w:val="21"/>
-        </w:rPr>
-      </w:pPr>
-      <w:bookmarkStart w:id="1" w:name="OLE_LINK2"/>
-      <w:r>
-        <w:rPr>
-          <w:rFonts w:ascii="Courier New" w:eastAsia="Times New Roman" w:hAnsi="Courier New" w:cs="Courier New"/>
-          <w:color w:val="000000"/>
-          <w:sz w:val="21"/>
-          <w:szCs w:val="21"/>
-        </w:rPr>
-        <w:t>#Compile the model</w:t>
-      </w:r>
-    </w:p>
-    <w:bookmarkEnd w:id="1"/>
-    <w:p>
-      <w:pPr>
-        <w:shd w:val="clear" w:color="auto" w:fill="FFFFFE"/>
-        <w:spacing w:after="0" w:line="285" w:lineRule="atLeast"/>
-        <w:rPr>
-          <w:rFonts w:ascii="Courier New" w:eastAsia="Times New Roman" w:hAnsi="Courier New" w:cs="Courier New"/>
-          <w:color w:val="000000"/>
-          <w:sz w:val="21"/>
-          <w:szCs w:val="21"/>
-        </w:rPr>
-      </w:pPr>
-      <w:r>
-        <w:rPr>
-          <w:rFonts w:ascii="Courier New" w:eastAsia="Times New Roman" w:hAnsi="Courier New" w:cs="Courier New"/>
-          <w:color w:val="000000"/>
-          <w:sz w:val="21"/>
-          <w:szCs w:val="21"/>
-        </w:rPr>
-        <w:t>model.</w:t>
-      </w:r>
-      <w:r>
-        <w:rPr>
-          <w:rFonts w:ascii="Courier New" w:eastAsia="Times New Roman" w:hAnsi="Courier New" w:cs="Courier New"/>
-          <w:color w:val="795E26"/>
-          <w:sz w:val="21"/>
-          <w:szCs w:val="21"/>
-        </w:rPr>
-        <w:t>compile</w:t>
-      </w:r>
-      <w:r>
-        <w:rPr>
-          <w:rFonts w:ascii="Courier New" w:eastAsia="Times New Roman" w:hAnsi="Courier New" w:cs="Courier New"/>
-          <w:color w:val="000000"/>
-          <w:sz w:val="21"/>
-          <w:szCs w:val="21"/>
-        </w:rPr>
-        <w:t>(</w:t>
-      </w:r>
-    </w:p>
-    <w:p>
-      <w:pPr>
-        <w:shd w:val="clear" w:color="auto" w:fill="FFFFFE"/>
-        <w:spacing w:after="0" w:line="285" w:lineRule="atLeast"/>
-        <w:rPr>
-          <w:rFonts w:ascii="Courier New" w:eastAsia="Times New Roman" w:hAnsi="Courier New" w:cs="Courier New"/>
-          <w:color w:val="000000"/>
-          <w:sz w:val="21"/>
-          <w:szCs w:val="21"/>
-        </w:rPr>
-      </w:pPr>
-      <w:r>
-        <w:rPr>
-          <w:rFonts w:ascii="Courier New" w:eastAsia="Times New Roman" w:hAnsi="Courier New" w:cs="Courier New"/>
-          <w:color w:val="000000"/>
-          <w:sz w:val="21"/>
-          <w:szCs w:val="21"/>
-        </w:rPr>
-        <w:t>    loss=</w:t>
-      </w:r>
-      <w:r>
-        <w:rPr>
-          <w:rFonts w:ascii="Courier New" w:eastAsia="Times New Roman" w:hAnsi="Courier New" w:cs="Courier New"/>
-          <w:color w:val="A31515"/>
-          <w:sz w:val="21"/>
-          <w:szCs w:val="21"/>
-        </w:rPr>
-        <w:t>'mean_squared_error'</w:t>
-      </w:r>
-      <w:r>
-        <w:rPr>
-          <w:rFonts w:ascii="Courier New" w:eastAsia="Times New Roman" w:hAnsi="Courier New" w:cs="Courier New"/>
-          <w:color w:val="000000"/>
-          <w:sz w:val="21"/>
-          <w:szCs w:val="21"/>
-        </w:rPr>
-        <w:t>,</w:t>
-      </w:r>
-    </w:p>
-    <w:p>
-      <w:pPr>
-        <w:shd w:val="clear" w:color="auto" w:fill="FFFFFE"/>
-        <w:spacing w:after="0" w:line="285" w:lineRule="atLeast"/>
-        <w:rPr>
-          <w:rFonts w:ascii="Courier New" w:eastAsia="Times New Roman" w:hAnsi="Courier New" w:cs="Courier New"/>
-          <w:color w:val="000000"/>
-          <w:sz w:val="21"/>
-          <w:szCs w:val="21"/>
-        </w:rPr>
-      </w:pPr>
-      <w:r>
-        <w:rPr>
-          <w:rFonts w:ascii="Courier New" w:eastAsia="Times New Roman" w:hAnsi="Courier New" w:cs="Courier New"/>
-          <w:color w:val="000000"/>
-          <w:sz w:val="21"/>
-          <w:szCs w:val="21"/>
-        </w:rPr>
-        <w:t>    optimizer=tf.keras.optimizers.Adam(</w:t>
-      </w:r>
-      <w:r>
-        <w:rPr>
-          <w:rFonts w:ascii="Courier New" w:eastAsia="Times New Roman" w:hAnsi="Courier New" w:cs="Courier New"/>
-          <w:color w:val="09885A"/>
-          <w:sz w:val="21"/>
-          <w:szCs w:val="21"/>
-        </w:rPr>
-        <w:t>0.1</w:t>
-      </w:r>
-      <w:r>
-        <w:rPr>
-          <w:rFonts w:ascii="Courier New" w:eastAsia="Times New Roman" w:hAnsi="Courier New" w:cs="Courier New"/>
-          <w:color w:val="000000"/>
-          <w:sz w:val="21"/>
-          <w:szCs w:val="21"/>
-        </w:rPr>
-        <w:t>),</w:t>
-      </w:r>
-    </w:p>
-    <w:p>
-      <w:pPr>
-        <w:shd w:val="clear" w:color="auto" w:fill="FFFFFE"/>
-        <w:spacing w:after="0" w:line="285" w:lineRule="atLeast"/>
-        <w:rPr>
-          <w:rFonts w:ascii="Courier New" w:eastAsia="Times New Roman" w:hAnsi="Courier New" w:cs="Courier New"/>
-          <w:color w:val="000000"/>
-          <w:sz w:val="21"/>
-          <w:szCs w:val="21"/>
-        </w:rPr>
-      </w:pPr>
-      <w:r>
-        <w:rPr>
-          <w:rFonts w:ascii="Courier New" w:eastAsia="Times New Roman" w:hAnsi="Courier New" w:cs="Courier New"/>
-          <w:color w:val="000000"/>
-          <w:sz w:val="21"/>
-          <w:szCs w:val="21"/>
-        </w:rPr>
-        <w:t>)</w:t>
-      </w:r>
-    </w:p>
-    <w:p>
-      <w:pPr>
-        <w:shd w:val="clear" w:color="auto" w:fill="FFFFFE"/>
-        <w:spacing w:after="0" w:line="285" w:lineRule="atLeast"/>
-        <w:rPr>
-          <w:rFonts w:ascii="Courier New" w:eastAsia="Times New Roman" w:hAnsi="Courier New" w:cs="Courier New"/>
-          <w:color w:val="000000"/>
-          <w:sz w:val="21"/>
-          <w:szCs w:val="21"/>
-        </w:rPr>
-      </w:pPr>
-      <w:bookmarkStart w:id="2" w:name="OLE_LINK3"/>
-      <w:r>
-        <w:rPr>
-          <w:rFonts w:ascii="Courier New" w:eastAsia="Times New Roman" w:hAnsi="Courier New" w:cs="Courier New"/>
-          <w:color w:val="000000"/>
-          <w:sz w:val="21"/>
-          <w:szCs w:val="21"/>
-        </w:rPr>
-        <w:t>#Train the model</w:t>
-      </w:r>
-    </w:p>
-    <w:bookmarkEnd w:id="2"/>
-    <w:p>
-      <w:pPr>
-        <w:shd w:val="clear" w:color="auto" w:fill="FFFFFE"/>
-        <w:spacing w:after="0" w:line="285" w:lineRule="atLeast"/>
-        <w:rPr>
-          <w:rFonts w:ascii="Courier New" w:eastAsia="Times New Roman" w:hAnsi="Courier New" w:cs="Courier New"/>
-          <w:color w:val="000000"/>
-          <w:sz w:val="21"/>
-          <w:szCs w:val="21"/>
-        </w:rPr>
-      </w:pPr>
-      <w:r>
-        <w:rPr>
-          <w:rFonts w:ascii="Courier New" w:eastAsia="Times New Roman" w:hAnsi="Courier New" w:cs="Courier New"/>
-          <w:color w:val="000000"/>
-          <w:sz w:val="21"/>
-          <w:szCs w:val="21"/>
-        </w:rPr>
-        <w:t>history = model.fit(x, y, epochs=</w:t>
-      </w:r>
-      <w:r>
-        <w:rPr>
-          <w:rFonts w:ascii="Courier New" w:eastAsia="Times New Roman" w:hAnsi="Courier New" w:cs="Courier New"/>
-          <w:color w:val="09885A"/>
-          <w:sz w:val="21"/>
-          <w:szCs w:val="21"/>
-        </w:rPr>
-        <w:t>500</w:t>
-      </w:r>
-      <w:r>
-        <w:rPr>
-          <w:rFonts w:ascii="Courier New" w:eastAsia="Times New Roman" w:hAnsi="Courier New" w:cs="Courier New"/>
-          <w:color w:val="000000"/>
-          <w:sz w:val="21"/>
-          <w:szCs w:val="21"/>
-        </w:rPr>
-        <w:t>,verbose=</w:t>
-      </w:r>
-      <w:r>
-        <w:rPr>
-          <w:rFonts w:ascii="Courier New" w:eastAsia="Times New Roman" w:hAnsi="Courier New" w:cs="Courier New"/>
-          <w:color w:val="0000FF"/>
-          <w:sz w:val="21"/>
-          <w:szCs w:val="21"/>
-        </w:rPr>
-        <w:t>False</w:t>
-      </w:r>
-      <w:r>
-        <w:rPr>
-          <w:rFonts w:ascii="Courier New" w:eastAsia="Times New Roman" w:hAnsi="Courier New" w:cs="Courier New"/>
-          <w:color w:val="000000"/>
-          <w:sz w:val="21"/>
-          <w:szCs w:val="21"/>
-        </w:rPr>
-        <w:t>)</w:t>
-      </w:r>
-    </w:p>
-    <w:p>
-      <w:pPr>
-        <w:rPr>
-          <w:sz w:val="24"/>
-          <w:szCs w:val="24"/>
-        </w:rPr>
-      </w:pPr>
-    </w:p>
-    <w:p>
-      <w:pPr>
-        <w:shd w:val="clear" w:color="auto" w:fill="FFFFFE"/>
-        <w:spacing w:after="0" w:line="285" w:lineRule="atLeast"/>
-        <w:rPr>
-          <w:rFonts w:ascii="Courier New" w:eastAsia="Times New Roman" w:hAnsi="Courier New" w:cs="Courier New"/>
-          <w:color w:val="000000"/>
-          <w:sz w:val="21"/>
-          <w:szCs w:val="21"/>
-        </w:rPr>
-      </w:pPr>
-      <w:r>
-        <w:rPr>
-          <w:rFonts w:ascii="Courier New" w:eastAsia="Times New Roman" w:hAnsi="Courier New" w:cs="Courier New"/>
-          <w:color w:val="000000"/>
-          <w:sz w:val="21"/>
-          <w:szCs w:val="21"/>
-        </w:rPr>
-        <w:t>#Visualize the loss</w:t>
-      </w:r>
-      <w:r>
-        <w:rPr>
-          <w:rFonts w:ascii="Courier New" w:eastAsia="Times New Roman" w:hAnsi="Courier New" w:cs="Courier New"/>
-          <w:color w:val="000000"/>
-          <w:sz w:val="21"/>
-          <w:szCs w:val="21"/>
-        </w:rPr>
-        <w:t xml:space="preserve"> rate</w:t>
-      </w:r>
-    </w:p>
-    <w:p>
-      <w:pPr>
-        <w:shd w:val="clear" w:color="auto" w:fill="FFFFFE"/>
-        <w:spacing w:after="0" w:line="285" w:lineRule="atLeast"/>
-        <w:rPr>
-          <w:rFonts w:ascii="Courier New" w:eastAsia="Times New Roman" w:hAnsi="Courier New" w:cs="Courier New"/>
-          <w:color w:val="000000"/>
-          <w:sz w:val="21"/>
-          <w:szCs w:val="21"/>
-        </w:rPr>
-      </w:pPr>
-      <w:r>
-        <w:rPr>
-          <w:rFonts w:ascii="Courier New" w:eastAsia="Times New Roman" w:hAnsi="Courier New" w:cs="Courier New"/>
-          <w:color w:val="AF00DB"/>
-          <w:sz w:val="21"/>
-          <w:szCs w:val="21"/>
-        </w:rPr>
-        <w:t>import</w:t>
-      </w:r>
-      <w:r>
-        <w:rPr>
-          <w:rFonts w:ascii="Courier New" w:eastAsia="Times New Roman" w:hAnsi="Courier New" w:cs="Courier New"/>
-          <w:color w:val="000000"/>
-          <w:sz w:val="21"/>
-          <w:szCs w:val="21"/>
-        </w:rPr>
-        <w:t> matplotlib.pyplot </w:t>
-      </w:r>
-      <w:r>
-        <w:rPr>
-          <w:rFonts w:ascii="Courier New" w:eastAsia="Times New Roman" w:hAnsi="Courier New" w:cs="Courier New"/>
-          <w:color w:val="AF00DB"/>
-          <w:sz w:val="21"/>
-          <w:szCs w:val="21"/>
-        </w:rPr>
-        <w:t>as</w:t>
-      </w:r>
-      <w:r>
-        <w:rPr>
-          <w:rFonts w:ascii="Courier New" w:eastAsia="Times New Roman" w:hAnsi="Courier New" w:cs="Courier New"/>
-          <w:color w:val="000000"/>
-          <w:sz w:val="21"/>
-          <w:szCs w:val="21"/>
-        </w:rPr>
-        <w:t> plt</w:t>
-      </w:r>
-    </w:p>
-    <w:p>
-      <w:pPr>
-        <w:shd w:val="clear" w:color="auto" w:fill="FFFFFE"/>
-        <w:spacing w:after="0" w:line="285" w:lineRule="atLeast"/>
-        <w:rPr>
-          <w:rFonts w:ascii="Courier New" w:eastAsia="Times New Roman" w:hAnsi="Courier New" w:cs="Courier New"/>
-          <w:color w:val="000000"/>
-          <w:sz w:val="21"/>
-          <w:szCs w:val="21"/>
-        </w:rPr>
-      </w:pPr>
-      <w:r>
-        <w:rPr>
-          <w:rFonts w:ascii="Courier New" w:eastAsia="Times New Roman" w:hAnsi="Courier New" w:cs="Courier New"/>
-          <w:color w:val="000000"/>
-          <w:sz w:val="21"/>
-          <w:szCs w:val="21"/>
-        </w:rPr>
-        <w:t>plt.xlabel(</w:t>
-      </w:r>
-      <w:r>
-        <w:rPr>
-          <w:rFonts w:ascii="Courier New" w:eastAsia="Times New Roman" w:hAnsi="Courier New" w:cs="Courier New"/>
-          <w:color w:val="A31515"/>
-          <w:sz w:val="21"/>
-          <w:szCs w:val="21"/>
-        </w:rPr>
-        <w:t>"Epochs"</w:t>
-      </w:r>
-      <w:r>
-        <w:rPr>
-          <w:rFonts w:ascii="Courier New" w:eastAsia="Times New Roman" w:hAnsi="Courier New" w:cs="Courier New"/>
-          <w:color w:val="000000"/>
-          <w:sz w:val="21"/>
-          <w:szCs w:val="21"/>
-        </w:rPr>
-        <w:t>)</w:t>
-      </w:r>
-    </w:p>
-    <w:p>
-      <w:pPr>
-        <w:shd w:val="clear" w:color="auto" w:fill="FFFFFE"/>
-        <w:spacing w:after="0" w:line="285" w:lineRule="atLeast"/>
-        <w:rPr>
-          <w:rFonts w:ascii="Courier New" w:eastAsia="Times New Roman" w:hAnsi="Courier New" w:cs="Courier New"/>
-          <w:color w:val="000000"/>
-          <w:sz w:val="21"/>
-          <w:szCs w:val="21"/>
-        </w:rPr>
-      </w:pPr>
-      <w:r>
-        <w:rPr>
-          <w:rFonts w:ascii="Courier New" w:eastAsia="Times New Roman" w:hAnsi="Courier New" w:cs="Courier New"/>
-          <w:color w:val="000000"/>
-          <w:sz w:val="21"/>
-          <w:szCs w:val="21"/>
-        </w:rPr>
-        <w:t>plt.ylabel(</w:t>
-      </w:r>
-      <w:r>
-        <w:rPr>
-          <w:rFonts w:ascii="Courier New" w:eastAsia="Times New Roman" w:hAnsi="Courier New" w:cs="Courier New"/>
-          <w:color w:val="A31515"/>
-          <w:sz w:val="21"/>
-          <w:szCs w:val="21"/>
-        </w:rPr>
-        <w:t>"Loss"</w:t>
-      </w:r>
-      <w:r>
-        <w:rPr>
-          <w:rFonts w:ascii="Courier New" w:eastAsia="Times New Roman" w:hAnsi="Courier New" w:cs="Courier New"/>
-          <w:color w:val="000000"/>
-          <w:sz w:val="21"/>
-          <w:szCs w:val="21"/>
-        </w:rPr>
-        <w:t>)</w:t>
-      </w:r>
-    </w:p>
-    <w:p>
-      <w:pPr>
-        <w:shd w:val="clear" w:color="auto" w:fill="FFFFFE"/>
-        <w:spacing w:after="0" w:line="285" w:lineRule="atLeast"/>
-        <w:rPr>
-          <w:rFonts w:ascii="Courier New" w:eastAsia="Times New Roman" w:hAnsi="Courier New" w:cs="Courier New"/>
-          <w:color w:val="000000"/>
-          <w:sz w:val="21"/>
-          <w:szCs w:val="21"/>
-        </w:rPr>
-      </w:pPr>
-      <w:r>
-        <w:rPr>
-          <w:rFonts w:ascii="Courier New" w:eastAsia="Times New Roman" w:hAnsi="Courier New" w:cs="Courier New"/>
-          <w:color w:val="000000"/>
-          <w:sz w:val="21"/>
-          <w:szCs w:val="21"/>
-        </w:rPr>
-        <w:t>plt.plot(history.history[</w:t>
-      </w:r>
-      <w:r>
-        <w:rPr>
-          <w:rFonts w:ascii="Courier New" w:eastAsia="Times New Roman" w:hAnsi="Courier New" w:cs="Courier New"/>
-          <w:color w:val="A31515"/>
-          <w:sz w:val="21"/>
-          <w:szCs w:val="21"/>
-        </w:rPr>
-        <w:t>'loss'</w:t>
-      </w:r>
-      <w:r>
-        <w:rPr>
-          <w:rFonts w:ascii="Courier New" w:eastAsia="Times New Roman" w:hAnsi="Courier New" w:cs="Courier New"/>
-          <w:color w:val="000000"/>
-          <w:sz w:val="21"/>
-          <w:szCs w:val="21"/>
-        </w:rPr>
-        <w:t>])</w:t>
-      </w:r>
-    </w:p>
-    <w:p>
-      <w:pPr>
-        <w:shd w:val="clear" w:color="auto" w:fill="FFFFFE"/>
-        <w:spacing w:after="0" w:line="285" w:lineRule="atLeast"/>
-        <w:rPr>
-          <w:rFonts w:ascii="Courier New" w:eastAsia="Times New Roman" w:hAnsi="Courier New" w:cs="Courier New"/>
-          <w:color w:val="000000"/>
-          <w:sz w:val="21"/>
-          <w:szCs w:val="21"/>
-        </w:rPr>
-      </w:pPr>
-    </w:p>
-    <w:p>
-      <w:pPr>
-        <w:shd w:val="clear" w:color="auto" w:fill="FFFFFE"/>
-        <w:spacing w:after="0" w:line="285" w:lineRule="atLeast"/>
-        <w:rPr>
-          <w:rFonts w:ascii="Courier New" w:eastAsia="Times New Roman" w:hAnsi="Courier New" w:cs="Courier New"/>
-          <w:color w:val="000000"/>
-          <w:sz w:val="21"/>
-          <w:szCs w:val="21"/>
-        </w:rPr>
-      </w:pPr>
-      <w:r>
-        <w:rPr>
-          <w:rFonts w:ascii="Courier New" w:eastAsia="Times New Roman" w:hAnsi="Courier New" w:cs="Courier New"/>
-          <w:color w:val="008000"/>
-          <w:sz w:val="21"/>
-          <w:szCs w:val="21"/>
-        </w:rPr>
-        <w:t>#predict the model</w:t>
-      </w:r>
-    </w:p>
-    <w:p>
-      <w:pPr>
-        <w:shd w:val="clear" w:color="auto" w:fill="FFFFFE"/>
-        <w:spacing w:after="0" w:line="285" w:lineRule="atLeast"/>
-        <w:rPr>
-          <w:rFonts w:ascii="Courier New" w:eastAsia="Times New Roman" w:hAnsi="Courier New" w:cs="Courier New"/>
-          <w:color w:val="000000"/>
-          <w:sz w:val="21"/>
-          <w:szCs w:val="21"/>
-        </w:rPr>
-      </w:pPr>
-      <w:r>
-        <w:rPr>
-          <w:rFonts w:ascii="Courier New" w:eastAsia="Times New Roman" w:hAnsi="Courier New" w:cs="Courier New"/>
-          <w:color w:val="795E26"/>
-          <w:sz w:val="21"/>
-          <w:szCs w:val="21"/>
-        </w:rPr>
-        <w:t>print</w:t>
-      </w:r>
-      <w:r>
-        <w:rPr>
-          <w:rFonts w:ascii="Courier New" w:eastAsia="Times New Roman" w:hAnsi="Courier New" w:cs="Courier New"/>
-          <w:color w:val="000000"/>
-          <w:sz w:val="21"/>
-          <w:szCs w:val="21"/>
-        </w:rPr>
-        <w:t>(model.predict([</w:t>
-      </w:r>
-      <w:r>
-        <w:rPr>
-          <w:rFonts w:ascii="Courier New" w:eastAsia="Times New Roman" w:hAnsi="Courier New" w:cs="Courier New"/>
-          <w:color w:val="09885A"/>
-          <w:sz w:val="21"/>
-          <w:szCs w:val="21"/>
-        </w:rPr>
         <w:t>100.0</w:t>
       </w:r>
       <w:r>
@@ -1901,6 +1892,165 @@
           <w:szCs w:val="21"/>
         </w:rPr>
       </w:pPr>
+    </w:p>
+    <w:p>
+      <w:pPr>
+        <w:rPr>
+          <w:rFonts w:ascii="Courier New" w:eastAsia="Times New Roman" w:hAnsi="Courier New" w:cs="Courier New"/>
+          <w:color w:val="000000"/>
+          <w:sz w:val="21"/>
+          <w:szCs w:val="21"/>
+        </w:rPr>
+      </w:pPr>
+    </w:p>
+    <w:p>
+      <w:pPr>
+        <w:pStyle w:val="Heading1"/>
+        <w:shd w:val="clear" w:color="auto" w:fill="FFFFFF"/>
+        <w:spacing w:before="600" w:after="75" w:line="320" w:lineRule="atLeast"/>
+        <w:rPr>
+          <w:rFonts w:ascii="Open Sans" w:hAnsi="Open Sans" w:cs="Open Sans"/>
+          <w:color w:val="2E3D49"/>
+          <w:sz w:val="36"/>
+          <w:szCs w:val="36"/>
+        </w:rPr>
+      </w:pPr>
+      <w:r>
+        <w:rPr>
+          <w:rFonts w:ascii="Open Sans" w:hAnsi="Open Sans" w:cs="Open Sans"/>
+          <w:color w:val="2E3D49"/>
+          <w:sz w:val="36"/>
+          <w:szCs w:val="36"/>
+        </w:rPr>
+        <w:lastRenderedPageBreak/>
+        <w:t>Summary</w:t>
+      </w:r>
+    </w:p>
+    <w:p>
+      <w:pPr>
+        <w:pStyle w:val="NormalWeb"/>
+        <w:shd w:val="clear" w:color="auto" w:fill="FFFFFF"/>
+        <w:spacing w:before="0" w:beforeAutospacing="0" w:after="225" w:afterAutospacing="0"/>
+        <w:rPr>
+          <w:rFonts w:ascii="Open Sans" w:hAnsi="Open Sans" w:cs="Open Sans"/>
+          <w:color w:val="4F4F4F"/>
+        </w:rPr>
+      </w:pPr>
+      <w:r>
+        <w:rPr>
+          <w:rFonts w:ascii="Open Sans" w:hAnsi="Open Sans" w:cs="Open Sans"/>
+          <w:color w:val="4F4F4F"/>
+        </w:rPr>
+        <w:t xml:space="preserve">In this lesson we trained a neural network to classify images of articles of clothing. To do this we used the Fashion MNIST dataset, which contains 70,000 greyscale images of articles of clothing. We used 60,000 of them to train our network and 10,000 of them to test its performance. In order to feed these images into our neural network we had to flatten the 28 × 28 images into 1d vectors with 784 elements. Our network consisted of a fully connected layer with 128 units (neurons) and an output layer with 10 units, corresponding to the 10 output labels. These 10 outputs represent probabilities for each class. The </w:t>
+      </w:r>
+      <w:proofErr w:type="spellStart"/>
+      <w:r>
+        <w:rPr>
+          <w:rFonts w:ascii="Open Sans" w:hAnsi="Open Sans" w:cs="Open Sans"/>
+          <w:color w:val="4F4F4F"/>
+        </w:rPr>
+        <w:t>softmax</w:t>
+      </w:r>
+      <w:proofErr w:type="spellEnd"/>
+      <w:r>
+        <w:rPr>
+          <w:rFonts w:ascii="Open Sans" w:hAnsi="Open Sans" w:cs="Open Sans"/>
+          <w:color w:val="4F4F4F"/>
+        </w:rPr>
+        <w:t xml:space="preserve"> activation function calculated the probability distribution.</w:t>
+      </w:r>
+    </w:p>
+    <w:p>
+      <w:pPr>
+        <w:pStyle w:val="NormalWeb"/>
+        <w:shd w:val="clear" w:color="auto" w:fill="FFFFFF"/>
+        <w:spacing w:before="0" w:beforeAutospacing="0" w:after="225" w:afterAutospacing="0"/>
+        <w:rPr>
+          <w:rFonts w:ascii="Open Sans" w:hAnsi="Open Sans" w:cs="Open Sans"/>
+          <w:color w:val="4F4F4F"/>
+        </w:rPr>
+      </w:pPr>
+      <w:r>
+        <w:rPr>
+          <w:rFonts w:ascii="Open Sans" w:hAnsi="Open Sans" w:cs="Open Sans"/>
+          <w:color w:val="4F4F4F"/>
+        </w:rPr>
+        <w:t>We also learned about the differences between regression and classification problems.</w:t>
+      </w:r>
+    </w:p>
+    <w:p>
+      <w:pPr>
+        <w:numPr>
+          <w:ilvl w:val="0"/>
+          <w:numId w:val="4"/>
+        </w:numPr>
+        <w:shd w:val="clear" w:color="auto" w:fill="FFFFFF"/>
+        <w:spacing w:after="0" w:line="240" w:lineRule="auto"/>
+        <w:rPr>
+          <w:rFonts w:ascii="Open Sans" w:hAnsi="Open Sans" w:cs="Open Sans"/>
+          <w:color w:val="4F4F4F"/>
+        </w:rPr>
+      </w:pPr>
+      <w:r>
+        <w:rPr>
+          <w:rStyle w:val="Strong"/>
+          <w:rFonts w:ascii="Open Sans" w:hAnsi="Open Sans" w:cs="Open Sans"/>
+          <w:color w:val="4F4F4F"/>
+        </w:rPr>
+        <w:t>Regression:</w:t>
+      </w:r>
+      <w:r>
+        <w:rPr>
+          <w:rFonts w:ascii="Open Sans" w:hAnsi="Open Sans" w:cs="Open Sans"/>
+          <w:color w:val="4F4F4F"/>
+        </w:rPr>
+        <w:t> A model that outputs a single value. For example, an estimate of a house’s value.</w:t>
+      </w:r>
+    </w:p>
+    <w:p>
+      <w:pPr>
+        <w:numPr>
+          <w:ilvl w:val="0"/>
+          <w:numId w:val="4"/>
+        </w:numPr>
+        <w:shd w:val="clear" w:color="auto" w:fill="FFFFFF"/>
+        <w:spacing w:after="0" w:line="240" w:lineRule="auto"/>
+        <w:rPr>
+          <w:rFonts w:ascii="Open Sans" w:hAnsi="Open Sans" w:cs="Open Sans"/>
+          <w:color w:val="4F4F4F"/>
+        </w:rPr>
+      </w:pPr>
+      <w:r>
+        <w:rPr>
+          <w:rStyle w:val="Strong"/>
+          <w:rFonts w:ascii="Open Sans" w:hAnsi="Open Sans" w:cs="Open Sans"/>
+          <w:color w:val="4F4F4F"/>
+        </w:rPr>
+        <w:t>Classification:</w:t>
+      </w:r>
+      <w:r>
+        <w:rPr>
+          <w:rFonts w:ascii="Open Sans" w:hAnsi="Open Sans" w:cs="Open Sans"/>
+          <w:color w:val="4F4F4F"/>
+        </w:rPr>
+        <w:t xml:space="preserve"> A model that outputs a probability distribution across several categories. For example, in Fashion MNIST, the output was 10 probabilities, one for each of the different types of clothing. Remember, we use </w:t>
+      </w:r>
+      <w:proofErr w:type="spellStart"/>
+      <w:r>
+        <w:rPr>
+          <w:rFonts w:ascii="Open Sans" w:hAnsi="Open Sans" w:cs="Open Sans"/>
+          <w:color w:val="4F4F4F"/>
+        </w:rPr>
+        <w:t>Softmax</w:t>
+      </w:r>
+      <w:proofErr w:type="spellEnd"/>
+      <w:r>
+        <w:rPr>
+          <w:rFonts w:ascii="Open Sans" w:hAnsi="Open Sans" w:cs="Open Sans"/>
+          <w:color w:val="4F4F4F"/>
+        </w:rPr>
+        <w:t xml:space="preserve"> as the activation function in our last Dense layer to create this probability distribution.</w:t>
+      </w:r>
     </w:p>
     <w:p>
       <w:pPr>
@@ -1925,7 +2075,6 @@
           <w:sz w:val="24"/>
           <w:szCs w:val="24"/>
         </w:rPr>
-        <w:lastRenderedPageBreak/>
         <w:drawing>
           <wp:inline distT="0" distB="0" distL="0" distR="0" wp14:anchorId="3E5BA354" wp14:editId="769695B5">
             <wp:extent cx="5943600" cy="2993390"/>
@@ -2060,7 +2209,7 @@
         <v:path o:extrusionok="f" gradientshapeok="t" o:connecttype="rect"/>
         <o:lock v:ext="edit" aspectratio="t"/>
       </v:shapetype>
-      <v:shape id="_x0000_i1036" type="#_x0000_t75" style="width:11.5pt;height:11.5pt" o:bullet="t">
+      <v:shape id="_x0000_i1050" type="#_x0000_t75" style="width:11.5pt;height:11.5pt" o:bullet="t">
         <v:imagedata r:id="rId1" o:title="mso9B13"/>
       </v:shape>
     </w:pict>
@@ -2179,9 +2328,9 @@
     </w:lvl>
   </w:abstractNum>
   <w:abstractNum w:abstractNumId="1" w15:restartNumberingAfterBreak="0">
-    <w:nsid w:val="5C706E8C"/>
+    <w:nsid w:val="2E4B328C"/>
     <w:multiLevelType w:val="multilevel"/>
-    <w:tmpl w:val="A49C8C40"/>
+    <w:tmpl w:val="A6849936"/>
     <w:lvl w:ilvl="0">
       <w:start w:val="1"/>
       <w:numFmt w:val="bullet"/>
@@ -2320,6 +2469,147 @@
     </w:lvl>
   </w:abstractNum>
   <w:abstractNum w:abstractNumId="2" w15:restartNumberingAfterBreak="0">
+    <w:nsid w:val="5C706E8C"/>
+    <w:multiLevelType w:val="multilevel"/>
+    <w:tmpl w:val="A49C8C40"/>
+    <w:lvl w:ilvl="0">
+      <w:start w:val="1"/>
+      <w:numFmt w:val="bullet"/>
+      <w:lvlText w:val=""/>
+      <w:lvlJc w:val="left"/>
+      <w:pPr>
+        <w:tabs>
+          <w:tab w:val="num" w:pos="720"/>
+        </w:tabs>
+        <w:ind w:left="720" w:hanging="360"/>
+      </w:pPr>
+      <w:rPr>
+        <w:rFonts w:ascii="Symbol" w:hAnsi="Symbol" w:hint="default"/>
+        <w:sz w:val="20"/>
+      </w:rPr>
+    </w:lvl>
+    <w:lvl w:ilvl="1" w:tentative="1">
+      <w:numFmt w:val="bullet"/>
+      <w:lvlText w:val=""/>
+      <w:lvlJc w:val="left"/>
+      <w:pPr>
+        <w:tabs>
+          <w:tab w:val="num" w:pos="1440"/>
+        </w:tabs>
+        <w:ind w:left="1440" w:hanging="360"/>
+      </w:pPr>
+      <w:rPr>
+        <w:rFonts w:ascii="Symbol" w:hAnsi="Symbol" w:hint="default"/>
+        <w:sz w:val="20"/>
+      </w:rPr>
+    </w:lvl>
+    <w:lvl w:ilvl="2" w:tentative="1">
+      <w:numFmt w:val="bullet"/>
+      <w:lvlText w:val=""/>
+      <w:lvlJc w:val="left"/>
+      <w:pPr>
+        <w:tabs>
+          <w:tab w:val="num" w:pos="2160"/>
+        </w:tabs>
+        <w:ind w:left="2160" w:hanging="360"/>
+      </w:pPr>
+      <w:rPr>
+        <w:rFonts w:ascii="Symbol" w:hAnsi="Symbol" w:hint="default"/>
+        <w:sz w:val="20"/>
+      </w:rPr>
+    </w:lvl>
+    <w:lvl w:ilvl="3" w:tentative="1">
+      <w:numFmt w:val="bullet"/>
+      <w:lvlText w:val=""/>
+      <w:lvlJc w:val="left"/>
+      <w:pPr>
+        <w:tabs>
+          <w:tab w:val="num" w:pos="2880"/>
+        </w:tabs>
+        <w:ind w:left="2880" w:hanging="360"/>
+      </w:pPr>
+      <w:rPr>
+        <w:rFonts w:ascii="Symbol" w:hAnsi="Symbol" w:hint="default"/>
+        <w:sz w:val="20"/>
+      </w:rPr>
+    </w:lvl>
+    <w:lvl w:ilvl="4" w:tentative="1">
+      <w:numFmt w:val="bullet"/>
+      <w:lvlText w:val=""/>
+      <w:lvlJc w:val="left"/>
+      <w:pPr>
+        <w:tabs>
+          <w:tab w:val="num" w:pos="3600"/>
+        </w:tabs>
+        <w:ind w:left="3600" w:hanging="360"/>
+      </w:pPr>
+      <w:rPr>
+        <w:rFonts w:ascii="Symbol" w:hAnsi="Symbol" w:hint="default"/>
+        <w:sz w:val="20"/>
+      </w:rPr>
+    </w:lvl>
+    <w:lvl w:ilvl="5" w:tentative="1">
+      <w:numFmt w:val="bullet"/>
+      <w:lvlText w:val=""/>
+      <w:lvlJc w:val="left"/>
+      <w:pPr>
+        <w:tabs>
+          <w:tab w:val="num" w:pos="4320"/>
+        </w:tabs>
+        <w:ind w:left="4320" w:hanging="360"/>
+      </w:pPr>
+      <w:rPr>
+        <w:rFonts w:ascii="Symbol" w:hAnsi="Symbol" w:hint="default"/>
+        <w:sz w:val="20"/>
+      </w:rPr>
+    </w:lvl>
+    <w:lvl w:ilvl="6" w:tentative="1">
+      <w:numFmt w:val="bullet"/>
+      <w:lvlText w:val=""/>
+      <w:lvlJc w:val="left"/>
+      <w:pPr>
+        <w:tabs>
+          <w:tab w:val="num" w:pos="5040"/>
+        </w:tabs>
+        <w:ind w:left="5040" w:hanging="360"/>
+      </w:pPr>
+      <w:rPr>
+        <w:rFonts w:ascii="Symbol" w:hAnsi="Symbol" w:hint="default"/>
+        <w:sz w:val="20"/>
+      </w:rPr>
+    </w:lvl>
+    <w:lvl w:ilvl="7" w:tentative="1">
+      <w:numFmt w:val="bullet"/>
+      <w:lvlText w:val=""/>
+      <w:lvlJc w:val="left"/>
+      <w:pPr>
+        <w:tabs>
+          <w:tab w:val="num" w:pos="5760"/>
+        </w:tabs>
+        <w:ind w:left="5760" w:hanging="360"/>
+      </w:pPr>
+      <w:rPr>
+        <w:rFonts w:ascii="Symbol" w:hAnsi="Symbol" w:hint="default"/>
+        <w:sz w:val="20"/>
+      </w:rPr>
+    </w:lvl>
+    <w:lvl w:ilvl="8" w:tentative="1">
+      <w:numFmt w:val="bullet"/>
+      <w:lvlText w:val=""/>
+      <w:lvlJc w:val="left"/>
+      <w:pPr>
+        <w:tabs>
+          <w:tab w:val="num" w:pos="6480"/>
+        </w:tabs>
+        <w:ind w:left="6480" w:hanging="360"/>
+      </w:pPr>
+      <w:rPr>
+        <w:rFonts w:ascii="Symbol" w:hAnsi="Symbol" w:hint="default"/>
+        <w:sz w:val="20"/>
+      </w:rPr>
+    </w:lvl>
+  </w:abstractNum>
+  <w:abstractNum w:abstractNumId="3" w15:restartNumberingAfterBreak="0">
     <w:nsid w:val="6AAB6DB3"/>
     <w:multiLevelType w:val="hybridMultilevel"/>
     <w:tmpl w:val="8A1A8356"/>
@@ -2434,12 +2724,15 @@
     </w:lvl>
   </w:abstractNum>
   <w:num w:numId="1" w16cid:durableId="1973290135">
-    <w:abstractNumId w:val="2"/>
+    <w:abstractNumId w:val="3"/>
   </w:num>
   <w:num w:numId="2" w16cid:durableId="1279067681">
     <w:abstractNumId w:val="0"/>
   </w:num>
   <w:num w:numId="3" w16cid:durableId="1858041391">
+    <w:abstractNumId w:val="2"/>
+  </w:num>
+  <w:num w:numId="4" w16cid:durableId="942886205">
     <w:abstractNumId w:val="1"/>
   </w:num>
 </w:numbering>
@@ -2844,6 +3137,27 @@
     <w:name w:val="Normal"/>
     <w:qFormat/>
   </w:style>
+  <w:style w:type="paragraph" w:styleId="Heading1">
+    <w:name w:val="heading 1"/>
+    <w:basedOn w:val="Normal"/>
+    <w:next w:val="Normal"/>
+    <w:link w:val="Heading1Char"/>
+    <w:uiPriority w:val="9"/>
+    <w:qFormat/>
+    <w:rsid w:val="00512AFB"/>
+    <w:pPr>
+      <w:keepNext/>
+      <w:keepLines/>
+      <w:spacing w:before="240" w:after="0"/>
+      <w:outlineLvl w:val="0"/>
+    </w:pPr>
+    <w:rPr>
+      <w:rFonts w:asciiTheme="majorHAnsi" w:eastAsiaTheme="majorEastAsia" w:hAnsiTheme="majorHAnsi" w:cstheme="majorBidi"/>
+      <w:color w:val="2F5496" w:themeColor="accent1" w:themeShade="BF"/>
+      <w:sz w:val="32"/>
+      <w:szCs w:val="32"/>
+    </w:rPr>
+  </w:style>
   <w:style w:type="paragraph" w:styleId="Heading2">
     <w:name w:val="heading 2"/>
     <w:basedOn w:val="Normal"/>
@@ -3062,6 +3376,19 @@
     <w:rPr>
       <w:i/>
       <w:iCs/>
+    </w:rPr>
+  </w:style>
+  <w:style w:type="character" w:customStyle="1" w:styleId="Heading1Char">
+    <w:name w:val="Heading 1 Char"/>
+    <w:basedOn w:val="DefaultParagraphFont"/>
+    <w:link w:val="Heading1"/>
+    <w:uiPriority w:val="9"/>
+    <w:rsid w:val="00512AFB"/>
+    <w:rPr>
+      <w:rFonts w:asciiTheme="majorHAnsi" w:eastAsiaTheme="majorEastAsia" w:hAnsiTheme="majorHAnsi" w:cstheme="majorBidi"/>
+      <w:color w:val="2F5496" w:themeColor="accent1" w:themeShade="BF"/>
+      <w:sz w:val="32"/>
+      <w:szCs w:val="32"/>
     </w:rPr>
   </w:style>
 </w:styles>

</xml_diff>